<commit_message>
feat: initialize project configuration files and add structure template
</commit_message>
<xml_diff>
--- a/server/mpatemplate.docx
+++ b/server/mpatemplate.docx
@@ -336,7 +336,6 @@
               </w:rPr>
               <w:t>value3</w:t>
             </w:r>
-            <w:proofErr w:type="gramStart"/>
             <w:r>
               <w:rPr>
                 <w:sz w:val="22"/>
@@ -345,7 +344,6 @@
               </w:rPr>
               <w:t>}}%</w:t>
             </w:r>
-            <w:proofErr w:type="gramEnd"/>
           </w:p>
         </w:tc>
         <w:tc>
@@ -460,7 +458,6 @@
         </w:rPr>
         <w:t>{{</w:t>
       </w:r>
-      <w:proofErr w:type="spellStart"/>
       <w:r>
         <w:rPr>
           <w:sz w:val="22"/>
@@ -475,16 +472,7 @@
           <w:szCs w:val="22"/>
           <w:lang w:val="en-GB"/>
         </w:rPr>
-        <w:t>summary</w:t>
-      </w:r>
-      <w:proofErr w:type="spellEnd"/>
-      <w:r>
-        <w:rPr>
-          <w:sz w:val="22"/>
-          <w:szCs w:val="22"/>
-          <w:lang w:val="en-GB"/>
-        </w:rPr>
-        <w:t>}}</w:t>
+        <w:t>summary}}</w:t>
       </w:r>
       <w:r>
         <w:rPr>
@@ -559,7 +547,7 @@
                 <w:szCs w:val="22"/>
                 <w:lang w:val="en-GB"/>
               </w:rPr>
-              <w:t>MAY</w:t>
+              <w:t>JUNE</w:t>
             </w:r>
           </w:p>
         </w:tc>
@@ -583,7 +571,7 @@
                 <w:szCs w:val="22"/>
                 <w:lang w:val="en-GB"/>
               </w:rPr>
-              <w:t>JUNE</w:t>
+              <w:t>JULY</w:t>
             </w:r>
           </w:p>
         </w:tc>
@@ -607,7 +595,7 @@
                 <w:szCs w:val="22"/>
                 <w:lang w:val="en-GB"/>
               </w:rPr>
-              <w:t>JULY</w:t>
+              <w:t>AUGUST</w:t>
             </w:r>
           </w:p>
         </w:tc>
@@ -767,7 +755,6 @@
               </w:rPr>
               <w:t>4</w:t>
             </w:r>
-            <w:proofErr w:type="gramStart"/>
             <w:r>
               <w:rPr>
                 <w:sz w:val="22"/>
@@ -792,7 +779,6 @@
               </w:rPr>
               <w:t>%</w:t>
             </w:r>
-            <w:proofErr w:type="gramEnd"/>
           </w:p>
         </w:tc>
         <w:tc>
@@ -850,25 +836,7 @@
           <w:szCs w:val="22"/>
           <w:lang w:val="en-GB"/>
         </w:rPr>
-        <w:t>{{</w:t>
-      </w:r>
-      <w:proofErr w:type="spellStart"/>
-      <w:r>
-        <w:rPr>
-          <w:sz w:val="22"/>
-          <w:szCs w:val="22"/>
-          <w:lang w:val="en-GB"/>
-        </w:rPr>
-        <w:t>DDA_summary</w:t>
-      </w:r>
-      <w:proofErr w:type="spellEnd"/>
-      <w:r>
-        <w:rPr>
-          <w:sz w:val="22"/>
-          <w:szCs w:val="22"/>
-          <w:lang w:val="en-GB"/>
-        </w:rPr>
-        <w:t>}}</w:t>
+        <w:t>{{DDA_summary}}</w:t>
       </w:r>
       <w:r>
         <w:rPr>
@@ -942,7 +910,7 @@
                 <w:szCs w:val="22"/>
                 <w:lang w:val="en-GB"/>
               </w:rPr>
-              <w:t>MAY</w:t>
+              <w:t>JUNE</w:t>
             </w:r>
           </w:p>
         </w:tc>
@@ -966,7 +934,7 @@
                 <w:szCs w:val="22"/>
                 <w:lang w:val="en-GB"/>
               </w:rPr>
-              <w:t>JUNE</w:t>
+              <w:t>JULY</w:t>
             </w:r>
           </w:p>
         </w:tc>
@@ -990,7 +958,7 @@
                 <w:szCs w:val="22"/>
                 <w:lang w:val="en-GB"/>
               </w:rPr>
-              <w:t>JULY</w:t>
+              <w:t>AUGUST</w:t>
             </w:r>
           </w:p>
         </w:tc>
@@ -1140,9 +1108,8 @@
                 <w:szCs w:val="22"/>
                 <w:lang w:val="en-GB"/>
               </w:rPr>
-              <w:t>{{SAV_value4</w:t>
-            </w:r>
-            <w:proofErr w:type="gramStart"/>
+              <w:t>{{SAV_value4}</w:t>
+            </w:r>
             <w:r>
               <w:rPr>
                 <w:sz w:val="22"/>
@@ -1157,17 +1124,8 @@
                 <w:szCs w:val="22"/>
                 <w:lang w:val="en-GB"/>
               </w:rPr>
-              <w:t>}</w:t>
-            </w:r>
-            <w:r>
-              <w:rPr>
-                <w:sz w:val="22"/>
-                <w:szCs w:val="22"/>
-                <w:lang w:val="en-GB"/>
-              </w:rPr>
               <w:t>%</w:t>
             </w:r>
-            <w:proofErr w:type="gramEnd"/>
           </w:p>
         </w:tc>
         <w:tc>
@@ -1227,7 +1185,6 @@
         </w:rPr>
         <w:t>{{</w:t>
       </w:r>
-      <w:proofErr w:type="spellStart"/>
       <w:r>
         <w:rPr>
           <w:kern w:val="0"/>
@@ -1244,16 +1201,7 @@
           <w:szCs w:val="22"/>
           <w:lang w:val="en-GB"/>
         </w:rPr>
-        <w:t>_summary</w:t>
-      </w:r>
-      <w:proofErr w:type="spellEnd"/>
-      <w:r>
-        <w:rPr>
-          <w:sz w:val="22"/>
-          <w:szCs w:val="22"/>
-          <w:lang w:val="en-GB"/>
-        </w:rPr>
-        <w:t>}}</w:t>
+        <w:t>_summary}}</w:t>
       </w:r>
       <w:r>
         <w:rPr>
@@ -1327,7 +1275,7 @@
                 <w:szCs w:val="22"/>
                 <w:lang w:val="en-GB"/>
               </w:rPr>
-              <w:t>MAY</w:t>
+              <w:t>JUNE</w:t>
             </w:r>
           </w:p>
         </w:tc>
@@ -1351,7 +1299,7 @@
                 <w:szCs w:val="22"/>
                 <w:lang w:val="en-GB"/>
               </w:rPr>
-              <w:t>JUNE</w:t>
+              <w:t>JULY</w:t>
             </w:r>
           </w:p>
         </w:tc>
@@ -1375,7 +1323,7 @@
                 <w:szCs w:val="22"/>
                 <w:lang w:val="en-GB"/>
               </w:rPr>
-              <w:t>JULY</w:t>
+              <w:t>AUGUST</w:t>
             </w:r>
           </w:p>
         </w:tc>
@@ -1525,18 +1473,8 @@
                 <w:szCs w:val="22"/>
                 <w:lang w:val="en-GB"/>
               </w:rPr>
-              <w:t>{{FD_value4</w:t>
-            </w:r>
-            <w:proofErr w:type="gramStart"/>
-            <w:r>
-              <w:rPr>
-                <w:sz w:val="22"/>
-                <w:szCs w:val="22"/>
-                <w:lang w:val="en-GB"/>
-              </w:rPr>
-              <w:t>}}%</w:t>
-            </w:r>
-            <w:proofErr w:type="gramEnd"/>
+              <w:t>{{FD_value4}}%</w:t>
+            </w:r>
           </w:p>
         </w:tc>
         <w:tc>
@@ -1595,25 +1533,7 @@
           <w:szCs w:val="22"/>
           <w:lang w:val="en-GB"/>
         </w:rPr>
-        <w:t>{{</w:t>
-      </w:r>
-      <w:proofErr w:type="spellStart"/>
-      <w:r>
-        <w:rPr>
-          <w:sz w:val="22"/>
-          <w:szCs w:val="22"/>
-          <w:lang w:val="en-GB"/>
-        </w:rPr>
-        <w:t>FD_summary</w:t>
-      </w:r>
-      <w:proofErr w:type="spellEnd"/>
-      <w:r>
-        <w:rPr>
-          <w:sz w:val="22"/>
-          <w:szCs w:val="22"/>
-          <w:lang w:val="en-GB"/>
-        </w:rPr>
-        <w:t>}}</w:t>
+        <w:t>{{FD_summary}}</w:t>
       </w:r>
       <w:r>
         <w:rPr>
@@ -1623,26 +1543,6 @@
         </w:rPr>
         <w:t>.</w:t>
       </w:r>
-    </w:p>
-    <w:p>
-      <w:pPr>
-        <w:jc w:val="both"/>
-        <w:rPr>
-          <w:sz w:val="22"/>
-          <w:szCs w:val="22"/>
-          <w:lang w:val="en-GB"/>
-        </w:rPr>
-      </w:pPr>
-    </w:p>
-    <w:p>
-      <w:pPr>
-        <w:jc w:val="both"/>
-        <w:rPr>
-          <w:sz w:val="22"/>
-          <w:szCs w:val="22"/>
-          <w:lang w:val="en-GB"/>
-        </w:rPr>
-      </w:pPr>
     </w:p>
     <w:p>
       <w:pPr>
@@ -1743,7 +1643,7 @@
                 <w:szCs w:val="22"/>
                 <w:lang w:val="en-GB"/>
               </w:rPr>
-              <w:t>MAY</w:t>
+              <w:t>JUNE</w:t>
             </w:r>
           </w:p>
         </w:tc>
@@ -1767,7 +1667,7 @@
                 <w:szCs w:val="22"/>
                 <w:lang w:val="en-GB"/>
               </w:rPr>
-              <w:t>JUNE</w:t>
+              <w:t>JULY</w:t>
             </w:r>
           </w:p>
         </w:tc>
@@ -1791,7 +1691,7 @@
                 <w:szCs w:val="22"/>
                 <w:lang w:val="en-GB"/>
               </w:rPr>
-              <w:t>JULY</w:t>
+              <w:t>AUGUST</w:t>
             </w:r>
           </w:p>
         </w:tc>
@@ -1941,18 +1841,8 @@
                 <w:szCs w:val="22"/>
                 <w:lang w:val="en-GB"/>
               </w:rPr>
-              <w:t>{{DP_value4</w:t>
-            </w:r>
-            <w:proofErr w:type="gramStart"/>
-            <w:r>
-              <w:rPr>
-                <w:sz w:val="22"/>
-                <w:szCs w:val="22"/>
-                <w:lang w:val="en-GB"/>
-              </w:rPr>
-              <w:t>}}%</w:t>
-            </w:r>
-            <w:proofErr w:type="gramEnd"/>
+              <w:t>{{DP_value4}}%</w:t>
+            </w:r>
           </w:p>
         </w:tc>
         <w:tc>
@@ -2010,25 +1900,7 @@
           <w:szCs w:val="22"/>
           <w:lang w:val="en-GB"/>
         </w:rPr>
-        <w:t>{{</w:t>
-      </w:r>
-      <w:proofErr w:type="spellStart"/>
-      <w:r>
-        <w:rPr>
-          <w:sz w:val="22"/>
-          <w:szCs w:val="22"/>
-          <w:lang w:val="en-GB"/>
-        </w:rPr>
-        <w:t>DP_summary</w:t>
-      </w:r>
-      <w:proofErr w:type="spellEnd"/>
-      <w:r>
-        <w:rPr>
-          <w:sz w:val="22"/>
-          <w:szCs w:val="22"/>
-          <w:lang w:val="en-GB"/>
-        </w:rPr>
-        <w:t>}}</w:t>
+        <w:t>{{DP_summary}}</w:t>
       </w:r>
       <w:r>
         <w:rPr>
@@ -2048,32 +1920,13 @@
           <w:lang w:val="en-GB"/>
         </w:rPr>
       </w:pPr>
-    </w:p>
-    <w:p>
-      <w:pPr>
-        <w:jc w:val="both"/>
-        <w:rPr>
-          <w:sz w:val="22"/>
-          <w:szCs w:val="22"/>
-          <w:lang w:val="en-GB"/>
-        </w:rPr>
-      </w:pPr>
-    </w:p>
-    <w:p>
-      <w:pPr>
-        <w:jc w:val="both"/>
-        <w:rPr>
-          <w:sz w:val="22"/>
-          <w:szCs w:val="22"/>
-          <w:lang w:val="en-GB"/>
-        </w:rPr>
-      </w:pPr>
       <w:r>
         <w:rPr>
           <w:sz w:val="22"/>
           <w:szCs w:val="22"/>
           <w:lang w:val="en-GB"/>
         </w:rPr>
+        <w:lastRenderedPageBreak/>
         <w:t xml:space="preserve">TOTAL RISK ASSET </w:t>
       </w:r>
     </w:p>
@@ -2112,7 +1965,7 @@
                 <w:szCs w:val="22"/>
                 <w:lang w:val="en-GB"/>
               </w:rPr>
-              <w:t>MAY</w:t>
+              <w:t>JUNE</w:t>
             </w:r>
           </w:p>
         </w:tc>
@@ -2136,7 +1989,7 @@
                 <w:szCs w:val="22"/>
                 <w:lang w:val="en-GB"/>
               </w:rPr>
-              <w:t>JUNE</w:t>
+              <w:t>JULY</w:t>
             </w:r>
           </w:p>
         </w:tc>
@@ -2160,7 +2013,7 @@
                 <w:szCs w:val="22"/>
                 <w:lang w:val="en-GB"/>
               </w:rPr>
-              <w:t>JULY</w:t>
+              <w:t>AUGUST</w:t>
             </w:r>
           </w:p>
         </w:tc>
@@ -2320,9 +2173,8 @@
                 <w:szCs w:val="22"/>
                 <w:lang w:val="en-GB"/>
               </w:rPr>
-              <w:t>{{TRA_value4</w:t>
-            </w:r>
-            <w:proofErr w:type="gramStart"/>
+              <w:t>{{TRA_value4}</w:t>
+            </w:r>
             <w:r>
               <w:rPr>
                 <w:sz w:val="22"/>
@@ -2337,17 +2189,8 @@
                 <w:szCs w:val="22"/>
                 <w:lang w:val="en-GB"/>
               </w:rPr>
-              <w:t>}</w:t>
-            </w:r>
-            <w:r>
-              <w:rPr>
-                <w:sz w:val="22"/>
-                <w:szCs w:val="22"/>
-                <w:lang w:val="en-GB"/>
-              </w:rPr>
               <w:t>%</w:t>
             </w:r>
-            <w:proofErr w:type="gramEnd"/>
           </w:p>
         </w:tc>
         <w:tc>
@@ -2405,25 +2248,7 @@
           <w:szCs w:val="22"/>
           <w:lang w:val="en-GB"/>
         </w:rPr>
-        <w:t>{{</w:t>
-      </w:r>
-      <w:proofErr w:type="spellStart"/>
-      <w:r>
-        <w:rPr>
-          <w:sz w:val="22"/>
-          <w:szCs w:val="22"/>
-          <w:lang w:val="en-GB"/>
-        </w:rPr>
-        <w:t>TRA_summary</w:t>
-      </w:r>
-      <w:proofErr w:type="spellEnd"/>
-      <w:r>
-        <w:rPr>
-          <w:sz w:val="22"/>
-          <w:szCs w:val="22"/>
-          <w:lang w:val="en-GB"/>
-        </w:rPr>
-        <w:t>}}</w:t>
+        <w:t>{{TRA_summary}}</w:t>
       </w:r>
       <w:r>
         <w:rPr>
@@ -2559,30 +2384,30 @@
                 <w:szCs w:val="22"/>
                 <w:lang w:val="en-GB"/>
               </w:rPr>
-              <w:t>JUNE</w:t>
-            </w:r>
-          </w:p>
-        </w:tc>
-        <w:tc>
-          <w:tcPr>
-            <w:tcW w:w="1731" w:type="dxa"/>
-          </w:tcPr>
-          <w:p>
-            <w:pPr>
-              <w:jc w:val="both"/>
-              <w:rPr>
-                <w:sz w:val="22"/>
-                <w:szCs w:val="22"/>
-                <w:lang w:val="en-GB"/>
-              </w:rPr>
-            </w:pPr>
-            <w:r>
-              <w:rPr>
-                <w:sz w:val="22"/>
-                <w:szCs w:val="22"/>
-                <w:lang w:val="en-GB"/>
-              </w:rPr>
               <w:t>JULY</w:t>
+            </w:r>
+          </w:p>
+        </w:tc>
+        <w:tc>
+          <w:tcPr>
+            <w:tcW w:w="1731" w:type="dxa"/>
+          </w:tcPr>
+          <w:p>
+            <w:pPr>
+              <w:jc w:val="both"/>
+              <w:rPr>
+                <w:sz w:val="22"/>
+                <w:szCs w:val="22"/>
+                <w:lang w:val="en-GB"/>
+              </w:rPr>
+            </w:pPr>
+            <w:r>
+              <w:rPr>
+                <w:sz w:val="22"/>
+                <w:szCs w:val="22"/>
+                <w:lang w:val="en-GB"/>
+              </w:rPr>
+              <w:t>AUGUST</w:t>
             </w:r>
           </w:p>
         </w:tc>
@@ -2736,7 +2561,7 @@
           <w:szCs w:val="22"/>
           <w:lang w:val="en-GB"/>
         </w:rPr>
-        <w:t>JULY</w:t>
+        <w:t>AUGUST</w:t>
       </w:r>
     </w:p>
     <w:tbl>
@@ -3096,7 +2921,39 @@
           <w:szCs w:val="22"/>
           <w:lang w:val="en-GB"/>
         </w:rPr>
-        <w:t>CARDS (JUNE-JULY)</w:t>
+        <w:t>CARDS (</w:t>
+      </w:r>
+      <w:r>
+        <w:rPr>
+          <w:sz w:val="22"/>
+          <w:szCs w:val="22"/>
+          <w:lang w:val="en-GB"/>
+        </w:rPr>
+        <w:t>JULY</w:t>
+      </w:r>
+      <w:r>
+        <w:rPr>
+          <w:sz w:val="22"/>
+          <w:szCs w:val="22"/>
+          <w:lang w:val="en-GB"/>
+        </w:rPr>
+        <w:t>-</w:t>
+      </w:r>
+      <w:r>
+        <w:rPr>
+          <w:sz w:val="22"/>
+          <w:szCs w:val="22"/>
+          <w:lang w:val="en-GB"/>
+        </w:rPr>
+        <w:t>AUGUST</w:t>
+      </w:r>
+      <w:r>
+        <w:rPr>
+          <w:sz w:val="22"/>
+          <w:szCs w:val="22"/>
+          <w:lang w:val="en-GB"/>
+        </w:rPr>
+        <w:t>)</w:t>
       </w:r>
     </w:p>
     <w:tbl>
@@ -3293,25 +3150,7 @@
           <w:szCs w:val="22"/>
           <w:lang w:val="en-GB"/>
         </w:rPr>
-        <w:t>{{</w:t>
-      </w:r>
-      <w:proofErr w:type="spellStart"/>
-      <w:r>
-        <w:rPr>
-          <w:sz w:val="22"/>
-          <w:szCs w:val="22"/>
-          <w:lang w:val="en-GB"/>
-        </w:rPr>
-        <w:t>CDS_summary</w:t>
-      </w:r>
-      <w:proofErr w:type="spellEnd"/>
-      <w:r>
-        <w:rPr>
-          <w:sz w:val="22"/>
-          <w:szCs w:val="22"/>
-          <w:lang w:val="en-GB"/>
-        </w:rPr>
-        <w:t>}}</w:t>
+        <w:t>{{CDS_summary}}</w:t>
       </w:r>
       <w:r>
         <w:rPr>
@@ -3384,7 +3223,7 @@
                 <w:szCs w:val="22"/>
                 <w:lang w:val="en-GB"/>
               </w:rPr>
-              <w:t>MAY</w:t>
+              <w:t>JUNE</w:t>
             </w:r>
           </w:p>
         </w:tc>
@@ -3408,7 +3247,7 @@
                 <w:szCs w:val="22"/>
                 <w:lang w:val="en-GB"/>
               </w:rPr>
-              <w:t>JUNE</w:t>
+              <w:t>JULY</w:t>
             </w:r>
           </w:p>
         </w:tc>
@@ -3432,7 +3271,7 @@
                 <w:szCs w:val="22"/>
                 <w:lang w:val="en-GB"/>
               </w:rPr>
-              <w:t>JULY</w:t>
+              <w:t>AUGUST</w:t>
             </w:r>
           </w:p>
         </w:tc>
@@ -3631,7 +3470,7 @@
                 <w:szCs w:val="22"/>
                 <w:lang w:val="en-GB"/>
               </w:rPr>
-              <w:t>MAY</w:t>
+              <w:t>JUNE</w:t>
             </w:r>
           </w:p>
         </w:tc>
@@ -3655,7 +3494,7 @@
                 <w:szCs w:val="22"/>
                 <w:lang w:val="en-GB"/>
               </w:rPr>
-              <w:t>JUNE</w:t>
+              <w:t>JULY</w:t>
             </w:r>
           </w:p>
         </w:tc>
@@ -3679,7 +3518,7 @@
                 <w:szCs w:val="22"/>
                 <w:lang w:val="en-GB"/>
               </w:rPr>
-              <w:t>JULY</w:t>
+              <w:t>AUGUST</w:t>
             </w:r>
           </w:p>
         </w:tc>
@@ -4099,25 +3938,7 @@
           <w:szCs w:val="22"/>
           <w:lang w:val="en-GB"/>
         </w:rPr>
-        <w:t>{{</w:t>
-      </w:r>
-      <w:proofErr w:type="spellStart"/>
-      <w:r>
-        <w:rPr>
-          <w:sz w:val="22"/>
-          <w:szCs w:val="22"/>
-          <w:lang w:val="en-GB"/>
-        </w:rPr>
-        <w:t>POS_summary</w:t>
-      </w:r>
-      <w:proofErr w:type="spellEnd"/>
-      <w:r>
-        <w:rPr>
-          <w:sz w:val="22"/>
-          <w:szCs w:val="22"/>
-          <w:lang w:val="en-GB"/>
-        </w:rPr>
-        <w:t>}}</w:t>
+        <w:t>{{POS_summary}}</w:t>
       </w:r>
       <w:r>
         <w:rPr>
@@ -4199,7 +4020,7 @@
                 <w:szCs w:val="22"/>
                 <w:lang w:val="en-GB"/>
               </w:rPr>
-              <w:t>MAY</w:t>
+              <w:t>JUNE</w:t>
             </w:r>
           </w:p>
         </w:tc>
@@ -4223,7 +4044,7 @@
                 <w:szCs w:val="22"/>
                 <w:lang w:val="en-GB"/>
               </w:rPr>
-              <w:t>JUNE</w:t>
+              <w:t>JULY</w:t>
             </w:r>
           </w:p>
         </w:tc>
@@ -4247,7 +4068,7 @@
                 <w:szCs w:val="22"/>
                 <w:lang w:val="en-GB"/>
               </w:rPr>
-              <w:t>JULY</w:t>
+              <w:t>AUGUST</w:t>
             </w:r>
           </w:p>
         </w:tc>

</xml_diff>

<commit_message>
feat: add data processing functions and update report template for branch performance
</commit_message>
<xml_diff>
--- a/server/mpatemplate.docx
+++ b/server/mpatemplate.docx
@@ -49,7 +49,6 @@
     </w:p>
     <w:p>
       <w:pPr>
-        <w:ind w:left="360"/>
         <w:jc w:val="both"/>
         <w:rPr>
           <w:sz w:val="22"/>
@@ -189,23 +188,8 @@
                 <w:szCs w:val="20"/>
                 <w14:ligatures w14:val="none"/>
               </w:rPr>
-              <w:t>VARIANCE</w:t>
-            </w:r>
-          </w:p>
-        </w:tc>
-        <w:tc>
-          <w:tcPr>
-            <w:tcW w:w="1732" w:type="dxa"/>
-          </w:tcPr>
-          <w:p>
-            <w:pPr>
-              <w:jc w:val="both"/>
-              <w:rPr>
-                <w:sz w:val="22"/>
-                <w:szCs w:val="22"/>
-                <w:lang w:val="en-GB"/>
-              </w:rPr>
-            </w:pPr>
+              <w:t xml:space="preserve">YOY </w:t>
+            </w:r>
             <w:r>
               <w:rPr>
                 <w:rFonts w:ascii="Aptos Narrow" w:eastAsia="Times New Roman" w:hAnsi="Aptos Narrow" w:cs="Times New Roman"/>
@@ -215,6 +199,32 @@
                 <w:szCs w:val="20"/>
                 <w14:ligatures w14:val="none"/>
               </w:rPr>
+              <w:t>VARIANCE</w:t>
+            </w:r>
+          </w:p>
+        </w:tc>
+        <w:tc>
+          <w:tcPr>
+            <w:tcW w:w="1732" w:type="dxa"/>
+          </w:tcPr>
+          <w:p>
+            <w:pPr>
+              <w:jc w:val="both"/>
+              <w:rPr>
+                <w:sz w:val="22"/>
+                <w:szCs w:val="22"/>
+                <w:lang w:val="en-GB"/>
+              </w:rPr>
+            </w:pPr>
+            <w:r>
+              <w:rPr>
+                <w:rFonts w:ascii="Aptos Narrow" w:eastAsia="Times New Roman" w:hAnsi="Aptos Narrow" w:cs="Times New Roman"/>
+                <w:color w:val="000000"/>
+                <w:kern w:val="0"/>
+                <w:sz w:val="20"/>
+                <w:szCs w:val="20"/>
+                <w14:ligatures w14:val="none"/>
+              </w:rPr>
               <w:t>RUNRATE</w:t>
             </w:r>
           </w:p>
@@ -336,6 +346,7 @@
               </w:rPr>
               <w:t>value3</w:t>
             </w:r>
+            <w:proofErr w:type="gramStart"/>
             <w:r>
               <w:rPr>
                 <w:sz w:val="22"/>
@@ -344,6 +355,7 @@
               </w:rPr>
               <w:t>}}%</w:t>
             </w:r>
+            <w:proofErr w:type="gramEnd"/>
           </w:p>
         </w:tc>
         <w:tc>
@@ -458,6 +470,7 @@
         </w:rPr>
         <w:t>{{</w:t>
       </w:r>
+      <w:proofErr w:type="spellStart"/>
       <w:r>
         <w:rPr>
           <w:sz w:val="22"/>
@@ -472,7 +485,16 @@
           <w:szCs w:val="22"/>
           <w:lang w:val="en-GB"/>
         </w:rPr>
-        <w:t>summary}}</w:t>
+        <w:t>summary</w:t>
+      </w:r>
+      <w:proofErr w:type="spellEnd"/>
+      <w:r>
+        <w:rPr>
+          <w:sz w:val="22"/>
+          <w:szCs w:val="22"/>
+          <w:lang w:val="en-GB"/>
+        </w:rPr>
+        <w:t>}}</w:t>
       </w:r>
       <w:r>
         <w:rPr>
@@ -485,6 +507,11 @@
     </w:p>
     <w:p>
       <w:pPr>
+        <w:pStyle w:val="ListParagraph"/>
+        <w:numPr>
+          <w:ilvl w:val="0"/>
+          <w:numId w:val="1"/>
+        </w:numPr>
         <w:jc w:val="both"/>
         <w:rPr>
           <w:sz w:val="22"/>
@@ -492,10 +519,328 @@
           <w:lang w:val="en-GB"/>
         </w:rPr>
       </w:pPr>
+      <w:r>
+        <w:rPr>
+          <w:sz w:val="22"/>
+          <w:szCs w:val="22"/>
+          <w:lang w:val="en-GB"/>
+        </w:rPr>
+        <w:t xml:space="preserve">Highest branch is </w:t>
+      </w:r>
+      <w:r>
+        <w:rPr>
+          <w:sz w:val="22"/>
+          <w:szCs w:val="22"/>
+          <w:lang w:val="en-US"/>
+        </w:rPr>
+        <w:t>{{</w:t>
+      </w:r>
+      <w:proofErr w:type="spellStart"/>
+      <w:r>
+        <w:rPr>
+          <w:sz w:val="22"/>
+          <w:szCs w:val="22"/>
+          <w:lang w:val="en-US"/>
+        </w:rPr>
+        <w:t>PBT_branch_high</w:t>
+      </w:r>
+      <w:proofErr w:type="spellEnd"/>
+      <w:r>
+        <w:rPr>
+          <w:sz w:val="22"/>
+          <w:szCs w:val="22"/>
+          <w:lang w:val="en-US"/>
+        </w:rPr>
+        <w:t>}}</w:t>
+      </w:r>
+      <w:r>
+        <w:rPr>
+          <w:sz w:val="22"/>
+          <w:szCs w:val="22"/>
+          <w:lang w:val="en-US"/>
+        </w:rPr>
+        <w:t xml:space="preserve"> branch and contributed </w:t>
+      </w:r>
+      <w:r>
+        <w:rPr>
+          <w:sz w:val="22"/>
+          <w:szCs w:val="22"/>
+          <w:lang w:val="en-US"/>
+        </w:rPr>
+        <w:t>{{</w:t>
+      </w:r>
+      <w:proofErr w:type="spellStart"/>
+      <w:r>
+        <w:rPr>
+          <w:sz w:val="22"/>
+          <w:szCs w:val="22"/>
+          <w:lang w:val="en-US"/>
+        </w:rPr>
+        <w:t>PBT_branch_high_perc</w:t>
+      </w:r>
+      <w:proofErr w:type="spellEnd"/>
+      <w:proofErr w:type="gramStart"/>
+      <w:r>
+        <w:rPr>
+          <w:sz w:val="22"/>
+          <w:szCs w:val="22"/>
+          <w:lang w:val="en-US"/>
+        </w:rPr>
+        <w:t>}}</w:t>
+      </w:r>
+      <w:r>
+        <w:rPr>
+          <w:sz w:val="22"/>
+          <w:szCs w:val="22"/>
+          <w:lang w:val="en-GB"/>
+        </w:rPr>
+        <w:t>%</w:t>
+      </w:r>
+      <w:proofErr w:type="gramEnd"/>
+      <w:r>
+        <w:rPr>
+          <w:sz w:val="22"/>
+          <w:szCs w:val="22"/>
+          <w:lang w:val="en-US"/>
+        </w:rPr>
+        <w:t xml:space="preserve"> with a</w:t>
+      </w:r>
+      <w:r>
+        <w:rPr>
+          <w:sz w:val="22"/>
+          <w:szCs w:val="22"/>
+          <w:lang w:val="en-US"/>
+        </w:rPr>
+        <w:t xml:space="preserve"> MOM</w:t>
+      </w:r>
+      <w:r>
+        <w:rPr>
+          <w:sz w:val="22"/>
+          <w:szCs w:val="22"/>
+          <w:lang w:val="en-US"/>
+        </w:rPr>
+        <w:t xml:space="preserve"> variance of </w:t>
+      </w:r>
+      <w:r>
+        <w:rPr>
+          <w:sz w:val="22"/>
+          <w:szCs w:val="22"/>
+          <w:lang w:val="en-US"/>
+        </w:rPr>
+        <w:t>₦</w:t>
+      </w:r>
+      <w:r>
+        <w:rPr>
+          <w:sz w:val="22"/>
+          <w:szCs w:val="22"/>
+          <w:lang w:val="en-US"/>
+        </w:rPr>
+        <w:t>{{</w:t>
+      </w:r>
+      <w:proofErr w:type="spellStart"/>
+      <w:r>
+        <w:rPr>
+          <w:sz w:val="22"/>
+          <w:szCs w:val="22"/>
+          <w:lang w:val="en-US"/>
+        </w:rPr>
+        <w:t>PBT_branch_high_var</w:t>
+      </w:r>
+      <w:proofErr w:type="spellEnd"/>
+      <w:r>
+        <w:rPr>
+          <w:sz w:val="22"/>
+          <w:szCs w:val="22"/>
+          <w:lang w:val="en-US"/>
+        </w:rPr>
+        <w:t>}}</w:t>
+      </w:r>
+      <w:r>
+        <w:rPr>
+          <w:sz w:val="22"/>
+          <w:szCs w:val="22"/>
+          <w:lang w:val="en-US"/>
+        </w:rPr>
+        <w:t>.</w:t>
+      </w:r>
     </w:p>
     <w:p>
       <w:pPr>
-        <w:ind w:left="360"/>
+        <w:pStyle w:val="ListParagraph"/>
+        <w:numPr>
+          <w:ilvl w:val="0"/>
+          <w:numId w:val="1"/>
+        </w:numPr>
+        <w:jc w:val="both"/>
+        <w:rPr>
+          <w:sz w:val="22"/>
+          <w:szCs w:val="22"/>
+          <w:lang w:val="en-GB"/>
+        </w:rPr>
+      </w:pPr>
+      <w:r>
+        <w:rPr>
+          <w:sz w:val="22"/>
+          <w:szCs w:val="22"/>
+          <w:lang w:val="en-US"/>
+        </w:rPr>
+        <w:t xml:space="preserve">Lowest branch is </w:t>
+      </w:r>
+      <w:r>
+        <w:rPr>
+          <w:sz w:val="22"/>
+          <w:szCs w:val="22"/>
+          <w:lang w:val="en-US"/>
+        </w:rPr>
+        <w:t>{{</w:t>
+      </w:r>
+      <w:proofErr w:type="spellStart"/>
+      <w:r>
+        <w:rPr>
+          <w:sz w:val="22"/>
+          <w:szCs w:val="22"/>
+          <w:lang w:val="en-US"/>
+        </w:rPr>
+        <w:t>PBT_branch_low</w:t>
+      </w:r>
+      <w:proofErr w:type="spellEnd"/>
+      <w:r>
+        <w:rPr>
+          <w:sz w:val="22"/>
+          <w:szCs w:val="22"/>
+          <w:lang w:val="en-US"/>
+        </w:rPr>
+        <w:t>}}</w:t>
+      </w:r>
+      <w:r>
+        <w:rPr>
+          <w:sz w:val="22"/>
+          <w:szCs w:val="22"/>
+          <w:lang w:val="en-US"/>
+        </w:rPr>
+        <w:t xml:space="preserve"> branch and contributed </w:t>
+      </w:r>
+      <w:r>
+        <w:rPr>
+          <w:sz w:val="22"/>
+          <w:szCs w:val="22"/>
+          <w:lang w:val="en-US"/>
+        </w:rPr>
+        <w:t>{{</w:t>
+      </w:r>
+      <w:proofErr w:type="spellStart"/>
+      <w:r>
+        <w:rPr>
+          <w:sz w:val="22"/>
+          <w:szCs w:val="22"/>
+          <w:lang w:val="en-US"/>
+        </w:rPr>
+        <w:t>PBT_branch_low</w:t>
+      </w:r>
+      <w:r>
+        <w:rPr>
+          <w:sz w:val="22"/>
+          <w:szCs w:val="22"/>
+          <w:lang w:val="en-US"/>
+        </w:rPr>
+        <w:t>_perc</w:t>
+      </w:r>
+      <w:proofErr w:type="spellEnd"/>
+      <w:proofErr w:type="gramStart"/>
+      <w:r>
+        <w:rPr>
+          <w:sz w:val="22"/>
+          <w:szCs w:val="22"/>
+          <w:lang w:val="en-US"/>
+        </w:rPr>
+        <w:t>}}</w:t>
+      </w:r>
+      <w:r>
+        <w:rPr>
+          <w:sz w:val="22"/>
+          <w:szCs w:val="22"/>
+          <w:lang w:val="en-GB"/>
+        </w:rPr>
+        <w:t>%</w:t>
+      </w:r>
+      <w:proofErr w:type="gramEnd"/>
+      <w:r>
+        <w:rPr>
+          <w:sz w:val="22"/>
+          <w:szCs w:val="22"/>
+          <w:lang w:val="en-US"/>
+        </w:rPr>
+        <w:t xml:space="preserve"> with a </w:t>
+      </w:r>
+      <w:r>
+        <w:rPr>
+          <w:sz w:val="22"/>
+          <w:szCs w:val="22"/>
+          <w:lang w:val="en-US"/>
+        </w:rPr>
+        <w:t xml:space="preserve">MOM </w:t>
+      </w:r>
+      <w:r>
+        <w:rPr>
+          <w:sz w:val="22"/>
+          <w:szCs w:val="22"/>
+          <w:lang w:val="en-US"/>
+        </w:rPr>
+        <w:t xml:space="preserve">variance of </w:t>
+      </w:r>
+      <w:r>
+        <w:rPr>
+          <w:sz w:val="22"/>
+          <w:szCs w:val="22"/>
+          <w:lang w:val="en-US"/>
+        </w:rPr>
+        <w:t>₦</w:t>
+      </w:r>
+      <w:r>
+        <w:rPr>
+          <w:sz w:val="22"/>
+          <w:szCs w:val="22"/>
+          <w:lang w:val="en-US"/>
+        </w:rPr>
+        <w:t>{{</w:t>
+      </w:r>
+      <w:proofErr w:type="spellStart"/>
+      <w:r>
+        <w:rPr>
+          <w:sz w:val="22"/>
+          <w:szCs w:val="22"/>
+          <w:lang w:val="en-US"/>
+        </w:rPr>
+        <w:t>PBT_branch_low</w:t>
+      </w:r>
+      <w:r>
+        <w:rPr>
+          <w:sz w:val="22"/>
+          <w:szCs w:val="22"/>
+          <w:lang w:val="en-US"/>
+        </w:rPr>
+        <w:t>_var</w:t>
+      </w:r>
+      <w:proofErr w:type="spellEnd"/>
+      <w:r>
+        <w:rPr>
+          <w:sz w:val="22"/>
+          <w:szCs w:val="22"/>
+          <w:lang w:val="en-US"/>
+        </w:rPr>
+        <w:t>}}</w:t>
+      </w:r>
+      <w:r>
+        <w:rPr>
+          <w:sz w:val="22"/>
+          <w:szCs w:val="22"/>
+          <w:lang w:val="en-US"/>
+        </w:rPr>
+        <w:t>.</w:t>
+      </w:r>
+    </w:p>
+    <w:p>
+      <w:pPr>
         <w:jc w:val="both"/>
         <w:rPr>
           <w:sz w:val="22"/>
@@ -755,6 +1100,7 @@
               </w:rPr>
               <w:t>4</w:t>
             </w:r>
+            <w:proofErr w:type="gramStart"/>
             <w:r>
               <w:rPr>
                 <w:sz w:val="22"/>
@@ -779,6 +1125,7 @@
               </w:rPr>
               <w:t>%</w:t>
             </w:r>
+            <w:proofErr w:type="gramEnd"/>
           </w:p>
         </w:tc>
         <w:tc>
@@ -836,19 +1183,42 @@
           <w:szCs w:val="22"/>
           <w:lang w:val="en-GB"/>
         </w:rPr>
-        <w:t>{{DDA_summary}}</w:t>
-      </w:r>
-      <w:r>
-        <w:rPr>
-          <w:sz w:val="22"/>
-          <w:szCs w:val="22"/>
-          <w:lang w:val="en-GB"/>
-        </w:rPr>
-        <w:t xml:space="preserve">. </w:t>
+        <w:t>{{</w:t>
+      </w:r>
+      <w:proofErr w:type="spellStart"/>
+      <w:r>
+        <w:rPr>
+          <w:sz w:val="22"/>
+          <w:szCs w:val="22"/>
+          <w:lang w:val="en-GB"/>
+        </w:rPr>
+        <w:t>DDA_summary</w:t>
+      </w:r>
+      <w:proofErr w:type="spellEnd"/>
+      <w:r>
+        <w:rPr>
+          <w:sz w:val="22"/>
+          <w:szCs w:val="22"/>
+          <w:lang w:val="en-GB"/>
+        </w:rPr>
+        <w:t>}}</w:t>
+      </w:r>
+      <w:r>
+        <w:rPr>
+          <w:sz w:val="22"/>
+          <w:szCs w:val="22"/>
+          <w:lang w:val="en-GB"/>
+        </w:rPr>
+        <w:t>.</w:t>
       </w:r>
     </w:p>
     <w:p>
       <w:pPr>
+        <w:pStyle w:val="ListParagraph"/>
+        <w:numPr>
+          <w:ilvl w:val="0"/>
+          <w:numId w:val="1"/>
+        </w:numPr>
         <w:jc w:val="both"/>
         <w:rPr>
           <w:sz w:val="22"/>
@@ -856,6 +1226,373 @@
           <w:lang w:val="en-GB"/>
         </w:rPr>
       </w:pPr>
+      <w:r>
+        <w:rPr>
+          <w:sz w:val="22"/>
+          <w:szCs w:val="22"/>
+          <w:lang w:val="en-GB"/>
+        </w:rPr>
+        <w:t xml:space="preserve">Highest branch is </w:t>
+      </w:r>
+      <w:r>
+        <w:rPr>
+          <w:sz w:val="22"/>
+          <w:szCs w:val="22"/>
+          <w:lang w:val="en-US"/>
+        </w:rPr>
+        <w:t>{{</w:t>
+      </w:r>
+      <w:proofErr w:type="spellStart"/>
+      <w:r>
+        <w:rPr>
+          <w:sz w:val="22"/>
+          <w:szCs w:val="22"/>
+          <w:lang w:val="en-US"/>
+        </w:rPr>
+        <w:t>DDA</w:t>
+      </w:r>
+      <w:r>
+        <w:rPr>
+          <w:sz w:val="22"/>
+          <w:szCs w:val="22"/>
+          <w:lang w:val="en-US"/>
+        </w:rPr>
+        <w:t>_branch_high</w:t>
+      </w:r>
+      <w:proofErr w:type="spellEnd"/>
+      <w:r>
+        <w:rPr>
+          <w:sz w:val="22"/>
+          <w:szCs w:val="22"/>
+          <w:lang w:val="en-US"/>
+        </w:rPr>
+        <w:t>}}</w:t>
+      </w:r>
+      <w:r>
+        <w:rPr>
+          <w:sz w:val="22"/>
+          <w:szCs w:val="22"/>
+          <w:lang w:val="en-US"/>
+        </w:rPr>
+        <w:t xml:space="preserve"> branch and contributed </w:t>
+      </w:r>
+      <w:r>
+        <w:rPr>
+          <w:sz w:val="22"/>
+          <w:szCs w:val="22"/>
+          <w:lang w:val="en-US"/>
+        </w:rPr>
+        <w:t>{{</w:t>
+      </w:r>
+      <w:proofErr w:type="spellStart"/>
+      <w:r>
+        <w:rPr>
+          <w:sz w:val="22"/>
+          <w:szCs w:val="22"/>
+          <w:lang w:val="en-US"/>
+        </w:rPr>
+        <w:t>DDA</w:t>
+      </w:r>
+      <w:r>
+        <w:rPr>
+          <w:sz w:val="22"/>
+          <w:szCs w:val="22"/>
+          <w:lang w:val="en-US"/>
+        </w:rPr>
+        <w:t>_branch_high_perc</w:t>
+      </w:r>
+      <w:proofErr w:type="spellEnd"/>
+      <w:proofErr w:type="gramStart"/>
+      <w:r>
+        <w:rPr>
+          <w:sz w:val="22"/>
+          <w:szCs w:val="22"/>
+          <w:lang w:val="en-US"/>
+        </w:rPr>
+        <w:t>}}</w:t>
+      </w:r>
+      <w:r>
+        <w:rPr>
+          <w:sz w:val="22"/>
+          <w:szCs w:val="22"/>
+          <w:lang w:val="en-GB"/>
+        </w:rPr>
+        <w:t>%</w:t>
+      </w:r>
+      <w:proofErr w:type="gramEnd"/>
+      <w:r>
+        <w:rPr>
+          <w:sz w:val="22"/>
+          <w:szCs w:val="22"/>
+          <w:lang w:val="en-US"/>
+        </w:rPr>
+        <w:t xml:space="preserve"> with a </w:t>
+      </w:r>
+      <w:r>
+        <w:rPr>
+          <w:sz w:val="22"/>
+          <w:szCs w:val="22"/>
+          <w:lang w:val="en-US"/>
+        </w:rPr>
+        <w:t>MOM variance</w:t>
+      </w:r>
+      <w:r>
+        <w:rPr>
+          <w:sz w:val="22"/>
+          <w:szCs w:val="22"/>
+          <w:lang w:val="en-US"/>
+        </w:rPr>
+        <w:t xml:space="preserve"> of </w:t>
+      </w:r>
+      <w:r>
+        <w:rPr>
+          <w:sz w:val="22"/>
+          <w:szCs w:val="22"/>
+          <w:lang w:val="en-US"/>
+        </w:rPr>
+        <w:t>₦</w:t>
+      </w:r>
+      <w:r>
+        <w:rPr>
+          <w:sz w:val="22"/>
+          <w:szCs w:val="22"/>
+          <w:lang w:val="en-US"/>
+        </w:rPr>
+        <w:t>{{</w:t>
+      </w:r>
+      <w:proofErr w:type="spellStart"/>
+      <w:r>
+        <w:rPr>
+          <w:sz w:val="22"/>
+          <w:szCs w:val="22"/>
+          <w:lang w:val="en-US"/>
+        </w:rPr>
+        <w:t>DDA</w:t>
+      </w:r>
+      <w:r>
+        <w:rPr>
+          <w:sz w:val="22"/>
+          <w:szCs w:val="22"/>
+          <w:lang w:val="en-US"/>
+        </w:rPr>
+        <w:t>_branch_high_var</w:t>
+      </w:r>
+      <w:proofErr w:type="spellEnd"/>
+      <w:r>
+        <w:rPr>
+          <w:sz w:val="22"/>
+          <w:szCs w:val="22"/>
+          <w:lang w:val="en-US"/>
+        </w:rPr>
+        <w:t>}}</w:t>
+      </w:r>
+      <w:r>
+        <w:rPr>
+          <w:sz w:val="22"/>
+          <w:szCs w:val="22"/>
+          <w:lang w:val="en-US"/>
+        </w:rPr>
+        <w:t>.</w:t>
+      </w:r>
+    </w:p>
+    <w:p>
+      <w:pPr>
+        <w:pStyle w:val="ListParagraph"/>
+        <w:numPr>
+          <w:ilvl w:val="0"/>
+          <w:numId w:val="1"/>
+        </w:numPr>
+        <w:jc w:val="both"/>
+        <w:rPr>
+          <w:sz w:val="22"/>
+          <w:szCs w:val="22"/>
+          <w:lang w:val="en-GB"/>
+        </w:rPr>
+      </w:pPr>
+      <w:r>
+        <w:rPr>
+          <w:sz w:val="22"/>
+          <w:szCs w:val="22"/>
+          <w:lang w:val="en-US"/>
+        </w:rPr>
+        <w:t xml:space="preserve">Lowest branch is </w:t>
+      </w:r>
+      <w:r>
+        <w:rPr>
+          <w:sz w:val="22"/>
+          <w:szCs w:val="22"/>
+          <w:lang w:val="en-US"/>
+        </w:rPr>
+        <w:t>{{</w:t>
+      </w:r>
+      <w:proofErr w:type="spellStart"/>
+      <w:r>
+        <w:rPr>
+          <w:sz w:val="22"/>
+          <w:szCs w:val="22"/>
+          <w:lang w:val="en-US"/>
+        </w:rPr>
+        <w:t>DDA</w:t>
+      </w:r>
+      <w:r>
+        <w:rPr>
+          <w:sz w:val="22"/>
+          <w:szCs w:val="22"/>
+          <w:lang w:val="en-US"/>
+        </w:rPr>
+        <w:t>_branch_low</w:t>
+      </w:r>
+      <w:proofErr w:type="spellEnd"/>
+      <w:r>
+        <w:rPr>
+          <w:sz w:val="22"/>
+          <w:szCs w:val="22"/>
+          <w:lang w:val="en-US"/>
+        </w:rPr>
+        <w:t>}}</w:t>
+      </w:r>
+      <w:r>
+        <w:rPr>
+          <w:sz w:val="22"/>
+          <w:szCs w:val="22"/>
+          <w:lang w:val="en-US"/>
+        </w:rPr>
+        <w:t xml:space="preserve"> branch and contributed </w:t>
+      </w:r>
+      <w:r>
+        <w:rPr>
+          <w:sz w:val="22"/>
+          <w:szCs w:val="22"/>
+          <w:lang w:val="en-US"/>
+        </w:rPr>
+        <w:t>{{</w:t>
+      </w:r>
+      <w:proofErr w:type="spellStart"/>
+      <w:r>
+        <w:rPr>
+          <w:sz w:val="22"/>
+          <w:szCs w:val="22"/>
+          <w:lang w:val="en-US"/>
+        </w:rPr>
+        <w:t>DDA</w:t>
+      </w:r>
+      <w:r>
+        <w:rPr>
+          <w:sz w:val="22"/>
+          <w:szCs w:val="22"/>
+          <w:lang w:val="en-US"/>
+        </w:rPr>
+        <w:t>_branch_low</w:t>
+      </w:r>
+      <w:r>
+        <w:rPr>
+          <w:sz w:val="22"/>
+          <w:szCs w:val="22"/>
+          <w:lang w:val="en-US"/>
+        </w:rPr>
+        <w:t>_perc</w:t>
+      </w:r>
+      <w:proofErr w:type="spellEnd"/>
+      <w:proofErr w:type="gramStart"/>
+      <w:r>
+        <w:rPr>
+          <w:sz w:val="22"/>
+          <w:szCs w:val="22"/>
+          <w:lang w:val="en-US"/>
+        </w:rPr>
+        <w:t>}}</w:t>
+      </w:r>
+      <w:r>
+        <w:rPr>
+          <w:sz w:val="22"/>
+          <w:szCs w:val="22"/>
+          <w:lang w:val="en-GB"/>
+        </w:rPr>
+        <w:t>%</w:t>
+      </w:r>
+      <w:proofErr w:type="gramEnd"/>
+      <w:r>
+        <w:rPr>
+          <w:sz w:val="22"/>
+          <w:szCs w:val="22"/>
+          <w:lang w:val="en-US"/>
+        </w:rPr>
+        <w:t xml:space="preserve"> with a </w:t>
+      </w:r>
+      <w:r>
+        <w:rPr>
+          <w:sz w:val="22"/>
+          <w:szCs w:val="22"/>
+          <w:lang w:val="en-US"/>
+        </w:rPr>
+        <w:t xml:space="preserve">MOM variance </w:t>
+      </w:r>
+      <w:r>
+        <w:rPr>
+          <w:sz w:val="22"/>
+          <w:szCs w:val="22"/>
+          <w:lang w:val="en-US"/>
+        </w:rPr>
+        <w:t xml:space="preserve">of </w:t>
+      </w:r>
+      <w:r>
+        <w:rPr>
+          <w:sz w:val="22"/>
+          <w:szCs w:val="22"/>
+          <w:lang w:val="en-US"/>
+        </w:rPr>
+        <w:t>₦</w:t>
+      </w:r>
+      <w:r>
+        <w:rPr>
+          <w:sz w:val="22"/>
+          <w:szCs w:val="22"/>
+          <w:lang w:val="en-US"/>
+        </w:rPr>
+        <w:t>{{</w:t>
+      </w:r>
+      <w:proofErr w:type="spellStart"/>
+      <w:r>
+        <w:rPr>
+          <w:sz w:val="22"/>
+          <w:szCs w:val="22"/>
+          <w:lang w:val="en-US"/>
+        </w:rPr>
+        <w:t>DDA</w:t>
+      </w:r>
+      <w:r>
+        <w:rPr>
+          <w:sz w:val="22"/>
+          <w:szCs w:val="22"/>
+          <w:lang w:val="en-US"/>
+        </w:rPr>
+        <w:t>_branch_low</w:t>
+      </w:r>
+      <w:r>
+        <w:rPr>
+          <w:sz w:val="22"/>
+          <w:szCs w:val="22"/>
+          <w:lang w:val="en-US"/>
+        </w:rPr>
+        <w:t>_var</w:t>
+      </w:r>
+      <w:proofErr w:type="spellEnd"/>
+      <w:r>
+        <w:rPr>
+          <w:sz w:val="22"/>
+          <w:szCs w:val="22"/>
+          <w:lang w:val="en-US"/>
+        </w:rPr>
+        <w:t>}}</w:t>
+      </w:r>
+      <w:r>
+        <w:rPr>
+          <w:sz w:val="22"/>
+          <w:szCs w:val="22"/>
+          <w:lang w:val="en-US"/>
+        </w:rPr>
+        <w:t>.</w:t>
+      </w:r>
     </w:p>
     <w:p>
       <w:pPr>
@@ -1108,8 +1845,9 @@
                 <w:szCs w:val="22"/>
                 <w:lang w:val="en-GB"/>
               </w:rPr>
-              <w:t>{{SAV_value4}</w:t>
-            </w:r>
+              <w:t>{{SAV_value4</w:t>
+            </w:r>
+            <w:proofErr w:type="gramStart"/>
             <w:r>
               <w:rPr>
                 <w:sz w:val="22"/>
@@ -1124,8 +1862,17 @@
                 <w:szCs w:val="22"/>
                 <w:lang w:val="en-GB"/>
               </w:rPr>
+              <w:t>}</w:t>
+            </w:r>
+            <w:r>
+              <w:rPr>
+                <w:sz w:val="22"/>
+                <w:szCs w:val="22"/>
+                <w:lang w:val="en-GB"/>
+              </w:rPr>
               <w:t>%</w:t>
             </w:r>
+            <w:proofErr w:type="gramEnd"/>
           </w:p>
         </w:tc>
         <w:tc>
@@ -1185,6 +1932,7 @@
         </w:rPr>
         <w:t>{{</w:t>
       </w:r>
+      <w:proofErr w:type="spellStart"/>
       <w:r>
         <w:rPr>
           <w:kern w:val="0"/>
@@ -1201,7 +1949,16 @@
           <w:szCs w:val="22"/>
           <w:lang w:val="en-GB"/>
         </w:rPr>
-        <w:t>_summary}}</w:t>
+        <w:t>_summary</w:t>
+      </w:r>
+      <w:proofErr w:type="spellEnd"/>
+      <w:r>
+        <w:rPr>
+          <w:sz w:val="22"/>
+          <w:szCs w:val="22"/>
+          <w:lang w:val="en-GB"/>
+        </w:rPr>
+        <w:t>}}</w:t>
       </w:r>
       <w:r>
         <w:rPr>
@@ -1214,6 +1971,11 @@
     </w:p>
     <w:p>
       <w:pPr>
+        <w:pStyle w:val="ListParagraph"/>
+        <w:numPr>
+          <w:ilvl w:val="0"/>
+          <w:numId w:val="1"/>
+        </w:numPr>
         <w:jc w:val="both"/>
         <w:rPr>
           <w:sz w:val="22"/>
@@ -1221,6 +1983,373 @@
           <w:lang w:val="en-GB"/>
         </w:rPr>
       </w:pPr>
+      <w:r>
+        <w:rPr>
+          <w:sz w:val="22"/>
+          <w:szCs w:val="22"/>
+          <w:lang w:val="en-GB"/>
+        </w:rPr>
+        <w:t xml:space="preserve">Highest branch is </w:t>
+      </w:r>
+      <w:r>
+        <w:rPr>
+          <w:sz w:val="22"/>
+          <w:szCs w:val="22"/>
+          <w:lang w:val="en-US"/>
+        </w:rPr>
+        <w:t>{{</w:t>
+      </w:r>
+      <w:proofErr w:type="spellStart"/>
+      <w:r>
+        <w:rPr>
+          <w:sz w:val="22"/>
+          <w:szCs w:val="22"/>
+          <w:lang w:val="en-US"/>
+        </w:rPr>
+        <w:t>SAV</w:t>
+      </w:r>
+      <w:r>
+        <w:rPr>
+          <w:sz w:val="22"/>
+          <w:szCs w:val="22"/>
+          <w:lang w:val="en-US"/>
+        </w:rPr>
+        <w:t>_branch_high</w:t>
+      </w:r>
+      <w:proofErr w:type="spellEnd"/>
+      <w:r>
+        <w:rPr>
+          <w:sz w:val="22"/>
+          <w:szCs w:val="22"/>
+          <w:lang w:val="en-US"/>
+        </w:rPr>
+        <w:t>}}</w:t>
+      </w:r>
+      <w:r>
+        <w:rPr>
+          <w:sz w:val="22"/>
+          <w:szCs w:val="22"/>
+          <w:lang w:val="en-US"/>
+        </w:rPr>
+        <w:t xml:space="preserve"> branch and contributed </w:t>
+      </w:r>
+      <w:r>
+        <w:rPr>
+          <w:sz w:val="22"/>
+          <w:szCs w:val="22"/>
+          <w:lang w:val="en-US"/>
+        </w:rPr>
+        <w:t>{{</w:t>
+      </w:r>
+      <w:proofErr w:type="spellStart"/>
+      <w:r>
+        <w:rPr>
+          <w:sz w:val="22"/>
+          <w:szCs w:val="22"/>
+          <w:lang w:val="en-US"/>
+        </w:rPr>
+        <w:t>SAV</w:t>
+      </w:r>
+      <w:r>
+        <w:rPr>
+          <w:sz w:val="22"/>
+          <w:szCs w:val="22"/>
+          <w:lang w:val="en-US"/>
+        </w:rPr>
+        <w:t>_branch_high_perc</w:t>
+      </w:r>
+      <w:proofErr w:type="spellEnd"/>
+      <w:proofErr w:type="gramStart"/>
+      <w:r>
+        <w:rPr>
+          <w:sz w:val="22"/>
+          <w:szCs w:val="22"/>
+          <w:lang w:val="en-US"/>
+        </w:rPr>
+        <w:t>}}</w:t>
+      </w:r>
+      <w:r>
+        <w:rPr>
+          <w:sz w:val="22"/>
+          <w:szCs w:val="22"/>
+          <w:lang w:val="en-GB"/>
+        </w:rPr>
+        <w:t>%</w:t>
+      </w:r>
+      <w:proofErr w:type="gramEnd"/>
+      <w:r>
+        <w:rPr>
+          <w:sz w:val="22"/>
+          <w:szCs w:val="22"/>
+          <w:lang w:val="en-US"/>
+        </w:rPr>
+        <w:t xml:space="preserve"> with a </w:t>
+      </w:r>
+      <w:r>
+        <w:rPr>
+          <w:sz w:val="22"/>
+          <w:szCs w:val="22"/>
+          <w:lang w:val="en-US"/>
+        </w:rPr>
+        <w:t xml:space="preserve">MOM variance </w:t>
+      </w:r>
+      <w:r>
+        <w:rPr>
+          <w:sz w:val="22"/>
+          <w:szCs w:val="22"/>
+          <w:lang w:val="en-US"/>
+        </w:rPr>
+        <w:t xml:space="preserve">of </w:t>
+      </w:r>
+      <w:r>
+        <w:rPr>
+          <w:sz w:val="22"/>
+          <w:szCs w:val="22"/>
+          <w:lang w:val="en-US"/>
+        </w:rPr>
+        <w:t>₦</w:t>
+      </w:r>
+      <w:r>
+        <w:rPr>
+          <w:sz w:val="22"/>
+          <w:szCs w:val="22"/>
+          <w:lang w:val="en-US"/>
+        </w:rPr>
+        <w:t>{{</w:t>
+      </w:r>
+      <w:proofErr w:type="spellStart"/>
+      <w:r>
+        <w:rPr>
+          <w:sz w:val="22"/>
+          <w:szCs w:val="22"/>
+          <w:lang w:val="en-US"/>
+        </w:rPr>
+        <w:t>SAV</w:t>
+      </w:r>
+      <w:r>
+        <w:rPr>
+          <w:sz w:val="22"/>
+          <w:szCs w:val="22"/>
+          <w:lang w:val="en-US"/>
+        </w:rPr>
+        <w:t>_branch_high_var</w:t>
+      </w:r>
+      <w:proofErr w:type="spellEnd"/>
+      <w:r>
+        <w:rPr>
+          <w:sz w:val="22"/>
+          <w:szCs w:val="22"/>
+          <w:lang w:val="en-US"/>
+        </w:rPr>
+        <w:t>}}</w:t>
+      </w:r>
+      <w:r>
+        <w:rPr>
+          <w:sz w:val="22"/>
+          <w:szCs w:val="22"/>
+          <w:lang w:val="en-US"/>
+        </w:rPr>
+        <w:t>.</w:t>
+      </w:r>
+    </w:p>
+    <w:p>
+      <w:pPr>
+        <w:pStyle w:val="ListParagraph"/>
+        <w:numPr>
+          <w:ilvl w:val="0"/>
+          <w:numId w:val="1"/>
+        </w:numPr>
+        <w:jc w:val="both"/>
+        <w:rPr>
+          <w:sz w:val="22"/>
+          <w:szCs w:val="22"/>
+          <w:lang w:val="en-GB"/>
+        </w:rPr>
+      </w:pPr>
+      <w:r>
+        <w:rPr>
+          <w:sz w:val="22"/>
+          <w:szCs w:val="22"/>
+          <w:lang w:val="en-US"/>
+        </w:rPr>
+        <w:t xml:space="preserve">Lowest branch is </w:t>
+      </w:r>
+      <w:r>
+        <w:rPr>
+          <w:sz w:val="22"/>
+          <w:szCs w:val="22"/>
+          <w:lang w:val="en-US"/>
+        </w:rPr>
+        <w:t>{{</w:t>
+      </w:r>
+      <w:proofErr w:type="spellStart"/>
+      <w:r>
+        <w:rPr>
+          <w:sz w:val="22"/>
+          <w:szCs w:val="22"/>
+          <w:lang w:val="en-US"/>
+        </w:rPr>
+        <w:t>SAV</w:t>
+      </w:r>
+      <w:r>
+        <w:rPr>
+          <w:sz w:val="22"/>
+          <w:szCs w:val="22"/>
+          <w:lang w:val="en-US"/>
+        </w:rPr>
+        <w:t>_branch_low</w:t>
+      </w:r>
+      <w:proofErr w:type="spellEnd"/>
+      <w:r>
+        <w:rPr>
+          <w:sz w:val="22"/>
+          <w:szCs w:val="22"/>
+          <w:lang w:val="en-US"/>
+        </w:rPr>
+        <w:t>}}</w:t>
+      </w:r>
+      <w:r>
+        <w:rPr>
+          <w:sz w:val="22"/>
+          <w:szCs w:val="22"/>
+          <w:lang w:val="en-US"/>
+        </w:rPr>
+        <w:t xml:space="preserve"> branch and contributed </w:t>
+      </w:r>
+      <w:r>
+        <w:rPr>
+          <w:sz w:val="22"/>
+          <w:szCs w:val="22"/>
+          <w:lang w:val="en-US"/>
+        </w:rPr>
+        <w:t>{{</w:t>
+      </w:r>
+      <w:proofErr w:type="spellStart"/>
+      <w:r>
+        <w:rPr>
+          <w:sz w:val="22"/>
+          <w:szCs w:val="22"/>
+          <w:lang w:val="en-US"/>
+        </w:rPr>
+        <w:t>SAV</w:t>
+      </w:r>
+      <w:r>
+        <w:rPr>
+          <w:sz w:val="22"/>
+          <w:szCs w:val="22"/>
+          <w:lang w:val="en-US"/>
+        </w:rPr>
+        <w:t>_branch_low</w:t>
+      </w:r>
+      <w:r>
+        <w:rPr>
+          <w:sz w:val="22"/>
+          <w:szCs w:val="22"/>
+          <w:lang w:val="en-US"/>
+        </w:rPr>
+        <w:t>_perc</w:t>
+      </w:r>
+      <w:proofErr w:type="spellEnd"/>
+      <w:proofErr w:type="gramStart"/>
+      <w:r>
+        <w:rPr>
+          <w:sz w:val="22"/>
+          <w:szCs w:val="22"/>
+          <w:lang w:val="en-US"/>
+        </w:rPr>
+        <w:t>}}</w:t>
+      </w:r>
+      <w:r>
+        <w:rPr>
+          <w:sz w:val="22"/>
+          <w:szCs w:val="22"/>
+          <w:lang w:val="en-GB"/>
+        </w:rPr>
+        <w:t>%</w:t>
+      </w:r>
+      <w:proofErr w:type="gramEnd"/>
+      <w:r>
+        <w:rPr>
+          <w:sz w:val="22"/>
+          <w:szCs w:val="22"/>
+          <w:lang w:val="en-US"/>
+        </w:rPr>
+        <w:t xml:space="preserve"> with a </w:t>
+      </w:r>
+      <w:r>
+        <w:rPr>
+          <w:sz w:val="22"/>
+          <w:szCs w:val="22"/>
+          <w:lang w:val="en-US"/>
+        </w:rPr>
+        <w:t xml:space="preserve">MOM variance </w:t>
+      </w:r>
+      <w:r>
+        <w:rPr>
+          <w:sz w:val="22"/>
+          <w:szCs w:val="22"/>
+          <w:lang w:val="en-US"/>
+        </w:rPr>
+        <w:t xml:space="preserve">of </w:t>
+      </w:r>
+      <w:r>
+        <w:rPr>
+          <w:sz w:val="22"/>
+          <w:szCs w:val="22"/>
+          <w:lang w:val="en-US"/>
+        </w:rPr>
+        <w:t>₦</w:t>
+      </w:r>
+      <w:r>
+        <w:rPr>
+          <w:sz w:val="22"/>
+          <w:szCs w:val="22"/>
+          <w:lang w:val="en-US"/>
+        </w:rPr>
+        <w:t>{{</w:t>
+      </w:r>
+      <w:proofErr w:type="spellStart"/>
+      <w:r>
+        <w:rPr>
+          <w:sz w:val="22"/>
+          <w:szCs w:val="22"/>
+          <w:lang w:val="en-US"/>
+        </w:rPr>
+        <w:t>SAV</w:t>
+      </w:r>
+      <w:r>
+        <w:rPr>
+          <w:sz w:val="22"/>
+          <w:szCs w:val="22"/>
+          <w:lang w:val="en-US"/>
+        </w:rPr>
+        <w:t>_branch_low</w:t>
+      </w:r>
+      <w:r>
+        <w:rPr>
+          <w:sz w:val="22"/>
+          <w:szCs w:val="22"/>
+          <w:lang w:val="en-US"/>
+        </w:rPr>
+        <w:t>_var</w:t>
+      </w:r>
+      <w:proofErr w:type="spellEnd"/>
+      <w:r>
+        <w:rPr>
+          <w:sz w:val="22"/>
+          <w:szCs w:val="22"/>
+          <w:lang w:val="en-US"/>
+        </w:rPr>
+        <w:t>}}</w:t>
+      </w:r>
+      <w:r>
+        <w:rPr>
+          <w:sz w:val="22"/>
+          <w:szCs w:val="22"/>
+          <w:lang w:val="en-US"/>
+        </w:rPr>
+        <w:t>.</w:t>
+      </w:r>
     </w:p>
     <w:p>
       <w:pPr>
@@ -1473,8 +2602,18 @@
                 <w:szCs w:val="22"/>
                 <w:lang w:val="en-GB"/>
               </w:rPr>
-              <w:t>{{FD_value4}}%</w:t>
-            </w:r>
+              <w:t>{{FD_value4</w:t>
+            </w:r>
+            <w:proofErr w:type="gramStart"/>
+            <w:r>
+              <w:rPr>
+                <w:sz w:val="22"/>
+                <w:szCs w:val="22"/>
+                <w:lang w:val="en-GB"/>
+              </w:rPr>
+              <w:t>}}%</w:t>
+            </w:r>
+            <w:proofErr w:type="gramEnd"/>
           </w:p>
         </w:tc>
         <w:tc>
@@ -1533,13 +2672,413 @@
           <w:szCs w:val="22"/>
           <w:lang w:val="en-GB"/>
         </w:rPr>
-        <w:t>{{FD_summary}}</w:t>
-      </w:r>
-      <w:r>
-        <w:rPr>
-          <w:sz w:val="22"/>
-          <w:szCs w:val="22"/>
-          <w:lang w:val="en-GB"/>
+        <w:t>{{</w:t>
+      </w:r>
+      <w:proofErr w:type="spellStart"/>
+      <w:r>
+        <w:rPr>
+          <w:sz w:val="22"/>
+          <w:szCs w:val="22"/>
+          <w:lang w:val="en-GB"/>
+        </w:rPr>
+        <w:t>FD_summary</w:t>
+      </w:r>
+      <w:proofErr w:type="spellEnd"/>
+      <w:r>
+        <w:rPr>
+          <w:sz w:val="22"/>
+          <w:szCs w:val="22"/>
+          <w:lang w:val="en-GB"/>
+        </w:rPr>
+        <w:t>}}</w:t>
+      </w:r>
+      <w:r>
+        <w:rPr>
+          <w:sz w:val="22"/>
+          <w:szCs w:val="22"/>
+          <w:lang w:val="en-GB"/>
+        </w:rPr>
+        <w:t>.</w:t>
+      </w:r>
+    </w:p>
+    <w:p>
+      <w:pPr>
+        <w:pStyle w:val="ListParagraph"/>
+        <w:numPr>
+          <w:ilvl w:val="0"/>
+          <w:numId w:val="1"/>
+        </w:numPr>
+        <w:jc w:val="both"/>
+        <w:rPr>
+          <w:sz w:val="22"/>
+          <w:szCs w:val="22"/>
+          <w:lang w:val="en-GB"/>
+        </w:rPr>
+      </w:pPr>
+      <w:r>
+        <w:rPr>
+          <w:sz w:val="22"/>
+          <w:szCs w:val="22"/>
+          <w:lang w:val="en-GB"/>
+        </w:rPr>
+        <w:t xml:space="preserve">Highest branch is </w:t>
+      </w:r>
+      <w:r>
+        <w:rPr>
+          <w:sz w:val="22"/>
+          <w:szCs w:val="22"/>
+          <w:lang w:val="en-US"/>
+        </w:rPr>
+        <w:t>{{</w:t>
+      </w:r>
+      <w:proofErr w:type="spellStart"/>
+      <w:r>
+        <w:rPr>
+          <w:sz w:val="22"/>
+          <w:szCs w:val="22"/>
+          <w:lang w:val="en-US"/>
+        </w:rPr>
+        <w:t>FD</w:t>
+      </w:r>
+      <w:r>
+        <w:rPr>
+          <w:sz w:val="22"/>
+          <w:szCs w:val="22"/>
+          <w:lang w:val="en-US"/>
+        </w:rPr>
+        <w:t>_branch_high</w:t>
+      </w:r>
+      <w:proofErr w:type="spellEnd"/>
+      <w:r>
+        <w:rPr>
+          <w:sz w:val="22"/>
+          <w:szCs w:val="22"/>
+          <w:lang w:val="en-US"/>
+        </w:rPr>
+        <w:t>}}</w:t>
+      </w:r>
+      <w:r>
+        <w:rPr>
+          <w:sz w:val="22"/>
+          <w:szCs w:val="22"/>
+          <w:lang w:val="en-US"/>
+        </w:rPr>
+        <w:t xml:space="preserve"> branch and contributed </w:t>
+      </w:r>
+      <w:r>
+        <w:rPr>
+          <w:sz w:val="22"/>
+          <w:szCs w:val="22"/>
+          <w:lang w:val="en-US"/>
+        </w:rPr>
+        <w:t>{{</w:t>
+      </w:r>
+      <w:proofErr w:type="spellStart"/>
+      <w:r>
+        <w:rPr>
+          <w:sz w:val="22"/>
+          <w:szCs w:val="22"/>
+          <w:lang w:val="en-US"/>
+        </w:rPr>
+        <w:t>FD</w:t>
+      </w:r>
+      <w:r>
+        <w:rPr>
+          <w:sz w:val="22"/>
+          <w:szCs w:val="22"/>
+          <w:lang w:val="en-US"/>
+        </w:rPr>
+        <w:t>_branch_high_perc</w:t>
+      </w:r>
+      <w:proofErr w:type="spellEnd"/>
+      <w:proofErr w:type="gramStart"/>
+      <w:r>
+        <w:rPr>
+          <w:sz w:val="22"/>
+          <w:szCs w:val="22"/>
+          <w:lang w:val="en-US"/>
+        </w:rPr>
+        <w:t>}}</w:t>
+      </w:r>
+      <w:r>
+        <w:rPr>
+          <w:sz w:val="22"/>
+          <w:szCs w:val="22"/>
+          <w:lang w:val="en-US"/>
+        </w:rPr>
+        <w:t>%</w:t>
+      </w:r>
+      <w:proofErr w:type="gramEnd"/>
+      <w:r>
+        <w:rPr>
+          <w:sz w:val="22"/>
+          <w:szCs w:val="22"/>
+          <w:lang w:val="en-US"/>
+        </w:rPr>
+        <w:t xml:space="preserve"> with a </w:t>
+      </w:r>
+      <w:r>
+        <w:rPr>
+          <w:sz w:val="22"/>
+          <w:szCs w:val="22"/>
+          <w:lang w:val="en-US"/>
+        </w:rPr>
+        <w:t xml:space="preserve">MOM variance </w:t>
+      </w:r>
+      <w:r>
+        <w:rPr>
+          <w:sz w:val="22"/>
+          <w:szCs w:val="22"/>
+          <w:lang w:val="en-US"/>
+        </w:rPr>
+        <w:t xml:space="preserve">of </w:t>
+      </w:r>
+      <w:r>
+        <w:rPr>
+          <w:sz w:val="22"/>
+          <w:szCs w:val="22"/>
+          <w:lang w:val="en-US"/>
+        </w:rPr>
+        <w:t>₦</w:t>
+      </w:r>
+      <w:r>
+        <w:rPr>
+          <w:sz w:val="22"/>
+          <w:szCs w:val="22"/>
+          <w:lang w:val="en-US"/>
+        </w:rPr>
+        <w:t>{{</w:t>
+      </w:r>
+      <w:proofErr w:type="spellStart"/>
+      <w:r>
+        <w:rPr>
+          <w:sz w:val="22"/>
+          <w:szCs w:val="22"/>
+          <w:lang w:val="en-US"/>
+        </w:rPr>
+        <w:t>FD</w:t>
+      </w:r>
+      <w:r>
+        <w:rPr>
+          <w:sz w:val="22"/>
+          <w:szCs w:val="22"/>
+          <w:lang w:val="en-US"/>
+        </w:rPr>
+        <w:t>_branch_high_var</w:t>
+      </w:r>
+      <w:proofErr w:type="spellEnd"/>
+      <w:r>
+        <w:rPr>
+          <w:sz w:val="22"/>
+          <w:szCs w:val="22"/>
+          <w:lang w:val="en-US"/>
+        </w:rPr>
+        <w:t>}}</w:t>
+      </w:r>
+      <w:r>
+        <w:rPr>
+          <w:sz w:val="22"/>
+          <w:szCs w:val="22"/>
+          <w:lang w:val="en-US"/>
+        </w:rPr>
+        <w:t>.</w:t>
+      </w:r>
+    </w:p>
+    <w:p>
+      <w:pPr>
+        <w:pStyle w:val="ListParagraph"/>
+        <w:numPr>
+          <w:ilvl w:val="0"/>
+          <w:numId w:val="1"/>
+        </w:numPr>
+        <w:jc w:val="both"/>
+        <w:rPr>
+          <w:sz w:val="22"/>
+          <w:szCs w:val="22"/>
+          <w:lang w:val="en-GB"/>
+        </w:rPr>
+      </w:pPr>
+      <w:r>
+        <w:rPr>
+          <w:sz w:val="22"/>
+          <w:szCs w:val="22"/>
+          <w:lang w:val="en-US"/>
+        </w:rPr>
+        <w:t xml:space="preserve">Lowest branch is </w:t>
+      </w:r>
+      <w:r>
+        <w:rPr>
+          <w:sz w:val="22"/>
+          <w:szCs w:val="22"/>
+          <w:lang w:val="en-US"/>
+        </w:rPr>
+        <w:t>{{</w:t>
+      </w:r>
+      <w:proofErr w:type="spellStart"/>
+      <w:r>
+        <w:rPr>
+          <w:sz w:val="22"/>
+          <w:szCs w:val="22"/>
+          <w:lang w:val="en-US"/>
+        </w:rPr>
+        <w:t>FD</w:t>
+      </w:r>
+      <w:r>
+        <w:rPr>
+          <w:sz w:val="22"/>
+          <w:szCs w:val="22"/>
+          <w:lang w:val="en-US"/>
+        </w:rPr>
+        <w:t>_branch_low</w:t>
+      </w:r>
+      <w:proofErr w:type="spellEnd"/>
+      <w:r>
+        <w:rPr>
+          <w:sz w:val="22"/>
+          <w:szCs w:val="22"/>
+          <w:lang w:val="en-US"/>
+        </w:rPr>
+        <w:t>}}</w:t>
+      </w:r>
+      <w:r>
+        <w:rPr>
+          <w:sz w:val="22"/>
+          <w:szCs w:val="22"/>
+          <w:lang w:val="en-US"/>
+        </w:rPr>
+        <w:t xml:space="preserve"> branch and contributed </w:t>
+      </w:r>
+      <w:r>
+        <w:rPr>
+          <w:sz w:val="22"/>
+          <w:szCs w:val="22"/>
+          <w:lang w:val="en-US"/>
+        </w:rPr>
+        <w:t>{{</w:t>
+      </w:r>
+      <w:proofErr w:type="spellStart"/>
+      <w:r>
+        <w:rPr>
+          <w:sz w:val="22"/>
+          <w:szCs w:val="22"/>
+          <w:lang w:val="en-US"/>
+        </w:rPr>
+        <w:t>FD</w:t>
+      </w:r>
+      <w:r>
+        <w:rPr>
+          <w:sz w:val="22"/>
+          <w:szCs w:val="22"/>
+          <w:lang w:val="en-US"/>
+        </w:rPr>
+        <w:t>_branch_low</w:t>
+      </w:r>
+      <w:r>
+        <w:rPr>
+          <w:sz w:val="22"/>
+          <w:szCs w:val="22"/>
+          <w:lang w:val="en-US"/>
+        </w:rPr>
+        <w:t>_perc</w:t>
+      </w:r>
+      <w:proofErr w:type="spellEnd"/>
+      <w:proofErr w:type="gramStart"/>
+      <w:r>
+        <w:rPr>
+          <w:sz w:val="22"/>
+          <w:szCs w:val="22"/>
+          <w:lang w:val="en-US"/>
+        </w:rPr>
+        <w:t>}}</w:t>
+      </w:r>
+      <w:r>
+        <w:rPr>
+          <w:sz w:val="22"/>
+          <w:szCs w:val="22"/>
+          <w:lang w:val="en-GB"/>
+        </w:rPr>
+        <w:t>%</w:t>
+      </w:r>
+      <w:proofErr w:type="gramEnd"/>
+      <w:r>
+        <w:rPr>
+          <w:sz w:val="22"/>
+          <w:szCs w:val="22"/>
+          <w:lang w:val="en-US"/>
+        </w:rPr>
+        <w:t xml:space="preserve"> with a </w:t>
+      </w:r>
+      <w:r>
+        <w:rPr>
+          <w:sz w:val="22"/>
+          <w:szCs w:val="22"/>
+          <w:lang w:val="en-US"/>
+        </w:rPr>
+        <w:t xml:space="preserve">MOM variance </w:t>
+      </w:r>
+      <w:r>
+        <w:rPr>
+          <w:sz w:val="22"/>
+          <w:szCs w:val="22"/>
+          <w:lang w:val="en-US"/>
+        </w:rPr>
+        <w:t xml:space="preserve">of </w:t>
+      </w:r>
+      <w:r>
+        <w:rPr>
+          <w:sz w:val="22"/>
+          <w:szCs w:val="22"/>
+          <w:lang w:val="en-US"/>
+        </w:rPr>
+        <w:t>₦</w:t>
+      </w:r>
+      <w:r>
+        <w:rPr>
+          <w:sz w:val="22"/>
+          <w:szCs w:val="22"/>
+          <w:lang w:val="en-US"/>
+        </w:rPr>
+        <w:t>{{</w:t>
+      </w:r>
+      <w:proofErr w:type="spellStart"/>
+      <w:r>
+        <w:rPr>
+          <w:sz w:val="22"/>
+          <w:szCs w:val="22"/>
+          <w:lang w:val="en-US"/>
+        </w:rPr>
+        <w:t>FD</w:t>
+      </w:r>
+      <w:r>
+        <w:rPr>
+          <w:sz w:val="22"/>
+          <w:szCs w:val="22"/>
+          <w:lang w:val="en-US"/>
+        </w:rPr>
+        <w:t>_branch_low</w:t>
+      </w:r>
+      <w:r>
+        <w:rPr>
+          <w:sz w:val="22"/>
+          <w:szCs w:val="22"/>
+          <w:lang w:val="en-US"/>
+        </w:rPr>
+        <w:t>_var</w:t>
+      </w:r>
+      <w:proofErr w:type="spellEnd"/>
+      <w:r>
+        <w:rPr>
+          <w:sz w:val="22"/>
+          <w:szCs w:val="22"/>
+          <w:lang w:val="en-US"/>
+        </w:rPr>
+        <w:t>}}</w:t>
+      </w:r>
+      <w:r>
+        <w:rPr>
+          <w:sz w:val="22"/>
+          <w:szCs w:val="22"/>
+          <w:lang w:val="en-US"/>
         </w:rPr>
         <w:t>.</w:t>
       </w:r>
@@ -1553,42 +3092,13 @@
           <w:lang w:val="en-GB"/>
         </w:rPr>
       </w:pPr>
-    </w:p>
-    <w:p>
-      <w:pPr>
-        <w:jc w:val="both"/>
-        <w:rPr>
-          <w:sz w:val="22"/>
-          <w:szCs w:val="22"/>
-          <w:lang w:val="en-GB"/>
-        </w:rPr>
-      </w:pPr>
-    </w:p>
-    <w:p>
-      <w:pPr>
-        <w:jc w:val="both"/>
-        <w:rPr>
-          <w:sz w:val="22"/>
-          <w:szCs w:val="22"/>
-          <w:lang w:val="en-GB"/>
-        </w:rPr>
-      </w:pPr>
-    </w:p>
-    <w:p>
-      <w:pPr>
-        <w:jc w:val="both"/>
-        <w:rPr>
-          <w:sz w:val="22"/>
-          <w:szCs w:val="22"/>
-          <w:lang w:val="en-GB"/>
-        </w:rPr>
-      </w:pPr>
-      <w:r>
-        <w:rPr>
-          <w:sz w:val="22"/>
-          <w:szCs w:val="22"/>
-          <w:lang w:val="en-GB"/>
-        </w:rPr>
+      <w:r>
+        <w:rPr>
+          <w:sz w:val="22"/>
+          <w:szCs w:val="22"/>
+          <w:lang w:val="en-GB"/>
+        </w:rPr>
+        <w:lastRenderedPageBreak/>
         <w:t>DOM</w:t>
       </w:r>
       <w:r>
@@ -1841,8 +3351,18 @@
                 <w:szCs w:val="22"/>
                 <w:lang w:val="en-GB"/>
               </w:rPr>
-              <w:t>{{DP_value4}}%</w:t>
-            </w:r>
+              <w:t>{{DP_value4</w:t>
+            </w:r>
+            <w:proofErr w:type="gramStart"/>
+            <w:r>
+              <w:rPr>
+                <w:sz w:val="22"/>
+                <w:szCs w:val="22"/>
+                <w:lang w:val="en-GB"/>
+              </w:rPr>
+              <w:t>}}%</w:t>
+            </w:r>
+            <w:proofErr w:type="gramEnd"/>
           </w:p>
         </w:tc>
         <w:tc>
@@ -1900,13 +3420,273 @@
           <w:szCs w:val="22"/>
           <w:lang w:val="en-GB"/>
         </w:rPr>
-        <w:t>{{DP_summary}}</w:t>
-      </w:r>
-      <w:r>
-        <w:rPr>
-          <w:sz w:val="22"/>
-          <w:szCs w:val="22"/>
-          <w:lang w:val="en-GB"/>
+        <w:t>{{</w:t>
+      </w:r>
+      <w:proofErr w:type="spellStart"/>
+      <w:r>
+        <w:rPr>
+          <w:sz w:val="22"/>
+          <w:szCs w:val="22"/>
+          <w:lang w:val="en-GB"/>
+        </w:rPr>
+        <w:t>DP_summary</w:t>
+      </w:r>
+      <w:proofErr w:type="spellEnd"/>
+      <w:r>
+        <w:rPr>
+          <w:sz w:val="22"/>
+          <w:szCs w:val="22"/>
+          <w:lang w:val="en-GB"/>
+        </w:rPr>
+        <w:t>}}</w:t>
+      </w:r>
+      <w:r>
+        <w:rPr>
+          <w:sz w:val="22"/>
+          <w:szCs w:val="22"/>
+          <w:lang w:val="en-GB"/>
+        </w:rPr>
+        <w:t>.</w:t>
+      </w:r>
+    </w:p>
+    <w:p>
+      <w:pPr>
+        <w:pStyle w:val="ListParagraph"/>
+        <w:numPr>
+          <w:ilvl w:val="0"/>
+          <w:numId w:val="1"/>
+        </w:numPr>
+        <w:jc w:val="both"/>
+        <w:rPr>
+          <w:sz w:val="22"/>
+          <w:szCs w:val="22"/>
+          <w:lang w:val="en-GB"/>
+        </w:rPr>
+      </w:pPr>
+      <w:r>
+        <w:rPr>
+          <w:sz w:val="22"/>
+          <w:szCs w:val="22"/>
+          <w:lang w:val="en-GB"/>
+        </w:rPr>
+        <w:t xml:space="preserve">Highest branch is </w:t>
+      </w:r>
+      <w:r>
+        <w:rPr>
+          <w:sz w:val="22"/>
+          <w:szCs w:val="22"/>
+          <w:lang w:val="en-US"/>
+        </w:rPr>
+        <w:t>{{</w:t>
+      </w:r>
+      <w:proofErr w:type="spellStart"/>
+      <w:r>
+        <w:rPr>
+          <w:sz w:val="22"/>
+          <w:szCs w:val="22"/>
+          <w:lang w:val="en-US"/>
+        </w:rPr>
+        <w:t>DP</w:t>
+      </w:r>
+      <w:r>
+        <w:rPr>
+          <w:sz w:val="22"/>
+          <w:szCs w:val="22"/>
+          <w:lang w:val="en-US"/>
+        </w:rPr>
+        <w:t>_branch_high</w:t>
+      </w:r>
+      <w:proofErr w:type="spellEnd"/>
+      <w:r>
+        <w:rPr>
+          <w:sz w:val="22"/>
+          <w:szCs w:val="22"/>
+          <w:lang w:val="en-US"/>
+        </w:rPr>
+        <w:t>}}</w:t>
+      </w:r>
+      <w:r>
+        <w:rPr>
+          <w:sz w:val="22"/>
+          <w:szCs w:val="22"/>
+          <w:lang w:val="en-US"/>
+        </w:rPr>
+        <w:t xml:space="preserve"> branch and contributed </w:t>
+      </w:r>
+      <w:r>
+        <w:rPr>
+          <w:sz w:val="22"/>
+          <w:szCs w:val="22"/>
+          <w:lang w:val="en-US"/>
+        </w:rPr>
+        <w:t>{{</w:t>
+      </w:r>
+      <w:proofErr w:type="spellStart"/>
+      <w:r>
+        <w:rPr>
+          <w:sz w:val="22"/>
+          <w:szCs w:val="22"/>
+          <w:lang w:val="en-US"/>
+        </w:rPr>
+        <w:t>DP</w:t>
+      </w:r>
+      <w:r>
+        <w:rPr>
+          <w:sz w:val="22"/>
+          <w:szCs w:val="22"/>
+          <w:lang w:val="en-US"/>
+        </w:rPr>
+        <w:t>_branch_high_perc</w:t>
+      </w:r>
+      <w:proofErr w:type="spellEnd"/>
+      <w:proofErr w:type="gramStart"/>
+      <w:r>
+        <w:rPr>
+          <w:sz w:val="22"/>
+          <w:szCs w:val="22"/>
+          <w:lang w:val="en-US"/>
+        </w:rPr>
+        <w:t>}}</w:t>
+      </w:r>
+      <w:r>
+        <w:rPr>
+          <w:sz w:val="22"/>
+          <w:szCs w:val="22"/>
+          <w:lang w:val="en-GB"/>
+        </w:rPr>
+        <w:t>%</w:t>
+      </w:r>
+      <w:proofErr w:type="gramEnd"/>
+      <w:r>
+        <w:rPr>
+          <w:sz w:val="22"/>
+          <w:szCs w:val="22"/>
+          <w:lang w:val="en-US"/>
+        </w:rPr>
+        <w:t>.</w:t>
+      </w:r>
+    </w:p>
+    <w:p>
+      <w:pPr>
+        <w:pStyle w:val="ListParagraph"/>
+        <w:numPr>
+          <w:ilvl w:val="0"/>
+          <w:numId w:val="1"/>
+        </w:numPr>
+        <w:jc w:val="both"/>
+        <w:rPr>
+          <w:sz w:val="22"/>
+          <w:szCs w:val="22"/>
+          <w:lang w:val="en-GB"/>
+        </w:rPr>
+      </w:pPr>
+      <w:r>
+        <w:rPr>
+          <w:sz w:val="22"/>
+          <w:szCs w:val="22"/>
+          <w:lang w:val="en-US"/>
+        </w:rPr>
+        <w:t xml:space="preserve">Lowest branch is </w:t>
+      </w:r>
+      <w:r>
+        <w:rPr>
+          <w:sz w:val="22"/>
+          <w:szCs w:val="22"/>
+          <w:lang w:val="en-US"/>
+        </w:rPr>
+        <w:t>{{</w:t>
+      </w:r>
+      <w:proofErr w:type="spellStart"/>
+      <w:r>
+        <w:rPr>
+          <w:sz w:val="22"/>
+          <w:szCs w:val="22"/>
+          <w:lang w:val="en-US"/>
+        </w:rPr>
+        <w:t>DP</w:t>
+      </w:r>
+      <w:r>
+        <w:rPr>
+          <w:sz w:val="22"/>
+          <w:szCs w:val="22"/>
+          <w:lang w:val="en-US"/>
+        </w:rPr>
+        <w:t>_branch_low</w:t>
+      </w:r>
+      <w:proofErr w:type="spellEnd"/>
+      <w:r>
+        <w:rPr>
+          <w:sz w:val="22"/>
+          <w:szCs w:val="22"/>
+          <w:lang w:val="en-US"/>
+        </w:rPr>
+        <w:t>}}</w:t>
+      </w:r>
+      <w:r>
+        <w:rPr>
+          <w:sz w:val="22"/>
+          <w:szCs w:val="22"/>
+          <w:lang w:val="en-US"/>
+        </w:rPr>
+        <w:t xml:space="preserve"> branch and contributed </w:t>
+      </w:r>
+      <w:r>
+        <w:rPr>
+          <w:sz w:val="22"/>
+          <w:szCs w:val="22"/>
+          <w:lang w:val="en-US"/>
+        </w:rPr>
+        <w:t>{{</w:t>
+      </w:r>
+      <w:proofErr w:type="spellStart"/>
+      <w:r>
+        <w:rPr>
+          <w:sz w:val="22"/>
+          <w:szCs w:val="22"/>
+          <w:lang w:val="en-US"/>
+        </w:rPr>
+        <w:t>DP</w:t>
+      </w:r>
+      <w:r>
+        <w:rPr>
+          <w:sz w:val="22"/>
+          <w:szCs w:val="22"/>
+          <w:lang w:val="en-US"/>
+        </w:rPr>
+        <w:t>_branch_low</w:t>
+      </w:r>
+      <w:r>
+        <w:rPr>
+          <w:sz w:val="22"/>
+          <w:szCs w:val="22"/>
+          <w:lang w:val="en-US"/>
+        </w:rPr>
+        <w:t>_perc</w:t>
+      </w:r>
+      <w:proofErr w:type="spellEnd"/>
+      <w:proofErr w:type="gramStart"/>
+      <w:r>
+        <w:rPr>
+          <w:sz w:val="22"/>
+          <w:szCs w:val="22"/>
+          <w:lang w:val="en-US"/>
+        </w:rPr>
+        <w:t>}}</w:t>
+      </w:r>
+      <w:r>
+        <w:rPr>
+          <w:sz w:val="22"/>
+          <w:szCs w:val="22"/>
+          <w:lang w:val="en-GB"/>
+        </w:rPr>
+        <w:t>%</w:t>
+      </w:r>
+      <w:proofErr w:type="gramEnd"/>
+      <w:r>
+        <w:rPr>
+          <w:sz w:val="22"/>
+          <w:szCs w:val="22"/>
+          <w:lang w:val="en-US"/>
         </w:rPr>
         <w:t>.</w:t>
       </w:r>
@@ -1920,13 +3700,22 @@
           <w:lang w:val="en-GB"/>
         </w:rPr>
       </w:pPr>
-      <w:r>
-        <w:rPr>
-          <w:sz w:val="22"/>
-          <w:szCs w:val="22"/>
-          <w:lang w:val="en-GB"/>
-        </w:rPr>
-        <w:lastRenderedPageBreak/>
+    </w:p>
+    <w:p>
+      <w:pPr>
+        <w:jc w:val="both"/>
+        <w:rPr>
+          <w:sz w:val="22"/>
+          <w:szCs w:val="22"/>
+          <w:lang w:val="en-GB"/>
+        </w:rPr>
+      </w:pPr>
+      <w:r>
+        <w:rPr>
+          <w:sz w:val="22"/>
+          <w:szCs w:val="22"/>
+          <w:lang w:val="en-GB"/>
+        </w:rPr>
         <w:t xml:space="preserve">TOTAL RISK ASSET </w:t>
       </w:r>
     </w:p>
@@ -2173,8 +3962,9 @@
                 <w:szCs w:val="22"/>
                 <w:lang w:val="en-GB"/>
               </w:rPr>
-              <w:t>{{TRA_value4}</w:t>
-            </w:r>
+              <w:t>{{TRA_value4</w:t>
+            </w:r>
+            <w:proofErr w:type="gramStart"/>
             <w:r>
               <w:rPr>
                 <w:sz w:val="22"/>
@@ -2189,8 +3979,17 @@
                 <w:szCs w:val="22"/>
                 <w:lang w:val="en-GB"/>
               </w:rPr>
+              <w:t>}</w:t>
+            </w:r>
+            <w:r>
+              <w:rPr>
+                <w:sz w:val="22"/>
+                <w:szCs w:val="22"/>
+                <w:lang w:val="en-GB"/>
+              </w:rPr>
               <w:t>%</w:t>
             </w:r>
+            <w:proofErr w:type="gramEnd"/>
           </w:p>
         </w:tc>
         <w:tc>
@@ -2248,7 +4047,25 @@
           <w:szCs w:val="22"/>
           <w:lang w:val="en-GB"/>
         </w:rPr>
-        <w:t>{{TRA_summary}}</w:t>
+        <w:t>{{</w:t>
+      </w:r>
+      <w:proofErr w:type="spellStart"/>
+      <w:r>
+        <w:rPr>
+          <w:sz w:val="22"/>
+          <w:szCs w:val="22"/>
+          <w:lang w:val="en-GB"/>
+        </w:rPr>
+        <w:t>TRA_summary</w:t>
+      </w:r>
+      <w:proofErr w:type="spellEnd"/>
+      <w:r>
+        <w:rPr>
+          <w:sz w:val="22"/>
+          <w:szCs w:val="22"/>
+          <w:lang w:val="en-GB"/>
+        </w:rPr>
+        <w:t>}}</w:t>
       </w:r>
       <w:r>
         <w:rPr>
@@ -2526,16 +4343,6 @@
           <w:lang w:val="en-GB"/>
         </w:rPr>
       </w:pPr>
-    </w:p>
-    <w:p>
-      <w:pPr>
-        <w:jc w:val="both"/>
-        <w:rPr>
-          <w:sz w:val="22"/>
-          <w:szCs w:val="22"/>
-          <w:lang w:val="en-GB"/>
-        </w:rPr>
-      </w:pPr>
       <w:r>
         <w:rPr>
           <w:sz w:val="22"/>
@@ -2875,46 +4682,6 @@
           <w:lang w:val="en-GB"/>
         </w:rPr>
       </w:pPr>
-    </w:p>
-    <w:p>
-      <w:pPr>
-        <w:jc w:val="both"/>
-        <w:rPr>
-          <w:sz w:val="22"/>
-          <w:szCs w:val="22"/>
-          <w:lang w:val="en-GB"/>
-        </w:rPr>
-      </w:pPr>
-    </w:p>
-    <w:p>
-      <w:pPr>
-        <w:jc w:val="both"/>
-        <w:rPr>
-          <w:sz w:val="22"/>
-          <w:szCs w:val="22"/>
-          <w:lang w:val="en-GB"/>
-        </w:rPr>
-      </w:pPr>
-    </w:p>
-    <w:p>
-      <w:pPr>
-        <w:jc w:val="both"/>
-        <w:rPr>
-          <w:sz w:val="22"/>
-          <w:szCs w:val="22"/>
-          <w:lang w:val="en-GB"/>
-        </w:rPr>
-      </w:pPr>
-    </w:p>
-    <w:p>
-      <w:pPr>
-        <w:jc w:val="both"/>
-        <w:rPr>
-          <w:sz w:val="22"/>
-          <w:szCs w:val="22"/>
-          <w:lang w:val="en-GB"/>
-        </w:rPr>
-      </w:pPr>
       <w:r>
         <w:rPr>
           <w:sz w:val="22"/>
@@ -3150,7 +4917,25 @@
           <w:szCs w:val="22"/>
           <w:lang w:val="en-GB"/>
         </w:rPr>
-        <w:t>{{CDS_summary}}</w:t>
+        <w:t>{{</w:t>
+      </w:r>
+      <w:proofErr w:type="spellStart"/>
+      <w:r>
+        <w:rPr>
+          <w:sz w:val="22"/>
+          <w:szCs w:val="22"/>
+          <w:lang w:val="en-GB"/>
+        </w:rPr>
+        <w:t>CDS_summary</w:t>
+      </w:r>
+      <w:proofErr w:type="spellEnd"/>
+      <w:r>
+        <w:rPr>
+          <w:sz w:val="22"/>
+          <w:szCs w:val="22"/>
+          <w:lang w:val="en-GB"/>
+        </w:rPr>
+        <w:t>}}</w:t>
       </w:r>
       <w:r>
         <w:rPr>
@@ -3160,16 +4945,6 @@
         </w:rPr>
         <w:t>.</w:t>
       </w:r>
-    </w:p>
-    <w:p>
-      <w:pPr>
-        <w:jc w:val="both"/>
-        <w:rPr>
-          <w:sz w:val="22"/>
-          <w:szCs w:val="22"/>
-          <w:lang w:val="en-GB"/>
-        </w:rPr>
-      </w:pPr>
     </w:p>
     <w:p>
       <w:pPr>
@@ -3223,6 +4998,7 @@
                 <w:szCs w:val="22"/>
                 <w:lang w:val="en-GB"/>
               </w:rPr>
+              <w:lastRenderedPageBreak/>
               <w:t>JUNE</w:t>
             </w:r>
           </w:p>
@@ -3398,16 +5174,6 @@
         </w:tc>
       </w:tr>
     </w:tbl>
-    <w:p>
-      <w:pPr>
-        <w:jc w:val="both"/>
-        <w:rPr>
-          <w:sz w:val="22"/>
-          <w:szCs w:val="22"/>
-          <w:lang w:val="en-GB"/>
-        </w:rPr>
-      </w:pPr>
-    </w:p>
     <w:p>
       <w:pPr>
         <w:jc w:val="both"/>
@@ -3657,34 +5423,14 @@
     </w:p>
     <w:p>
       <w:pPr>
-        <w:ind w:left="360"/>
         <w:jc w:val="both"/>
         <w:rPr>
+          <w:color w:val="FF0000"/>
           <w:sz w:val="22"/>
           <w:szCs w:val="22"/>
           <w:lang w:val="en-GB"/>
         </w:rPr>
       </w:pPr>
-    </w:p>
-    <w:p>
-      <w:pPr>
-        <w:jc w:val="both"/>
-        <w:rPr>
-          <w:color w:val="FF0000"/>
-          <w:sz w:val="22"/>
-          <w:szCs w:val="22"/>
-          <w:lang w:val="en-GB"/>
-        </w:rPr>
-      </w:pPr>
-      <w:r>
-        <w:rPr>
-          <w:color w:val="FF0000"/>
-          <w:sz w:val="22"/>
-          <w:szCs w:val="22"/>
-          <w:lang w:val="en-GB"/>
-        </w:rPr>
-        <w:t xml:space="preserve">  </w:t>
-      </w:r>
       <w:r>
         <w:rPr>
           <w:sz w:val="22"/>
@@ -3938,7 +5684,25 @@
           <w:szCs w:val="22"/>
           <w:lang w:val="en-GB"/>
         </w:rPr>
-        <w:t>{{POS_summary}}</w:t>
+        <w:t>{{</w:t>
+      </w:r>
+      <w:proofErr w:type="spellStart"/>
+      <w:r>
+        <w:rPr>
+          <w:sz w:val="22"/>
+          <w:szCs w:val="22"/>
+          <w:lang w:val="en-GB"/>
+        </w:rPr>
+        <w:t>POS_summary</w:t>
+      </w:r>
+      <w:proofErr w:type="spellEnd"/>
+      <w:r>
+        <w:rPr>
+          <w:sz w:val="22"/>
+          <w:szCs w:val="22"/>
+          <w:lang w:val="en-GB"/>
+        </w:rPr>
+        <w:t>}}</w:t>
       </w:r>
       <w:r>
         <w:rPr>
@@ -3948,17 +5712,6 @@
         </w:rPr>
         <w:t>.</w:t>
       </w:r>
-    </w:p>
-    <w:p>
-      <w:pPr>
-        <w:ind w:left="709"/>
-        <w:jc w:val="both"/>
-        <w:rPr>
-          <w:sz w:val="22"/>
-          <w:szCs w:val="22"/>
-          <w:lang w:val="en-GB"/>
-        </w:rPr>
-      </w:pPr>
     </w:p>
     <w:p>
       <w:pPr>

</xml_diff>

<commit_message>
Updated file format and structure
</commit_message>
<xml_diff>
--- a/server/mpatemplate.docx
+++ b/server/mpatemplate.docx
@@ -892,7 +892,7 @@
                 <w:szCs w:val="22"/>
                 <w:lang w:val="en-GB"/>
               </w:rPr>
-              <w:t>JUNE</w:t>
+              <w:t>JULY</w:t>
             </w:r>
           </w:p>
         </w:tc>
@@ -916,7 +916,7 @@
                 <w:szCs w:val="22"/>
                 <w:lang w:val="en-GB"/>
               </w:rPr>
-              <w:t>JULY</w:t>
+              <w:t>AUGUST</w:t>
             </w:r>
           </w:p>
         </w:tc>
@@ -940,7 +940,7 @@
                 <w:szCs w:val="22"/>
                 <w:lang w:val="en-GB"/>
               </w:rPr>
-              <w:t>AUGUST</w:t>
+              <w:t>SEPTEMBER</w:t>
             </w:r>
           </w:p>
         </w:tc>
@@ -1629,7 +1629,7 @@
       <w:tr>
         <w:tc>
           <w:tcPr>
-            <w:tcW w:w="1903" w:type="dxa"/>
+            <w:tcW w:w="1870" w:type="dxa"/>
             <w:vAlign w:val="bottom"/>
           </w:tcPr>
           <w:p>
@@ -1647,13 +1647,13 @@
                 <w:szCs w:val="22"/>
                 <w:lang w:val="en-GB"/>
               </w:rPr>
-              <w:t>JUNE</w:t>
-            </w:r>
-          </w:p>
-        </w:tc>
-        <w:tc>
-          <w:tcPr>
-            <w:tcW w:w="1874" w:type="dxa"/>
+              <w:t>JULY</w:t>
+            </w:r>
+          </w:p>
+        </w:tc>
+        <w:tc>
+          <w:tcPr>
+            <w:tcW w:w="1844" w:type="dxa"/>
             <w:vAlign w:val="bottom"/>
           </w:tcPr>
           <w:p>
@@ -1671,13 +1671,13 @@
                 <w:szCs w:val="22"/>
                 <w:lang w:val="en-GB"/>
               </w:rPr>
-              <w:t>JULY</w:t>
-            </w:r>
-          </w:p>
-        </w:tc>
-        <w:tc>
-          <w:tcPr>
-            <w:tcW w:w="1591" w:type="dxa"/>
+              <w:t>AUGUST</w:t>
+            </w:r>
+          </w:p>
+        </w:tc>
+        <w:tc>
+          <w:tcPr>
+            <w:tcW w:w="1590" w:type="dxa"/>
             <w:vAlign w:val="bottom"/>
           </w:tcPr>
           <w:p>
@@ -1695,13 +1695,13 @@
                 <w:szCs w:val="22"/>
                 <w:lang w:val="en-GB"/>
               </w:rPr>
-              <w:t>AUGUST</w:t>
-            </w:r>
-          </w:p>
-        </w:tc>
-        <w:tc>
-          <w:tcPr>
-            <w:tcW w:w="1697" w:type="dxa"/>
+              <w:t>SEPTEMBER</w:t>
+            </w:r>
+          </w:p>
+        </w:tc>
+        <w:tc>
+          <w:tcPr>
+            <w:tcW w:w="1762" w:type="dxa"/>
             <w:vAlign w:val="bottom"/>
           </w:tcPr>
           <w:p>
@@ -1728,7 +1728,7 @@
         </w:tc>
         <w:tc>
           <w:tcPr>
-            <w:tcW w:w="1591" w:type="dxa"/>
+            <w:tcW w:w="1590" w:type="dxa"/>
           </w:tcPr>
           <w:p>
             <w:pPr>
@@ -1759,7 +1759,7 @@
       <w:tr>
         <w:tc>
           <w:tcPr>
-            <w:tcW w:w="1903" w:type="dxa"/>
+            <w:tcW w:w="1870" w:type="dxa"/>
           </w:tcPr>
           <w:p>
             <w:pPr>
@@ -1782,7 +1782,7 @@
         </w:tc>
         <w:tc>
           <w:tcPr>
-            <w:tcW w:w="1874" w:type="dxa"/>
+            <w:tcW w:w="1844" w:type="dxa"/>
           </w:tcPr>
           <w:p>
             <w:pPr>
@@ -1805,7 +1805,7 @@
         </w:tc>
         <w:tc>
           <w:tcPr>
-            <w:tcW w:w="1591" w:type="dxa"/>
+            <w:tcW w:w="1590" w:type="dxa"/>
           </w:tcPr>
           <w:p>
             <w:pPr>
@@ -1828,7 +1828,7 @@
         </w:tc>
         <w:tc>
           <w:tcPr>
-            <w:tcW w:w="1697" w:type="dxa"/>
+            <w:tcW w:w="1762" w:type="dxa"/>
           </w:tcPr>
           <w:p>
             <w:pPr>
@@ -1877,7 +1877,7 @@
         </w:tc>
         <w:tc>
           <w:tcPr>
-            <w:tcW w:w="1591" w:type="dxa"/>
+            <w:tcW w:w="1590" w:type="dxa"/>
           </w:tcPr>
           <w:p>
             <w:pPr>
@@ -2404,7 +2404,7 @@
                 <w:szCs w:val="22"/>
                 <w:lang w:val="en-GB"/>
               </w:rPr>
-              <w:t>JUNE</w:t>
+              <w:t>JULY</w:t>
             </w:r>
           </w:p>
         </w:tc>
@@ -2428,7 +2428,7 @@
                 <w:szCs w:val="22"/>
                 <w:lang w:val="en-GB"/>
               </w:rPr>
-              <w:t>JULY</w:t>
+              <w:t>AUGUST</w:t>
             </w:r>
           </w:p>
         </w:tc>
@@ -2452,7 +2452,7 @@
                 <w:szCs w:val="22"/>
                 <w:lang w:val="en-GB"/>
               </w:rPr>
-              <w:t>AUGUST</w:t>
+              <w:t>SEPTEMBER</w:t>
             </w:r>
           </w:p>
         </w:tc>
@@ -3153,7 +3153,7 @@
                 <w:szCs w:val="22"/>
                 <w:lang w:val="en-GB"/>
               </w:rPr>
-              <w:t>JUNE</w:t>
+              <w:t>JULY</w:t>
             </w:r>
           </w:p>
         </w:tc>
@@ -3177,7 +3177,7 @@
                 <w:szCs w:val="22"/>
                 <w:lang w:val="en-GB"/>
               </w:rPr>
-              <w:t>JULY</w:t>
+              <w:t>AUGUST</w:t>
             </w:r>
           </w:p>
         </w:tc>
@@ -3201,7 +3201,7 @@
                 <w:szCs w:val="22"/>
                 <w:lang w:val="en-GB"/>
               </w:rPr>
-              <w:t>AUGUST</w:t>
+              <w:t>SEPTEMBER</w:t>
             </w:r>
           </w:p>
         </w:tc>
@@ -3736,7 +3736,7 @@
       <w:tr>
         <w:tc>
           <w:tcPr>
-            <w:tcW w:w="1731" w:type="dxa"/>
+            <w:tcW w:w="1726" w:type="dxa"/>
             <w:vAlign w:val="bottom"/>
           </w:tcPr>
           <w:p>
@@ -3754,13 +3754,13 @@
                 <w:szCs w:val="22"/>
                 <w:lang w:val="en-GB"/>
               </w:rPr>
-              <w:t>JUNE</w:t>
-            </w:r>
-          </w:p>
-        </w:tc>
-        <w:tc>
-          <w:tcPr>
-            <w:tcW w:w="1731" w:type="dxa"/>
+              <w:t>JULY</w:t>
+            </w:r>
+          </w:p>
+        </w:tc>
+        <w:tc>
+          <w:tcPr>
+            <w:tcW w:w="1725" w:type="dxa"/>
             <w:vAlign w:val="bottom"/>
           </w:tcPr>
           <w:p>
@@ -3778,13 +3778,13 @@
                 <w:szCs w:val="22"/>
                 <w:lang w:val="en-GB"/>
               </w:rPr>
-              <w:t>JULY</w:t>
-            </w:r>
-          </w:p>
-        </w:tc>
-        <w:tc>
-          <w:tcPr>
-            <w:tcW w:w="1731" w:type="dxa"/>
+              <w:t>AUGUST</w:t>
+            </w:r>
+          </w:p>
+        </w:tc>
+        <w:tc>
+          <w:tcPr>
+            <w:tcW w:w="1725" w:type="dxa"/>
             <w:vAlign w:val="bottom"/>
           </w:tcPr>
           <w:p>
@@ -3802,13 +3802,13 @@
                 <w:szCs w:val="22"/>
                 <w:lang w:val="en-GB"/>
               </w:rPr>
-              <w:t>AUGUST</w:t>
-            </w:r>
-          </w:p>
-        </w:tc>
-        <w:tc>
-          <w:tcPr>
-            <w:tcW w:w="1731" w:type="dxa"/>
+              <w:t>SEPTEMBER</w:t>
+            </w:r>
+          </w:p>
+        </w:tc>
+        <w:tc>
+          <w:tcPr>
+            <w:tcW w:w="1755" w:type="dxa"/>
             <w:vAlign w:val="bottom"/>
           </w:tcPr>
           <w:p>
@@ -3832,7 +3832,7 @@
         </w:tc>
         <w:tc>
           <w:tcPr>
-            <w:tcW w:w="1731" w:type="dxa"/>
+            <w:tcW w:w="1725" w:type="dxa"/>
           </w:tcPr>
           <w:p>
             <w:pPr>
@@ -3875,7 +3875,7 @@
       <w:tr>
         <w:tc>
           <w:tcPr>
-            <w:tcW w:w="1731" w:type="dxa"/>
+            <w:tcW w:w="1726" w:type="dxa"/>
           </w:tcPr>
           <w:p>
             <w:pPr>
@@ -3898,7 +3898,7 @@
         </w:tc>
         <w:tc>
           <w:tcPr>
-            <w:tcW w:w="1731" w:type="dxa"/>
+            <w:tcW w:w="1725" w:type="dxa"/>
           </w:tcPr>
           <w:p>
             <w:pPr>
@@ -3922,7 +3922,7 @@
         </w:tc>
         <w:tc>
           <w:tcPr>
-            <w:tcW w:w="1731" w:type="dxa"/>
+            <w:tcW w:w="1725" w:type="dxa"/>
           </w:tcPr>
           <w:p>
             <w:pPr>
@@ -3945,7 +3945,7 @@
         </w:tc>
         <w:tc>
           <w:tcPr>
-            <w:tcW w:w="1731" w:type="dxa"/>
+            <w:tcW w:w="1755" w:type="dxa"/>
           </w:tcPr>
           <w:p>
             <w:pPr>
@@ -3994,7 +3994,7 @@
         </w:tc>
         <w:tc>
           <w:tcPr>
-            <w:tcW w:w="1731" w:type="dxa"/>
+            <w:tcW w:w="1725" w:type="dxa"/>
           </w:tcPr>
           <w:p>
             <w:pPr>
@@ -4201,7 +4201,7 @@
                 <w:szCs w:val="22"/>
                 <w:lang w:val="en-GB"/>
               </w:rPr>
-              <w:t>JULY</w:t>
+              <w:t>AUGUST</w:t>
             </w:r>
           </w:p>
         </w:tc>
@@ -4224,7 +4224,7 @@
                 <w:szCs w:val="22"/>
                 <w:lang w:val="en-GB"/>
               </w:rPr>
-              <w:t>AUGUST</w:t>
+              <w:t>SEPTEMBER</w:t>
             </w:r>
           </w:p>
         </w:tc>
@@ -4999,7 +4999,7 @@
                 <w:lang w:val="en-GB"/>
               </w:rPr>
               <w:lastRenderedPageBreak/>
-              <w:t>JUNE</w:t>
+              <w:t>JULY</w:t>
             </w:r>
           </w:p>
         </w:tc>
@@ -5023,7 +5023,7 @@
                 <w:szCs w:val="22"/>
                 <w:lang w:val="en-GB"/>
               </w:rPr>
-              <w:t>JULY</w:t>
+              <w:t>AUGUST</w:t>
             </w:r>
           </w:p>
         </w:tc>
@@ -5047,7 +5047,7 @@
                 <w:szCs w:val="22"/>
                 <w:lang w:val="en-GB"/>
               </w:rPr>
-              <w:t>AUGUST</w:t>
+              <w:t>SEPTEMBER</w:t>
             </w:r>
           </w:p>
         </w:tc>
@@ -5236,7 +5236,7 @@
                 <w:szCs w:val="22"/>
                 <w:lang w:val="en-GB"/>
               </w:rPr>
-              <w:t>JUNE</w:t>
+              <w:t>JULY</w:t>
             </w:r>
           </w:p>
         </w:tc>
@@ -5260,7 +5260,7 @@
                 <w:szCs w:val="22"/>
                 <w:lang w:val="en-GB"/>
               </w:rPr>
-              <w:t>JULY</w:t>
+              <w:t>AUGUST</w:t>
             </w:r>
           </w:p>
         </w:tc>
@@ -5284,7 +5284,7 @@
                 <w:szCs w:val="22"/>
                 <w:lang w:val="en-GB"/>
               </w:rPr>
-              <w:t>AUGUST</w:t>
+              <w:t>SEPTEMBER</w:t>
             </w:r>
           </w:p>
         </w:tc>
@@ -5773,7 +5773,7 @@
                 <w:szCs w:val="22"/>
                 <w:lang w:val="en-GB"/>
               </w:rPr>
-              <w:t>JUNE</w:t>
+              <w:t>JULY</w:t>
             </w:r>
           </w:p>
         </w:tc>
@@ -5797,7 +5797,7 @@
                 <w:szCs w:val="22"/>
                 <w:lang w:val="en-GB"/>
               </w:rPr>
-              <w:t>JULY</w:t>
+              <w:t>AUGUST</w:t>
             </w:r>
           </w:p>
         </w:tc>
@@ -5821,7 +5821,7 @@
                 <w:szCs w:val="22"/>
                 <w:lang w:val="en-GB"/>
               </w:rPr>
-              <w:t>AUGUST</w:t>
+              <w:t>SEPTEMBER</w:t>
             </w:r>
           </w:p>
         </w:tc>

</xml_diff>

<commit_message>
Now captures Highest and lowest branches with dormant accounts. made updates to the word document
</commit_message>
<xml_diff>
--- a/server/mpatemplate.docx
+++ b/server/mpatemplate.docx
@@ -73,16 +73,17 @@
         <w:tblLook w:val="04A0" w:firstRow="1" w:lastRow="0" w:firstColumn="1" w:lastColumn="0" w:noHBand="0" w:noVBand="1"/>
       </w:tblPr>
       <w:tblGrid>
-        <w:gridCol w:w="1808"/>
-        <w:gridCol w:w="1728"/>
-        <w:gridCol w:w="1744"/>
-        <w:gridCol w:w="1728"/>
-        <w:gridCol w:w="1729"/>
+        <w:gridCol w:w="1402"/>
+        <w:gridCol w:w="1403"/>
+        <w:gridCol w:w="1563"/>
+        <w:gridCol w:w="1563"/>
+        <w:gridCol w:w="1403"/>
+        <w:gridCol w:w="1403"/>
       </w:tblGrid>
       <w:tr>
         <w:tc>
           <w:tcPr>
-            <w:tcW w:w="1812" w:type="dxa"/>
+            <w:tcW w:w="1550" w:type="dxa"/>
             <w:vAlign w:val="bottom"/>
           </w:tcPr>
           <w:p>
@@ -109,7 +110,7 @@
         </w:tc>
         <w:tc>
           <w:tcPr>
-            <w:tcW w:w="1731" w:type="dxa"/>
+            <w:tcW w:w="1549" w:type="dxa"/>
             <w:vAlign w:val="bottom"/>
           </w:tcPr>
           <w:p>
@@ -136,7 +137,7 @@
         </w:tc>
         <w:tc>
           <w:tcPr>
-            <w:tcW w:w="1731" w:type="dxa"/>
+            <w:tcW w:w="1729" w:type="dxa"/>
             <w:vAlign w:val="bottom"/>
           </w:tcPr>
           <w:p>
@@ -163,7 +164,36 @@
         </w:tc>
         <w:tc>
           <w:tcPr>
-            <w:tcW w:w="1731" w:type="dxa"/>
+            <w:tcW w:w="811" w:type="dxa"/>
+          </w:tcPr>
+          <w:p>
+            <w:pPr>
+              <w:jc w:val="both"/>
+              <w:rPr>
+                <w:rFonts w:ascii="Aptos Narrow" w:eastAsia="Times New Roman" w:hAnsi="Aptos Narrow" w:cs="Times New Roman"/>
+                <w:color w:val="000000"/>
+                <w:kern w:val="0"/>
+                <w:sz w:val="20"/>
+                <w:szCs w:val="20"/>
+                <w14:ligatures w14:val="none"/>
+              </w:rPr>
+            </w:pPr>
+            <w:r>
+              <w:rPr>
+                <w:rFonts w:ascii="Aptos Narrow" w:eastAsia="Times New Roman" w:hAnsi="Aptos Narrow" w:cs="Times New Roman"/>
+                <w:color w:val="000000"/>
+                <w:kern w:val="0"/>
+                <w:sz w:val="20"/>
+                <w:szCs w:val="20"/>
+                <w14:ligatures w14:val="none"/>
+              </w:rPr>
+              <w:t>Cost to Income Ratio</w:t>
+            </w:r>
+          </w:p>
+        </w:tc>
+        <w:tc>
+          <w:tcPr>
+            <w:tcW w:w="1549" w:type="dxa"/>
             <w:vAlign w:val="bottom"/>
           </w:tcPr>
           <w:p>
@@ -205,7 +235,7 @@
         </w:tc>
         <w:tc>
           <w:tcPr>
-            <w:tcW w:w="1732" w:type="dxa"/>
+            <w:tcW w:w="1549" w:type="dxa"/>
           </w:tcPr>
           <w:p>
             <w:pPr>
@@ -233,7 +263,7 @@
       <w:tr>
         <w:tc>
           <w:tcPr>
-            <w:tcW w:w="1812" w:type="dxa"/>
+            <w:tcW w:w="1550" w:type="dxa"/>
           </w:tcPr>
           <w:p>
             <w:pPr>
@@ -250,29 +280,13 @@
                 <w:szCs w:val="22"/>
                 <w:lang w:val="en-GB"/>
               </w:rPr>
-              <w:t>{{</w:t>
-            </w:r>
-            <w:r>
-              <w:rPr>
-                <w:sz w:val="22"/>
-                <w:szCs w:val="22"/>
-                <w:lang w:val="en-GB"/>
-              </w:rPr>
-              <w:t>PBT_</w:t>
-            </w:r>
-            <w:r>
-              <w:rPr>
-                <w:sz w:val="22"/>
-                <w:szCs w:val="22"/>
-                <w:lang w:val="en-GB"/>
-              </w:rPr>
-              <w:t>value1}}</w:t>
-            </w:r>
-          </w:p>
-        </w:tc>
-        <w:tc>
-          <w:tcPr>
-            <w:tcW w:w="1731" w:type="dxa"/>
+              <w:t>{{PBT_value1}}</w:t>
+            </w:r>
+          </w:p>
+        </w:tc>
+        <w:tc>
+          <w:tcPr>
+            <w:tcW w:w="1549" w:type="dxa"/>
           </w:tcPr>
           <w:p>
             <w:pPr>
@@ -289,29 +303,13 @@
                 <w:szCs w:val="22"/>
                 <w:lang w:val="en-GB"/>
               </w:rPr>
-              <w:t>{</w:t>
-            </w:r>
-            <w:r>
-              <w:rPr>
-                <w:sz w:val="22"/>
-                <w:szCs w:val="22"/>
-                <w:lang w:val="en-GB"/>
-              </w:rPr>
-              <w:t>{PBT_</w:t>
-            </w:r>
-            <w:r>
-              <w:rPr>
-                <w:sz w:val="22"/>
-                <w:szCs w:val="22"/>
-                <w:lang w:val="en-GB"/>
-              </w:rPr>
-              <w:t>value2}}</w:t>
-            </w:r>
-          </w:p>
-        </w:tc>
-        <w:tc>
-          <w:tcPr>
-            <w:tcW w:w="1731" w:type="dxa"/>
+              <w:t>{{PBT_value2}}</w:t>
+            </w:r>
+          </w:p>
+        </w:tc>
+        <w:tc>
+          <w:tcPr>
+            <w:tcW w:w="1729" w:type="dxa"/>
           </w:tcPr>
           <w:p>
             <w:pPr>
@@ -328,24 +326,9 @@
                 <w:szCs w:val="22"/>
                 <w:lang w:val="en-GB"/>
               </w:rPr>
-              <w:t>{{</w:t>
-            </w:r>
-            <w:r>
-              <w:rPr>
-                <w:sz w:val="22"/>
-                <w:szCs w:val="22"/>
-                <w:lang w:val="en-GB"/>
-              </w:rPr>
-              <w:t>PBT_</w:t>
-            </w:r>
-            <w:r>
-              <w:rPr>
-                <w:sz w:val="22"/>
-                <w:szCs w:val="22"/>
-                <w:lang w:val="en-GB"/>
-              </w:rPr>
-              <w:t>value3</w:t>
-            </w:r>
+              <w:t>{{PBT_value3</w:t>
+            </w:r>
+            <w:proofErr w:type="gramStart"/>
             <w:r>
               <w:rPr>
                 <w:sz w:val="22"/>
@@ -354,11 +337,12 @@
               </w:rPr>
               <w:t>}}%</w:t>
             </w:r>
-          </w:p>
-        </w:tc>
-        <w:tc>
-          <w:tcPr>
-            <w:tcW w:w="1731" w:type="dxa"/>
+            <w:proofErr w:type="gramEnd"/>
+          </w:p>
+        </w:tc>
+        <w:tc>
+          <w:tcPr>
+            <w:tcW w:w="811" w:type="dxa"/>
           </w:tcPr>
           <w:p>
             <w:pPr>
@@ -375,29 +359,31 @@
                 <w:szCs w:val="22"/>
                 <w:lang w:val="en-GB"/>
               </w:rPr>
-              <w:t>{{</w:t>
-            </w:r>
-            <w:r>
-              <w:rPr>
-                <w:sz w:val="22"/>
-                <w:szCs w:val="22"/>
-                <w:lang w:val="en-GB"/>
-              </w:rPr>
-              <w:t>PBT_</w:t>
-            </w:r>
-            <w:r>
-              <w:rPr>
-                <w:sz w:val="22"/>
-                <w:szCs w:val="22"/>
-                <w:lang w:val="en-GB"/>
-              </w:rPr>
-              <w:t>value4}}</w:t>
-            </w:r>
-          </w:p>
-        </w:tc>
-        <w:tc>
-          <w:tcPr>
-            <w:tcW w:w="1732" w:type="dxa"/>
+              <w:t>{{PBT_value</w:t>
+            </w:r>
+            <w:r>
+              <w:rPr>
+                <w:sz w:val="22"/>
+                <w:szCs w:val="22"/>
+                <w:lang w:val="en-GB"/>
+              </w:rPr>
+              <w:t>6</w:t>
+            </w:r>
+            <w:proofErr w:type="gramStart"/>
+            <w:r>
+              <w:rPr>
+                <w:sz w:val="22"/>
+                <w:szCs w:val="22"/>
+                <w:lang w:val="en-GB"/>
+              </w:rPr>
+              <w:t>}}%</w:t>
+            </w:r>
+            <w:proofErr w:type="gramEnd"/>
+          </w:p>
+        </w:tc>
+        <w:tc>
+          <w:tcPr>
+            <w:tcW w:w="1549" w:type="dxa"/>
           </w:tcPr>
           <w:p>
             <w:pPr>
@@ -414,23 +400,30 @@
                 <w:szCs w:val="22"/>
                 <w:lang w:val="en-GB"/>
               </w:rPr>
-              <w:t>{{</w:t>
-            </w:r>
-            <w:r>
-              <w:rPr>
-                <w:sz w:val="22"/>
-                <w:szCs w:val="22"/>
-                <w:lang w:val="en-GB"/>
-              </w:rPr>
-              <w:t>PBT_</w:t>
-            </w:r>
-            <w:r>
-              <w:rPr>
-                <w:sz w:val="22"/>
-                <w:szCs w:val="22"/>
-                <w:lang w:val="en-GB"/>
-              </w:rPr>
-              <w:t>value5}}</w:t>
+              <w:t>{{PBT_value4}}</w:t>
+            </w:r>
+          </w:p>
+        </w:tc>
+        <w:tc>
+          <w:tcPr>
+            <w:tcW w:w="1549" w:type="dxa"/>
+          </w:tcPr>
+          <w:p>
+            <w:pPr>
+              <w:jc w:val="center"/>
+              <w:rPr>
+                <w:sz w:val="22"/>
+                <w:szCs w:val="22"/>
+                <w:lang w:val="en-GB"/>
+              </w:rPr>
+            </w:pPr>
+            <w:r>
+              <w:rPr>
+                <w:sz w:val="22"/>
+                <w:szCs w:val="22"/>
+                <w:lang w:val="en-GB"/>
+              </w:rPr>
+              <w:t>{{PBT_value5}}</w:t>
             </w:r>
           </w:p>
         </w:tc>
@@ -455,39 +448,37 @@
         </w:numPr>
         <w:jc w:val="both"/>
         <w:rPr>
-          <w:sz w:val="22"/>
-          <w:szCs w:val="22"/>
-          <w:lang w:val="en-GB"/>
-        </w:rPr>
-      </w:pPr>
-      <w:r>
-        <w:rPr>
-          <w:sz w:val="22"/>
-          <w:szCs w:val="22"/>
+          <w:lang w:val="en-GB"/>
+        </w:rPr>
+      </w:pPr>
+      <w:r>
+        <w:rPr>
           <w:lang w:val="en-GB"/>
         </w:rPr>
         <w:t>{{</w:t>
       </w:r>
-      <w:r>
-        <w:rPr>
-          <w:sz w:val="22"/>
-          <w:szCs w:val="22"/>
+      <w:proofErr w:type="spellStart"/>
+      <w:r>
+        <w:rPr>
           <w:lang w:val="en-GB"/>
         </w:rPr>
         <w:t>PBT_</w:t>
       </w:r>
       <w:r>
         <w:rPr>
-          <w:sz w:val="22"/>
-          <w:szCs w:val="22"/>
-          <w:lang w:val="en-GB"/>
-        </w:rPr>
-        <w:t>summary}}</w:t>
-      </w:r>
-      <w:r>
-        <w:rPr>
-          <w:sz w:val="22"/>
-          <w:szCs w:val="22"/>
+          <w:lang w:val="en-GB"/>
+        </w:rPr>
+        <w:t>summary</w:t>
+      </w:r>
+      <w:proofErr w:type="spellEnd"/>
+      <w:r>
+        <w:rPr>
+          <w:lang w:val="en-GB"/>
+        </w:rPr>
+        <w:t>}}</w:t>
+      </w:r>
+      <w:r>
+        <w:rPr>
           <w:lang w:val="en-GB"/>
         </w:rPr>
         <w:t>.</w:t>
@@ -502,98 +493,100 @@
         </w:numPr>
         <w:jc w:val="both"/>
         <w:rPr>
-          <w:sz w:val="22"/>
-          <w:szCs w:val="22"/>
-          <w:lang w:val="en-GB"/>
-        </w:rPr>
-      </w:pPr>
-      <w:r>
-        <w:rPr>
-          <w:sz w:val="22"/>
-          <w:szCs w:val="22"/>
+          <w:lang w:val="en-GB"/>
+        </w:rPr>
+      </w:pPr>
+      <w:r>
+        <w:rPr>
           <w:lang w:val="en-GB"/>
         </w:rPr>
         <w:t xml:space="preserve">Highest branch is </w:t>
       </w:r>
       <w:r>
         <w:rPr>
-          <w:sz w:val="22"/>
-          <w:szCs w:val="22"/>
-          <w:lang w:val="en-US"/>
-        </w:rPr>
-        <w:t>{{PBT_branch_high}}</w:t>
-      </w:r>
-      <w:r>
-        <w:rPr>
-          <w:sz w:val="22"/>
-          <w:szCs w:val="22"/>
-          <w:lang w:val="en-US"/>
-        </w:rPr>
-        <w:t xml:space="preserve"> branch and contributed </w:t>
-      </w:r>
-      <w:r>
-        <w:rPr>
-          <w:sz w:val="22"/>
-          <w:szCs w:val="22"/>
-          <w:lang w:val="en-US"/>
-        </w:rPr>
-        <w:t>{{PBT_branch_high_perc}}</w:t>
-      </w:r>
-      <w:r>
-        <w:rPr>
-          <w:sz w:val="22"/>
-          <w:szCs w:val="22"/>
+          <w:lang w:val="en-US"/>
+        </w:rPr>
+        <w:t>{{</w:t>
+      </w:r>
+      <w:proofErr w:type="spellStart"/>
+      <w:r>
+        <w:rPr>
+          <w:lang w:val="en-US"/>
+        </w:rPr>
+        <w:t>PBT_branch_high</w:t>
+      </w:r>
+      <w:proofErr w:type="spellEnd"/>
+      <w:r>
+        <w:rPr>
+          <w:lang w:val="en-US"/>
+        </w:rPr>
+        <w:t>}} branch and contributed {{</w:t>
+      </w:r>
+      <w:proofErr w:type="spellStart"/>
+      <w:r>
+        <w:rPr>
+          <w:lang w:val="en-US"/>
+        </w:rPr>
+        <w:t>PBT_branch_high_perc</w:t>
+      </w:r>
+      <w:proofErr w:type="spellEnd"/>
+      <w:proofErr w:type="gramStart"/>
+      <w:r>
+        <w:rPr>
+          <w:lang w:val="en-US"/>
+        </w:rPr>
+        <w:t>}}</w:t>
+      </w:r>
+      <w:r>
+        <w:rPr>
           <w:lang w:val="en-GB"/>
         </w:rPr>
         <w:t>%</w:t>
       </w:r>
-      <w:r>
-        <w:rPr>
-          <w:sz w:val="22"/>
-          <w:szCs w:val="22"/>
+      <w:proofErr w:type="gramEnd"/>
+      <w:r>
+        <w:rPr>
           <w:lang w:val="en-US"/>
         </w:rPr>
         <w:t xml:space="preserve"> with a</w:t>
       </w:r>
       <w:r>
         <w:rPr>
-          <w:sz w:val="22"/>
-          <w:szCs w:val="22"/>
           <w:lang w:val="en-US"/>
         </w:rPr>
         <w:t xml:space="preserve"> MOM</w:t>
       </w:r>
       <w:r>
         <w:rPr>
-          <w:sz w:val="22"/>
-          <w:szCs w:val="22"/>
           <w:lang w:val="en-US"/>
         </w:rPr>
         <w:t xml:space="preserve"> variance of </w:t>
       </w:r>
       <w:r>
         <w:rPr>
-          <w:sz w:val="22"/>
-          <w:szCs w:val="22"/>
           <w:lang w:val="en-US"/>
         </w:rPr>
         <w:t>₦</w:t>
       </w:r>
       <w:r>
         <w:rPr>
-          <w:sz w:val="22"/>
-          <w:szCs w:val="22"/>
-          <w:lang w:val="en-US"/>
-        </w:rPr>
-        <w:t>{{PBT_branch_high_var}}</w:t>
-      </w:r>
-      <w:r>
-        <w:rPr>
-          <w:sz w:val="22"/>
-          <w:szCs w:val="22"/>
-          <w:lang w:val="en-US"/>
-        </w:rPr>
-        <w:t>.</w:t>
+          <w:lang w:val="en-US"/>
+        </w:rPr>
+        <w:t>{{</w:t>
+      </w:r>
+      <w:proofErr w:type="spellStart"/>
+      <w:r>
+        <w:rPr>
+          <w:lang w:val="en-US"/>
+        </w:rPr>
+        <w:t>PBT_branch_high_var</w:t>
+      </w:r>
+      <w:proofErr w:type="spellEnd"/>
+      <w:r>
+        <w:rPr>
+          <w:lang w:val="en-US"/>
+        </w:rPr>
+        <w:t>}}.</w:t>
       </w:r>
     </w:p>
     <w:p>
@@ -605,130 +598,320 @@
         </w:numPr>
         <w:jc w:val="both"/>
         <w:rPr>
-          <w:sz w:val="22"/>
-          <w:szCs w:val="22"/>
-          <w:lang w:val="en-GB"/>
-        </w:rPr>
-      </w:pPr>
-      <w:r>
-        <w:rPr>
-          <w:sz w:val="22"/>
-          <w:szCs w:val="22"/>
-          <w:lang w:val="en-US"/>
-        </w:rPr>
-        <w:t xml:space="preserve">Lowest branch is </w:t>
-      </w:r>
-      <w:r>
-        <w:rPr>
-          <w:sz w:val="22"/>
-          <w:szCs w:val="22"/>
-          <w:lang w:val="en-US"/>
-        </w:rPr>
-        <w:t>{{PBT_branch_low}}</w:t>
-      </w:r>
-      <w:r>
-        <w:rPr>
-          <w:sz w:val="22"/>
-          <w:szCs w:val="22"/>
-          <w:lang w:val="en-US"/>
-        </w:rPr>
-        <w:t xml:space="preserve"> branch and contributed </w:t>
-      </w:r>
-      <w:r>
-        <w:rPr>
-          <w:sz w:val="22"/>
-          <w:szCs w:val="22"/>
-          <w:lang w:val="en-US"/>
-        </w:rPr>
-        <w:t>{{PBT_branch_low</w:t>
-      </w:r>
-      <w:r>
-        <w:rPr>
-          <w:sz w:val="22"/>
-          <w:szCs w:val="22"/>
-          <w:lang w:val="en-US"/>
-        </w:rPr>
-        <w:t>_perc</w:t>
-      </w:r>
-      <w:r>
-        <w:rPr>
-          <w:sz w:val="22"/>
-          <w:szCs w:val="22"/>
+          <w:lang w:val="en-GB"/>
+        </w:rPr>
+      </w:pPr>
+      <w:r>
+        <w:rPr>
+          <w:lang w:val="en-US"/>
+        </w:rPr>
+        <w:t>Lowest branch is {{</w:t>
+      </w:r>
+      <w:proofErr w:type="spellStart"/>
+      <w:r>
+        <w:rPr>
+          <w:lang w:val="en-US"/>
+        </w:rPr>
+        <w:t>PBT_branch_low</w:t>
+      </w:r>
+      <w:proofErr w:type="spellEnd"/>
+      <w:r>
+        <w:rPr>
+          <w:lang w:val="en-US"/>
+        </w:rPr>
+        <w:t>}} branch and contributed {{</w:t>
+      </w:r>
+      <w:proofErr w:type="spellStart"/>
+      <w:r>
+        <w:rPr>
+          <w:lang w:val="en-US"/>
+        </w:rPr>
+        <w:t>PBT_branch_low_perc</w:t>
+      </w:r>
+      <w:proofErr w:type="spellEnd"/>
+      <w:proofErr w:type="gramStart"/>
+      <w:r>
+        <w:rPr>
           <w:lang w:val="en-US"/>
         </w:rPr>
         <w:t>}}</w:t>
       </w:r>
       <w:r>
         <w:rPr>
-          <w:sz w:val="22"/>
-          <w:szCs w:val="22"/>
           <w:lang w:val="en-GB"/>
         </w:rPr>
         <w:t>%</w:t>
       </w:r>
-      <w:r>
-        <w:rPr>
-          <w:sz w:val="22"/>
-          <w:szCs w:val="22"/>
+      <w:proofErr w:type="gramEnd"/>
+      <w:r>
+        <w:rPr>
           <w:lang w:val="en-US"/>
         </w:rPr>
         <w:t xml:space="preserve"> with a </w:t>
       </w:r>
       <w:r>
         <w:rPr>
-          <w:sz w:val="22"/>
-          <w:szCs w:val="22"/>
           <w:lang w:val="en-US"/>
         </w:rPr>
         <w:t xml:space="preserve">MOM </w:t>
       </w:r>
       <w:r>
         <w:rPr>
-          <w:sz w:val="22"/>
-          <w:szCs w:val="22"/>
           <w:lang w:val="en-US"/>
         </w:rPr>
         <w:t xml:space="preserve">variance of </w:t>
       </w:r>
       <w:r>
         <w:rPr>
-          <w:sz w:val="22"/>
-          <w:szCs w:val="22"/>
           <w:lang w:val="en-US"/>
         </w:rPr>
         <w:t>₦</w:t>
       </w:r>
       <w:r>
         <w:rPr>
-          <w:sz w:val="22"/>
-          <w:szCs w:val="22"/>
-          <w:lang w:val="en-US"/>
-        </w:rPr>
-        <w:t>{{PBT_branch_low</w:t>
-      </w:r>
-      <w:r>
-        <w:rPr>
-          <w:sz w:val="22"/>
-          <w:szCs w:val="22"/>
-          <w:lang w:val="en-US"/>
-        </w:rPr>
-        <w:t>_var</w:t>
-      </w:r>
-      <w:r>
-        <w:rPr>
-          <w:sz w:val="22"/>
-          <w:szCs w:val="22"/>
+          <w:lang w:val="en-US"/>
+        </w:rPr>
+        <w:t>{{</w:t>
+      </w:r>
+      <w:proofErr w:type="spellStart"/>
+      <w:r>
+        <w:rPr>
+          <w:lang w:val="en-US"/>
+        </w:rPr>
+        <w:t>PBT_branch_low_var</w:t>
+      </w:r>
+      <w:proofErr w:type="spellEnd"/>
+      <w:r>
+        <w:rPr>
+          <w:lang w:val="en-US"/>
+        </w:rPr>
+        <w:t>}}.</w:t>
+      </w:r>
+    </w:p>
+    <w:p>
+      <w:pPr>
+        <w:pStyle w:val="ListParagraph"/>
+        <w:numPr>
+          <w:ilvl w:val="0"/>
+          <w:numId w:val="1"/>
+        </w:numPr>
+        <w:jc w:val="both"/>
+        <w:rPr>
+          <w:lang w:val="en-GB"/>
+        </w:rPr>
+      </w:pPr>
+      <w:r>
+        <w:rPr>
+          <w:lang w:val="en-US"/>
+        </w:rPr>
+        <w:t xml:space="preserve">The cost to income ratio for the zone is </w:t>
+      </w:r>
+      <w:r>
+        <w:rPr>
+          <w:lang w:val="en-GB"/>
+        </w:rPr>
+        <w:t>{{PBT_value6</w:t>
+      </w:r>
+      <w:proofErr w:type="gramStart"/>
+      <w:r>
+        <w:rPr>
+          <w:lang w:val="en-GB"/>
+        </w:rPr>
+        <w:t>}}%</w:t>
+      </w:r>
+      <w:proofErr w:type="gramEnd"/>
+    </w:p>
+    <w:p>
+      <w:pPr>
+        <w:pStyle w:val="ListParagraph"/>
+        <w:numPr>
+          <w:ilvl w:val="0"/>
+          <w:numId w:val="1"/>
+        </w:numPr>
+        <w:jc w:val="both"/>
+        <w:rPr>
+          <w:lang w:val="en-GB"/>
+        </w:rPr>
+      </w:pPr>
+      <w:r>
+        <w:rPr>
+          <w:lang w:val="en-GB"/>
+        </w:rPr>
+        <w:t>The br</w:t>
+      </w:r>
+      <w:r>
+        <w:rPr>
+          <w:lang w:val="en-GB"/>
+        </w:rPr>
+        <w:t xml:space="preserve">anch with the highest cost to income ratio is </w:t>
+      </w:r>
+      <w:r>
+        <w:rPr>
+          <w:lang w:val="en-US"/>
+        </w:rPr>
+        <w:t>{{</w:t>
+      </w:r>
+      <w:proofErr w:type="spellStart"/>
+      <w:r>
+        <w:rPr>
+          <w:lang w:val="en-US"/>
+        </w:rPr>
+        <w:t>PBT_branch_</w:t>
+      </w:r>
+      <w:r>
+        <w:rPr>
+          <w:lang w:val="en-US"/>
+        </w:rPr>
+        <w:t>cost_to_income_</w:t>
+      </w:r>
+      <w:r>
+        <w:rPr>
+          <w:lang w:val="en-US"/>
+        </w:rPr>
+        <w:t>high</w:t>
+      </w:r>
+      <w:proofErr w:type="spellEnd"/>
+      <w:r>
+        <w:rPr>
           <w:lang w:val="en-US"/>
         </w:rPr>
         <w:t>}}</w:t>
       </w:r>
       <w:r>
         <w:rPr>
-          <w:sz w:val="22"/>
-          <w:szCs w:val="22"/>
-          <w:lang w:val="en-US"/>
-        </w:rPr>
-        <w:t>.</w:t>
+          <w:lang w:val="en-US"/>
+        </w:rPr>
+        <w:t xml:space="preserve"> which </w:t>
+      </w:r>
+      <w:r>
+        <w:t xml:space="preserve">implies that </w:t>
+      </w:r>
+      <w:r>
+        <w:rPr>
+          <w:lang w:val="en-US"/>
+        </w:rPr>
+        <w:t>{{</w:t>
+      </w:r>
+      <w:proofErr w:type="spellStart"/>
+      <w:r>
+        <w:rPr>
+          <w:lang w:val="en-US"/>
+        </w:rPr>
+        <w:t>PBT_branch_</w:t>
+      </w:r>
+      <w:r>
+        <w:rPr>
+          <w:lang w:val="en-US"/>
+        </w:rPr>
+        <w:t>cost_to_income_</w:t>
+      </w:r>
+      <w:r>
+        <w:rPr>
+          <w:lang w:val="en-US"/>
+        </w:rPr>
+        <w:t>high</w:t>
+      </w:r>
+      <w:proofErr w:type="spellEnd"/>
+      <w:r>
+        <w:rPr>
+          <w:lang w:val="en-US"/>
+        </w:rPr>
+        <w:t>}}</w:t>
+      </w:r>
+      <w:r>
+        <w:rPr>
+          <w:lang w:val="en-US"/>
+        </w:rPr>
+        <w:t xml:space="preserve"> </w:t>
+      </w:r>
+      <w:r>
+        <w:t>is spending a large portion of its income on operating costs.</w:t>
+      </w:r>
+    </w:p>
+    <w:p>
+      <w:pPr>
+        <w:pStyle w:val="ListParagraph"/>
+        <w:numPr>
+          <w:ilvl w:val="0"/>
+          <w:numId w:val="1"/>
+        </w:numPr>
+        <w:jc w:val="both"/>
+        <w:rPr>
+          <w:lang w:val="en-GB"/>
+        </w:rPr>
+      </w:pPr>
+      <w:r>
+        <w:t xml:space="preserve">The branch with the lowest cost to income ratio in the zone is </w:t>
+      </w:r>
+      <w:r>
+        <w:rPr>
+          <w:lang w:val="en-US"/>
+        </w:rPr>
+        <w:t>{{</w:t>
+      </w:r>
+      <w:proofErr w:type="spellStart"/>
+      <w:r>
+        <w:rPr>
+          <w:lang w:val="en-US"/>
+        </w:rPr>
+        <w:t>PBT_branch_</w:t>
+      </w:r>
+      <w:r>
+        <w:rPr>
+          <w:lang w:val="en-US"/>
+        </w:rPr>
+        <w:t>cost_to_income_low</w:t>
+      </w:r>
+      <w:proofErr w:type="spellEnd"/>
+      <w:r>
+        <w:rPr>
+          <w:lang w:val="en-US"/>
+        </w:rPr>
+        <w:t>}}</w:t>
+      </w:r>
+      <w:r>
+        <w:rPr>
+          <w:lang w:val="en-US"/>
+        </w:rPr>
+        <w:t xml:space="preserve"> which </w:t>
+      </w:r>
+      <w:r>
+        <w:t xml:space="preserve">implies that </w:t>
+      </w:r>
+      <w:r>
+        <w:rPr>
+          <w:lang w:val="en-US"/>
+        </w:rPr>
+        <w:t>{{</w:t>
+      </w:r>
+      <w:proofErr w:type="spellStart"/>
+      <w:r>
+        <w:rPr>
+          <w:lang w:val="en-US"/>
+        </w:rPr>
+        <w:t>PBT_branch_</w:t>
+      </w:r>
+      <w:r>
+        <w:rPr>
+          <w:lang w:val="en-US"/>
+        </w:rPr>
+        <w:t>cost_to_income_low</w:t>
+      </w:r>
+      <w:proofErr w:type="spellEnd"/>
+      <w:r>
+        <w:rPr>
+          <w:lang w:val="en-US"/>
+        </w:rPr>
+        <w:t>}}</w:t>
+      </w:r>
+      <w:r>
+        <w:rPr>
+          <w:lang w:val="en-US"/>
+        </w:rPr>
+        <w:t xml:space="preserve"> </w:t>
+      </w:r>
+      <w:r>
+        <w:t>is managing its operating expenses effectively in relation to its income</w:t>
       </w:r>
     </w:p>
     <w:p>
@@ -992,6 +1175,7 @@
               </w:rPr>
               <w:t>4</w:t>
             </w:r>
+            <w:proofErr w:type="gramStart"/>
             <w:r>
               <w:rPr>
                 <w:sz w:val="22"/>
@@ -1016,6 +1200,7 @@
               </w:rPr>
               <w:t>%</w:t>
             </w:r>
+            <w:proofErr w:type="gramEnd"/>
           </w:p>
         </w:tc>
         <w:tc>
@@ -1062,23 +1247,31 @@
         </w:numPr>
         <w:jc w:val="both"/>
         <w:rPr>
-          <w:sz w:val="22"/>
-          <w:szCs w:val="22"/>
-          <w:lang w:val="en-GB"/>
-        </w:rPr>
-      </w:pPr>
-      <w:r>
-        <w:rPr>
-          <w:sz w:val="22"/>
-          <w:szCs w:val="22"/>
-          <w:lang w:val="en-GB"/>
-        </w:rPr>
-        <w:t>{{DDA_summary}}</w:t>
-      </w:r>
-      <w:r>
-        <w:rPr>
-          <w:sz w:val="22"/>
-          <w:szCs w:val="22"/>
+          <w:lang w:val="en-GB"/>
+        </w:rPr>
+      </w:pPr>
+      <w:r>
+        <w:rPr>
+          <w:lang w:val="en-GB"/>
+        </w:rPr>
+        <w:t>{{</w:t>
+      </w:r>
+      <w:proofErr w:type="spellStart"/>
+      <w:r>
+        <w:rPr>
+          <w:lang w:val="en-GB"/>
+        </w:rPr>
+        <w:t>DDA_summary</w:t>
+      </w:r>
+      <w:proofErr w:type="spellEnd"/>
+      <w:r>
+        <w:rPr>
+          <w:lang w:val="en-GB"/>
+        </w:rPr>
+        <w:t>}}</w:t>
+      </w:r>
+      <w:r>
+        <w:rPr>
           <w:lang w:val="en-GB"/>
         </w:rPr>
         <w:t>.</w:t>
@@ -1093,146 +1286,100 @@
         </w:numPr>
         <w:jc w:val="both"/>
         <w:rPr>
-          <w:sz w:val="22"/>
-          <w:szCs w:val="22"/>
-          <w:lang w:val="en-GB"/>
-        </w:rPr>
-      </w:pPr>
-      <w:r>
-        <w:rPr>
-          <w:sz w:val="22"/>
-          <w:szCs w:val="22"/>
+          <w:lang w:val="en-GB"/>
+        </w:rPr>
+      </w:pPr>
+      <w:r>
+        <w:rPr>
           <w:lang w:val="en-GB"/>
         </w:rPr>
         <w:t xml:space="preserve">Highest branch is </w:t>
       </w:r>
       <w:r>
         <w:rPr>
-          <w:sz w:val="22"/>
-          <w:szCs w:val="22"/>
           <w:lang w:val="en-US"/>
         </w:rPr>
         <w:t>{{</w:t>
       </w:r>
-      <w:r>
-        <w:rPr>
-          <w:sz w:val="22"/>
-          <w:szCs w:val="22"/>
-          <w:lang w:val="en-US"/>
-        </w:rPr>
-        <w:t>DDA</w:t>
-      </w:r>
-      <w:r>
-        <w:rPr>
-          <w:sz w:val="22"/>
-          <w:szCs w:val="22"/>
-          <w:lang w:val="en-US"/>
-        </w:rPr>
-        <w:t>_branch_high}}</w:t>
-      </w:r>
-      <w:r>
-        <w:rPr>
-          <w:sz w:val="22"/>
-          <w:szCs w:val="22"/>
-          <w:lang w:val="en-US"/>
-        </w:rPr>
-        <w:t xml:space="preserve"> branch and contributed </w:t>
-      </w:r>
-      <w:r>
-        <w:rPr>
-          <w:sz w:val="22"/>
-          <w:szCs w:val="22"/>
+      <w:proofErr w:type="spellStart"/>
+      <w:r>
+        <w:rPr>
+          <w:lang w:val="en-US"/>
+        </w:rPr>
+        <w:t>DDA_branch_high</w:t>
+      </w:r>
+      <w:proofErr w:type="spellEnd"/>
+      <w:r>
+        <w:rPr>
+          <w:lang w:val="en-US"/>
+        </w:rPr>
+        <w:t>}} branch and contributed {{</w:t>
+      </w:r>
+      <w:proofErr w:type="spellStart"/>
+      <w:r>
+        <w:rPr>
+          <w:lang w:val="en-US"/>
+        </w:rPr>
+        <w:t>DDA_branch_high_perc</w:t>
+      </w:r>
+      <w:proofErr w:type="spellEnd"/>
+      <w:proofErr w:type="gramStart"/>
+      <w:r>
+        <w:rPr>
+          <w:lang w:val="en-US"/>
+        </w:rPr>
+        <w:t>}}</w:t>
+      </w:r>
+      <w:r>
+        <w:rPr>
+          <w:lang w:val="en-GB"/>
+        </w:rPr>
+        <w:t>%</w:t>
+      </w:r>
+      <w:proofErr w:type="gramEnd"/>
+      <w:r>
+        <w:rPr>
+          <w:lang w:val="en-US"/>
+        </w:rPr>
+        <w:t xml:space="preserve"> with a </w:t>
+      </w:r>
+      <w:r>
+        <w:rPr>
+          <w:lang w:val="en-US"/>
+        </w:rPr>
+        <w:t>MOM variance</w:t>
+      </w:r>
+      <w:r>
+        <w:rPr>
+          <w:lang w:val="en-US"/>
+        </w:rPr>
+        <w:t xml:space="preserve"> of </w:t>
+      </w:r>
+      <w:r>
+        <w:rPr>
+          <w:lang w:val="en-US"/>
+        </w:rPr>
+        <w:t>₦</w:t>
+      </w:r>
+      <w:r>
+        <w:rPr>
           <w:lang w:val="en-US"/>
         </w:rPr>
         <w:t>{{</w:t>
       </w:r>
-      <w:r>
-        <w:rPr>
-          <w:sz w:val="22"/>
-          <w:szCs w:val="22"/>
-          <w:lang w:val="en-US"/>
-        </w:rPr>
-        <w:t>DDA</w:t>
-      </w:r>
-      <w:r>
-        <w:rPr>
-          <w:sz w:val="22"/>
-          <w:szCs w:val="22"/>
-          <w:lang w:val="en-US"/>
-        </w:rPr>
-        <w:t>_branch_high_perc}}</w:t>
-      </w:r>
-      <w:r>
-        <w:rPr>
-          <w:sz w:val="22"/>
-          <w:szCs w:val="22"/>
-          <w:lang w:val="en-GB"/>
-        </w:rPr>
-        <w:t>%</w:t>
-      </w:r>
-      <w:r>
-        <w:rPr>
-          <w:sz w:val="22"/>
-          <w:szCs w:val="22"/>
-          <w:lang w:val="en-US"/>
-        </w:rPr>
-        <w:t xml:space="preserve"> with a </w:t>
-      </w:r>
-      <w:r>
-        <w:rPr>
-          <w:sz w:val="22"/>
-          <w:szCs w:val="22"/>
-          <w:lang w:val="en-US"/>
-        </w:rPr>
-        <w:t>MOM variance</w:t>
-      </w:r>
-      <w:r>
-        <w:rPr>
-          <w:sz w:val="22"/>
-          <w:szCs w:val="22"/>
-          <w:lang w:val="en-US"/>
-        </w:rPr>
-        <w:t xml:space="preserve"> of </w:t>
-      </w:r>
-      <w:r>
-        <w:rPr>
-          <w:sz w:val="22"/>
-          <w:szCs w:val="22"/>
-          <w:lang w:val="en-US"/>
-        </w:rPr>
-        <w:t>₦</w:t>
-      </w:r>
-      <w:r>
-        <w:rPr>
-          <w:sz w:val="22"/>
-          <w:szCs w:val="22"/>
-          <w:lang w:val="en-US"/>
-        </w:rPr>
-        <w:t>{{</w:t>
-      </w:r>
-      <w:r>
-        <w:rPr>
-          <w:sz w:val="22"/>
-          <w:szCs w:val="22"/>
-          <w:lang w:val="en-US"/>
-        </w:rPr>
-        <w:t>DDA</w:t>
-      </w:r>
-      <w:r>
-        <w:rPr>
-          <w:sz w:val="22"/>
-          <w:szCs w:val="22"/>
-          <w:lang w:val="en-US"/>
-        </w:rPr>
-        <w:t>_branch_high_var}}</w:t>
-      </w:r>
-      <w:r>
-        <w:rPr>
-          <w:sz w:val="22"/>
-          <w:szCs w:val="22"/>
-          <w:lang w:val="en-US"/>
-        </w:rPr>
-        <w:t>.</w:t>
+      <w:proofErr w:type="spellStart"/>
+      <w:r>
+        <w:rPr>
+          <w:lang w:val="en-US"/>
+        </w:rPr>
+        <w:t>DDA_branch_high_var</w:t>
+      </w:r>
+      <w:proofErr w:type="spellEnd"/>
+      <w:r>
+        <w:rPr>
+          <w:lang w:val="en-US"/>
+        </w:rPr>
+        <w:t>}}.</w:t>
       </w:r>
     </w:p>
     <w:p>
@@ -1244,178 +1391,94 @@
         </w:numPr>
         <w:jc w:val="both"/>
         <w:rPr>
-          <w:sz w:val="22"/>
-          <w:szCs w:val="22"/>
-          <w:lang w:val="en-GB"/>
-        </w:rPr>
-      </w:pPr>
-      <w:r>
-        <w:rPr>
-          <w:sz w:val="22"/>
-          <w:szCs w:val="22"/>
-          <w:lang w:val="en-US"/>
-        </w:rPr>
-        <w:t xml:space="preserve">Lowest branch is </w:t>
-      </w:r>
-      <w:r>
-        <w:rPr>
-          <w:sz w:val="22"/>
-          <w:szCs w:val="22"/>
+          <w:lang w:val="en-GB"/>
+        </w:rPr>
+      </w:pPr>
+      <w:r>
+        <w:rPr>
+          <w:lang w:val="en-US"/>
+        </w:rPr>
+        <w:t>Lowest branch is {{</w:t>
+      </w:r>
+      <w:proofErr w:type="spellStart"/>
+      <w:r>
+        <w:rPr>
+          <w:lang w:val="en-US"/>
+        </w:rPr>
+        <w:t>DDA_branch_low</w:t>
+      </w:r>
+      <w:proofErr w:type="spellEnd"/>
+      <w:r>
+        <w:rPr>
+          <w:lang w:val="en-US"/>
+        </w:rPr>
+        <w:t>}} branch and contributed {{</w:t>
+      </w:r>
+      <w:proofErr w:type="spellStart"/>
+      <w:r>
+        <w:rPr>
+          <w:lang w:val="en-US"/>
+        </w:rPr>
+        <w:t>DDA_branch_low_perc</w:t>
+      </w:r>
+      <w:proofErr w:type="spellEnd"/>
+      <w:proofErr w:type="gramStart"/>
+      <w:r>
+        <w:rPr>
+          <w:lang w:val="en-US"/>
+        </w:rPr>
+        <w:t>}}</w:t>
+      </w:r>
+      <w:r>
+        <w:rPr>
+          <w:lang w:val="en-GB"/>
+        </w:rPr>
+        <w:t>%</w:t>
+      </w:r>
+      <w:proofErr w:type="gramEnd"/>
+      <w:r>
+        <w:rPr>
+          <w:lang w:val="en-US"/>
+        </w:rPr>
+        <w:t xml:space="preserve"> with a </w:t>
+      </w:r>
+      <w:r>
+        <w:rPr>
+          <w:lang w:val="en-US"/>
+        </w:rPr>
+        <w:t xml:space="preserve">MOM variance </w:t>
+      </w:r>
+      <w:r>
+        <w:rPr>
+          <w:lang w:val="en-US"/>
+        </w:rPr>
+        <w:t xml:space="preserve">of </w:t>
+      </w:r>
+      <w:r>
+        <w:rPr>
+          <w:lang w:val="en-US"/>
+        </w:rPr>
+        <w:t>₦</w:t>
+      </w:r>
+      <w:r>
+        <w:rPr>
           <w:lang w:val="en-US"/>
         </w:rPr>
         <w:t>{{</w:t>
       </w:r>
-      <w:r>
-        <w:rPr>
-          <w:sz w:val="22"/>
-          <w:szCs w:val="22"/>
-          <w:lang w:val="en-US"/>
-        </w:rPr>
-        <w:t>DDA</w:t>
-      </w:r>
-      <w:r>
-        <w:rPr>
-          <w:sz w:val="22"/>
-          <w:szCs w:val="22"/>
-          <w:lang w:val="en-US"/>
-        </w:rPr>
-        <w:t>_branch_low}}</w:t>
-      </w:r>
-      <w:r>
-        <w:rPr>
-          <w:sz w:val="22"/>
-          <w:szCs w:val="22"/>
-          <w:lang w:val="en-US"/>
-        </w:rPr>
-        <w:t xml:space="preserve"> branch and contributed </w:t>
-      </w:r>
-      <w:r>
-        <w:rPr>
-          <w:sz w:val="22"/>
-          <w:szCs w:val="22"/>
-          <w:lang w:val="en-US"/>
-        </w:rPr>
-        <w:t>{{</w:t>
-      </w:r>
-      <w:r>
-        <w:rPr>
-          <w:sz w:val="22"/>
-          <w:szCs w:val="22"/>
-          <w:lang w:val="en-US"/>
-        </w:rPr>
-        <w:t>DDA</w:t>
-      </w:r>
-      <w:r>
-        <w:rPr>
-          <w:sz w:val="22"/>
-          <w:szCs w:val="22"/>
-          <w:lang w:val="en-US"/>
-        </w:rPr>
-        <w:t>_branch_low</w:t>
-      </w:r>
-      <w:r>
-        <w:rPr>
-          <w:sz w:val="22"/>
-          <w:szCs w:val="22"/>
-          <w:lang w:val="en-US"/>
-        </w:rPr>
-        <w:t>_perc</w:t>
-      </w:r>
-      <w:r>
-        <w:rPr>
-          <w:sz w:val="22"/>
-          <w:szCs w:val="22"/>
-          <w:lang w:val="en-US"/>
-        </w:rPr>
-        <w:t>}}</w:t>
-      </w:r>
-      <w:r>
-        <w:rPr>
-          <w:sz w:val="22"/>
-          <w:szCs w:val="22"/>
-          <w:lang w:val="en-GB"/>
-        </w:rPr>
-        <w:t>%</w:t>
-      </w:r>
-      <w:r>
-        <w:rPr>
-          <w:sz w:val="22"/>
-          <w:szCs w:val="22"/>
-          <w:lang w:val="en-US"/>
-        </w:rPr>
-        <w:t xml:space="preserve"> with a </w:t>
-      </w:r>
-      <w:r>
-        <w:rPr>
-          <w:sz w:val="22"/>
-          <w:szCs w:val="22"/>
-          <w:lang w:val="en-US"/>
-        </w:rPr>
-        <w:t xml:space="preserve">MOM variance </w:t>
-      </w:r>
-      <w:r>
-        <w:rPr>
-          <w:sz w:val="22"/>
-          <w:szCs w:val="22"/>
-          <w:lang w:val="en-US"/>
-        </w:rPr>
-        <w:t xml:space="preserve">of </w:t>
-      </w:r>
-      <w:r>
-        <w:rPr>
-          <w:sz w:val="22"/>
-          <w:szCs w:val="22"/>
-          <w:lang w:val="en-US"/>
-        </w:rPr>
-        <w:t>₦</w:t>
-      </w:r>
-      <w:r>
-        <w:rPr>
-          <w:sz w:val="22"/>
-          <w:szCs w:val="22"/>
-          <w:lang w:val="en-US"/>
-        </w:rPr>
-        <w:t>{{</w:t>
-      </w:r>
-      <w:r>
-        <w:rPr>
-          <w:sz w:val="22"/>
-          <w:szCs w:val="22"/>
-          <w:lang w:val="en-US"/>
-        </w:rPr>
-        <w:t>DDA</w:t>
-      </w:r>
-      <w:r>
-        <w:rPr>
-          <w:sz w:val="22"/>
-          <w:szCs w:val="22"/>
-          <w:lang w:val="en-US"/>
-        </w:rPr>
-        <w:t>_branch_low</w:t>
-      </w:r>
-      <w:r>
-        <w:rPr>
-          <w:sz w:val="22"/>
-          <w:szCs w:val="22"/>
-          <w:lang w:val="en-US"/>
-        </w:rPr>
-        <w:t>_var</w:t>
-      </w:r>
-      <w:r>
-        <w:rPr>
-          <w:sz w:val="22"/>
-          <w:szCs w:val="22"/>
-          <w:lang w:val="en-US"/>
-        </w:rPr>
-        <w:t>}}</w:t>
-      </w:r>
-      <w:r>
-        <w:rPr>
-          <w:sz w:val="22"/>
-          <w:szCs w:val="22"/>
-          <w:lang w:val="en-US"/>
-        </w:rPr>
-        <w:t>.</w:t>
+      <w:proofErr w:type="spellStart"/>
+      <w:r>
+        <w:rPr>
+          <w:lang w:val="en-US"/>
+        </w:rPr>
+        <w:t>DDA_branch_low_var</w:t>
+      </w:r>
+      <w:proofErr w:type="spellEnd"/>
+      <w:r>
+        <w:rPr>
+          <w:lang w:val="en-US"/>
+        </w:rPr>
+        <w:t>}}.</w:t>
       </w:r>
     </w:p>
     <w:p>
@@ -1669,8 +1732,9 @@
                 <w:szCs w:val="22"/>
                 <w:lang w:val="en-GB"/>
               </w:rPr>
-              <w:t>{{SAV_value4}</w:t>
-            </w:r>
+              <w:t>{{SAV_value4</w:t>
+            </w:r>
+            <w:proofErr w:type="gramStart"/>
             <w:r>
               <w:rPr>
                 <w:sz w:val="22"/>
@@ -1685,8 +1749,17 @@
                 <w:szCs w:val="22"/>
                 <w:lang w:val="en-GB"/>
               </w:rPr>
+              <w:t>}</w:t>
+            </w:r>
+            <w:r>
+              <w:rPr>
+                <w:sz w:val="22"/>
+                <w:szCs w:val="22"/>
+                <w:lang w:val="en-GB"/>
+              </w:rPr>
               <w:t>%</w:t>
             </w:r>
+            <w:proofErr w:type="gramEnd"/>
           </w:p>
         </w:tc>
         <w:tc>
@@ -1733,24 +1806,19 @@
         </w:numPr>
         <w:jc w:val="both"/>
         <w:rPr>
-          <w:sz w:val="22"/>
-          <w:szCs w:val="22"/>
-          <w:lang w:val="en-GB"/>
-        </w:rPr>
-      </w:pPr>
-      <w:r>
-        <w:rPr>
-          <w:sz w:val="22"/>
-          <w:szCs w:val="22"/>
+          <w:lang w:val="en-GB"/>
+        </w:rPr>
+      </w:pPr>
+      <w:r>
+        <w:rPr>
           <w:lang w:val="en-GB"/>
         </w:rPr>
         <w:t>{{</w:t>
       </w:r>
+      <w:proofErr w:type="spellStart"/>
       <w:r>
         <w:rPr>
           <w:kern w:val="0"/>
-          <w:sz w:val="22"/>
-          <w:szCs w:val="22"/>
           <w:lang w:val="en-GB"/>
           <w14:ligatures w14:val="none"/>
         </w:rPr>
@@ -1758,16 +1826,19 @@
       </w:r>
       <w:r>
         <w:rPr>
-          <w:sz w:val="22"/>
-          <w:szCs w:val="22"/>
-          <w:lang w:val="en-GB"/>
-        </w:rPr>
-        <w:t>_summary}}</w:t>
-      </w:r>
-      <w:r>
-        <w:rPr>
-          <w:sz w:val="22"/>
-          <w:szCs w:val="22"/>
+          <w:lang w:val="en-GB"/>
+        </w:rPr>
+        <w:t>_summary</w:t>
+      </w:r>
+      <w:proofErr w:type="spellEnd"/>
+      <w:r>
+        <w:rPr>
+          <w:lang w:val="en-GB"/>
+        </w:rPr>
+        <w:t>}}</w:t>
+      </w:r>
+      <w:r>
+        <w:rPr>
           <w:lang w:val="en-GB"/>
         </w:rPr>
         <w:t xml:space="preserve">. </w:t>
@@ -1782,146 +1853,101 @@
         </w:numPr>
         <w:jc w:val="both"/>
         <w:rPr>
-          <w:sz w:val="22"/>
-          <w:szCs w:val="22"/>
-          <w:lang w:val="en-GB"/>
-        </w:rPr>
-      </w:pPr>
-      <w:r>
-        <w:rPr>
-          <w:sz w:val="22"/>
-          <w:szCs w:val="22"/>
-          <w:lang w:val="en-GB"/>
-        </w:rPr>
+          <w:lang w:val="en-GB"/>
+        </w:rPr>
+      </w:pPr>
+      <w:r>
+        <w:rPr>
+          <w:lang w:val="en-GB"/>
+        </w:rPr>
+        <w:lastRenderedPageBreak/>
         <w:t xml:space="preserve">Highest branch is </w:t>
       </w:r>
       <w:r>
         <w:rPr>
-          <w:sz w:val="22"/>
-          <w:szCs w:val="22"/>
           <w:lang w:val="en-US"/>
         </w:rPr>
         <w:t>{{</w:t>
       </w:r>
-      <w:r>
-        <w:rPr>
-          <w:sz w:val="22"/>
-          <w:szCs w:val="22"/>
-          <w:lang w:val="en-US"/>
-        </w:rPr>
-        <w:t>SAV</w:t>
-      </w:r>
-      <w:r>
-        <w:rPr>
-          <w:sz w:val="22"/>
-          <w:szCs w:val="22"/>
-          <w:lang w:val="en-US"/>
-        </w:rPr>
-        <w:t>_branch_high}}</w:t>
-      </w:r>
-      <w:r>
-        <w:rPr>
-          <w:sz w:val="22"/>
-          <w:szCs w:val="22"/>
-          <w:lang w:val="en-US"/>
-        </w:rPr>
-        <w:t xml:space="preserve"> branch and contributed </w:t>
-      </w:r>
-      <w:r>
-        <w:rPr>
-          <w:sz w:val="22"/>
-          <w:szCs w:val="22"/>
+      <w:proofErr w:type="spellStart"/>
+      <w:r>
+        <w:rPr>
+          <w:lang w:val="en-US"/>
+        </w:rPr>
+        <w:t>SAV_branch_high</w:t>
+      </w:r>
+      <w:proofErr w:type="spellEnd"/>
+      <w:r>
+        <w:rPr>
+          <w:lang w:val="en-US"/>
+        </w:rPr>
+        <w:t>}} branch and contributed {{</w:t>
+      </w:r>
+      <w:proofErr w:type="spellStart"/>
+      <w:r>
+        <w:rPr>
+          <w:lang w:val="en-US"/>
+        </w:rPr>
+        <w:t>SAV_branch_high_perc</w:t>
+      </w:r>
+      <w:proofErr w:type="spellEnd"/>
+      <w:proofErr w:type="gramStart"/>
+      <w:r>
+        <w:rPr>
+          <w:lang w:val="en-US"/>
+        </w:rPr>
+        <w:t>}}</w:t>
+      </w:r>
+      <w:r>
+        <w:rPr>
+          <w:lang w:val="en-GB"/>
+        </w:rPr>
+        <w:t>%</w:t>
+      </w:r>
+      <w:proofErr w:type="gramEnd"/>
+      <w:r>
+        <w:rPr>
+          <w:lang w:val="en-US"/>
+        </w:rPr>
+        <w:t xml:space="preserve"> with a </w:t>
+      </w:r>
+      <w:r>
+        <w:rPr>
+          <w:lang w:val="en-US"/>
+        </w:rPr>
+        <w:t xml:space="preserve">MOM variance </w:t>
+      </w:r>
+      <w:r>
+        <w:rPr>
+          <w:lang w:val="en-US"/>
+        </w:rPr>
+        <w:t xml:space="preserve">of </w:t>
+      </w:r>
+      <w:r>
+        <w:rPr>
+          <w:lang w:val="en-US"/>
+        </w:rPr>
+        <w:t>₦</w:t>
+      </w:r>
+      <w:r>
+        <w:rPr>
           <w:lang w:val="en-US"/>
         </w:rPr>
         <w:t>{{</w:t>
       </w:r>
-      <w:r>
-        <w:rPr>
-          <w:sz w:val="22"/>
-          <w:szCs w:val="22"/>
-          <w:lang w:val="en-US"/>
-        </w:rPr>
-        <w:t>SAV</w:t>
-      </w:r>
-      <w:r>
-        <w:rPr>
-          <w:sz w:val="22"/>
-          <w:szCs w:val="22"/>
-          <w:lang w:val="en-US"/>
-        </w:rPr>
-        <w:t>_branch_high_perc}}</w:t>
-      </w:r>
-      <w:r>
-        <w:rPr>
-          <w:sz w:val="22"/>
-          <w:szCs w:val="22"/>
-          <w:lang w:val="en-GB"/>
-        </w:rPr>
-        <w:t>%</w:t>
-      </w:r>
-      <w:r>
-        <w:rPr>
-          <w:sz w:val="22"/>
-          <w:szCs w:val="22"/>
-          <w:lang w:val="en-US"/>
-        </w:rPr>
-        <w:t xml:space="preserve"> with a </w:t>
-      </w:r>
-      <w:r>
-        <w:rPr>
-          <w:sz w:val="22"/>
-          <w:szCs w:val="22"/>
-          <w:lang w:val="en-US"/>
-        </w:rPr>
-        <w:t xml:space="preserve">MOM variance </w:t>
-      </w:r>
-      <w:r>
-        <w:rPr>
-          <w:sz w:val="22"/>
-          <w:szCs w:val="22"/>
-          <w:lang w:val="en-US"/>
-        </w:rPr>
-        <w:t xml:space="preserve">of </w:t>
-      </w:r>
-      <w:r>
-        <w:rPr>
-          <w:sz w:val="22"/>
-          <w:szCs w:val="22"/>
-          <w:lang w:val="en-US"/>
-        </w:rPr>
-        <w:t>₦</w:t>
-      </w:r>
-      <w:r>
-        <w:rPr>
-          <w:sz w:val="22"/>
-          <w:szCs w:val="22"/>
-          <w:lang w:val="en-US"/>
-        </w:rPr>
-        <w:t>{{</w:t>
-      </w:r>
-      <w:r>
-        <w:rPr>
-          <w:sz w:val="22"/>
-          <w:szCs w:val="22"/>
-          <w:lang w:val="en-US"/>
-        </w:rPr>
-        <w:t>SAV</w:t>
-      </w:r>
-      <w:r>
-        <w:rPr>
-          <w:sz w:val="22"/>
-          <w:szCs w:val="22"/>
-          <w:lang w:val="en-US"/>
-        </w:rPr>
-        <w:t>_branch_high_var}}</w:t>
-      </w:r>
-      <w:r>
-        <w:rPr>
-          <w:sz w:val="22"/>
-          <w:szCs w:val="22"/>
-          <w:lang w:val="en-US"/>
-        </w:rPr>
-        <w:t>.</w:t>
+      <w:proofErr w:type="spellStart"/>
+      <w:r>
+        <w:rPr>
+          <w:lang w:val="en-US"/>
+        </w:rPr>
+        <w:t>SAV_branch_high_var</w:t>
+      </w:r>
+      <w:proofErr w:type="spellEnd"/>
+      <w:r>
+        <w:rPr>
+          <w:lang w:val="en-US"/>
+        </w:rPr>
+        <w:t>}}.</w:t>
       </w:r>
     </w:p>
     <w:p>
@@ -1933,178 +1959,94 @@
         </w:numPr>
         <w:jc w:val="both"/>
         <w:rPr>
-          <w:sz w:val="22"/>
-          <w:szCs w:val="22"/>
-          <w:lang w:val="en-GB"/>
-        </w:rPr>
-      </w:pPr>
-      <w:r>
-        <w:rPr>
-          <w:sz w:val="22"/>
-          <w:szCs w:val="22"/>
-          <w:lang w:val="en-US"/>
-        </w:rPr>
-        <w:t xml:space="preserve">Lowest branch is </w:t>
-      </w:r>
-      <w:r>
-        <w:rPr>
-          <w:sz w:val="22"/>
-          <w:szCs w:val="22"/>
+          <w:lang w:val="en-GB"/>
+        </w:rPr>
+      </w:pPr>
+      <w:r>
+        <w:rPr>
+          <w:lang w:val="en-US"/>
+        </w:rPr>
+        <w:t>Lowest branch is {{</w:t>
+      </w:r>
+      <w:proofErr w:type="spellStart"/>
+      <w:r>
+        <w:rPr>
+          <w:lang w:val="en-US"/>
+        </w:rPr>
+        <w:t>SAV_branch_low</w:t>
+      </w:r>
+      <w:proofErr w:type="spellEnd"/>
+      <w:r>
+        <w:rPr>
+          <w:lang w:val="en-US"/>
+        </w:rPr>
+        <w:t>}} branch and contributed {{</w:t>
+      </w:r>
+      <w:proofErr w:type="spellStart"/>
+      <w:r>
+        <w:rPr>
+          <w:lang w:val="en-US"/>
+        </w:rPr>
+        <w:t>SAV_branch_low_perc</w:t>
+      </w:r>
+      <w:proofErr w:type="spellEnd"/>
+      <w:proofErr w:type="gramStart"/>
+      <w:r>
+        <w:rPr>
+          <w:lang w:val="en-US"/>
+        </w:rPr>
+        <w:t>}}</w:t>
+      </w:r>
+      <w:r>
+        <w:rPr>
+          <w:lang w:val="en-GB"/>
+        </w:rPr>
+        <w:t>%</w:t>
+      </w:r>
+      <w:proofErr w:type="gramEnd"/>
+      <w:r>
+        <w:rPr>
+          <w:lang w:val="en-US"/>
+        </w:rPr>
+        <w:t xml:space="preserve"> with a </w:t>
+      </w:r>
+      <w:r>
+        <w:rPr>
+          <w:lang w:val="en-US"/>
+        </w:rPr>
+        <w:t xml:space="preserve">MOM variance </w:t>
+      </w:r>
+      <w:r>
+        <w:rPr>
+          <w:lang w:val="en-US"/>
+        </w:rPr>
+        <w:t xml:space="preserve">of </w:t>
+      </w:r>
+      <w:r>
+        <w:rPr>
+          <w:lang w:val="en-US"/>
+        </w:rPr>
+        <w:t>₦</w:t>
+      </w:r>
+      <w:r>
+        <w:rPr>
           <w:lang w:val="en-US"/>
         </w:rPr>
         <w:t>{{</w:t>
       </w:r>
-      <w:r>
-        <w:rPr>
-          <w:sz w:val="22"/>
-          <w:szCs w:val="22"/>
-          <w:lang w:val="en-US"/>
-        </w:rPr>
-        <w:t>SAV</w:t>
-      </w:r>
-      <w:r>
-        <w:rPr>
-          <w:sz w:val="22"/>
-          <w:szCs w:val="22"/>
-          <w:lang w:val="en-US"/>
-        </w:rPr>
-        <w:t>_branch_low}}</w:t>
-      </w:r>
-      <w:r>
-        <w:rPr>
-          <w:sz w:val="22"/>
-          <w:szCs w:val="22"/>
-          <w:lang w:val="en-US"/>
-        </w:rPr>
-        <w:t xml:space="preserve"> branch and contributed </w:t>
-      </w:r>
-      <w:r>
-        <w:rPr>
-          <w:sz w:val="22"/>
-          <w:szCs w:val="22"/>
-          <w:lang w:val="en-US"/>
-        </w:rPr>
-        <w:t>{{</w:t>
-      </w:r>
-      <w:r>
-        <w:rPr>
-          <w:sz w:val="22"/>
-          <w:szCs w:val="22"/>
-          <w:lang w:val="en-US"/>
-        </w:rPr>
-        <w:t>SAV</w:t>
-      </w:r>
-      <w:r>
-        <w:rPr>
-          <w:sz w:val="22"/>
-          <w:szCs w:val="22"/>
-          <w:lang w:val="en-US"/>
-        </w:rPr>
-        <w:t>_branch_low</w:t>
-      </w:r>
-      <w:r>
-        <w:rPr>
-          <w:sz w:val="22"/>
-          <w:szCs w:val="22"/>
-          <w:lang w:val="en-US"/>
-        </w:rPr>
-        <w:t>_perc</w:t>
-      </w:r>
-      <w:r>
-        <w:rPr>
-          <w:sz w:val="22"/>
-          <w:szCs w:val="22"/>
-          <w:lang w:val="en-US"/>
-        </w:rPr>
-        <w:t>}}</w:t>
-      </w:r>
-      <w:r>
-        <w:rPr>
-          <w:sz w:val="22"/>
-          <w:szCs w:val="22"/>
-          <w:lang w:val="en-GB"/>
-        </w:rPr>
-        <w:t>%</w:t>
-      </w:r>
-      <w:r>
-        <w:rPr>
-          <w:sz w:val="22"/>
-          <w:szCs w:val="22"/>
-          <w:lang w:val="en-US"/>
-        </w:rPr>
-        <w:t xml:space="preserve"> with a </w:t>
-      </w:r>
-      <w:r>
-        <w:rPr>
-          <w:sz w:val="22"/>
-          <w:szCs w:val="22"/>
-          <w:lang w:val="en-US"/>
-        </w:rPr>
-        <w:t xml:space="preserve">MOM variance </w:t>
-      </w:r>
-      <w:r>
-        <w:rPr>
-          <w:sz w:val="22"/>
-          <w:szCs w:val="22"/>
-          <w:lang w:val="en-US"/>
-        </w:rPr>
-        <w:t xml:space="preserve">of </w:t>
-      </w:r>
-      <w:r>
-        <w:rPr>
-          <w:sz w:val="22"/>
-          <w:szCs w:val="22"/>
-          <w:lang w:val="en-US"/>
-        </w:rPr>
-        <w:t>₦</w:t>
-      </w:r>
-      <w:r>
-        <w:rPr>
-          <w:sz w:val="22"/>
-          <w:szCs w:val="22"/>
-          <w:lang w:val="en-US"/>
-        </w:rPr>
-        <w:t>{{</w:t>
-      </w:r>
-      <w:r>
-        <w:rPr>
-          <w:sz w:val="22"/>
-          <w:szCs w:val="22"/>
-          <w:lang w:val="en-US"/>
-        </w:rPr>
-        <w:t>SAV</w:t>
-      </w:r>
-      <w:r>
-        <w:rPr>
-          <w:sz w:val="22"/>
-          <w:szCs w:val="22"/>
-          <w:lang w:val="en-US"/>
-        </w:rPr>
-        <w:t>_branch_low</w:t>
-      </w:r>
-      <w:r>
-        <w:rPr>
-          <w:sz w:val="22"/>
-          <w:szCs w:val="22"/>
-          <w:lang w:val="en-US"/>
-        </w:rPr>
-        <w:t>_var</w:t>
-      </w:r>
-      <w:r>
-        <w:rPr>
-          <w:sz w:val="22"/>
-          <w:szCs w:val="22"/>
-          <w:lang w:val="en-US"/>
-        </w:rPr>
-        <w:t>}}</w:t>
-      </w:r>
-      <w:r>
-        <w:rPr>
-          <w:sz w:val="22"/>
-          <w:szCs w:val="22"/>
-          <w:lang w:val="en-US"/>
-        </w:rPr>
-        <w:t>.</w:t>
+      <w:proofErr w:type="spellStart"/>
+      <w:r>
+        <w:rPr>
+          <w:lang w:val="en-US"/>
+        </w:rPr>
+        <w:t>SAV_branch_low_var</w:t>
+      </w:r>
+      <w:proofErr w:type="spellEnd"/>
+      <w:r>
+        <w:rPr>
+          <w:lang w:val="en-US"/>
+        </w:rPr>
+        <w:t>}}.</w:t>
       </w:r>
     </w:p>
     <w:p>
@@ -2358,8 +2300,18 @@
                 <w:szCs w:val="22"/>
                 <w:lang w:val="en-GB"/>
               </w:rPr>
-              <w:t>{{FD_value4}}%</w:t>
-            </w:r>
+              <w:t>{{FD_value4</w:t>
+            </w:r>
+            <w:proofErr w:type="gramStart"/>
+            <w:r>
+              <w:rPr>
+                <w:sz w:val="22"/>
+                <w:szCs w:val="22"/>
+                <w:lang w:val="en-GB"/>
+              </w:rPr>
+              <w:t>}}%</w:t>
+            </w:r>
+            <w:proofErr w:type="gramEnd"/>
           </w:p>
         </w:tc>
         <w:tc>
@@ -2407,23 +2359,31 @@
         </w:numPr>
         <w:jc w:val="both"/>
         <w:rPr>
-          <w:sz w:val="22"/>
-          <w:szCs w:val="22"/>
-          <w:lang w:val="en-GB"/>
-        </w:rPr>
-      </w:pPr>
-      <w:r>
-        <w:rPr>
-          <w:sz w:val="22"/>
-          <w:szCs w:val="22"/>
-          <w:lang w:val="en-GB"/>
-        </w:rPr>
-        <w:t>{{FD_summary}}</w:t>
-      </w:r>
-      <w:r>
-        <w:rPr>
-          <w:sz w:val="22"/>
-          <w:szCs w:val="22"/>
+          <w:lang w:val="en-GB"/>
+        </w:rPr>
+      </w:pPr>
+      <w:r>
+        <w:rPr>
+          <w:lang w:val="en-GB"/>
+        </w:rPr>
+        <w:t>{{</w:t>
+      </w:r>
+      <w:proofErr w:type="spellStart"/>
+      <w:r>
+        <w:rPr>
+          <w:lang w:val="en-GB"/>
+        </w:rPr>
+        <w:t>FD_summary</w:t>
+      </w:r>
+      <w:proofErr w:type="spellEnd"/>
+      <w:r>
+        <w:rPr>
+          <w:lang w:val="en-GB"/>
+        </w:rPr>
+        <w:t>}}</w:t>
+      </w:r>
+      <w:r>
+        <w:rPr>
           <w:lang w:val="en-GB"/>
         </w:rPr>
         <w:t>.</w:t>
@@ -2438,146 +2398,100 @@
         </w:numPr>
         <w:jc w:val="both"/>
         <w:rPr>
-          <w:sz w:val="22"/>
-          <w:szCs w:val="22"/>
-          <w:lang w:val="en-GB"/>
-        </w:rPr>
-      </w:pPr>
-      <w:r>
-        <w:rPr>
-          <w:sz w:val="22"/>
-          <w:szCs w:val="22"/>
+          <w:lang w:val="en-GB"/>
+        </w:rPr>
+      </w:pPr>
+      <w:r>
+        <w:rPr>
           <w:lang w:val="en-GB"/>
         </w:rPr>
         <w:t xml:space="preserve">Highest branch is </w:t>
       </w:r>
       <w:r>
         <w:rPr>
-          <w:sz w:val="22"/>
-          <w:szCs w:val="22"/>
           <w:lang w:val="en-US"/>
         </w:rPr>
         <w:t>{{</w:t>
       </w:r>
-      <w:r>
-        <w:rPr>
-          <w:sz w:val="22"/>
-          <w:szCs w:val="22"/>
-          <w:lang w:val="en-US"/>
-        </w:rPr>
-        <w:t>FD</w:t>
-      </w:r>
-      <w:r>
-        <w:rPr>
-          <w:sz w:val="22"/>
-          <w:szCs w:val="22"/>
-          <w:lang w:val="en-US"/>
-        </w:rPr>
-        <w:t>_branch_high}}</w:t>
-      </w:r>
-      <w:r>
-        <w:rPr>
-          <w:sz w:val="22"/>
-          <w:szCs w:val="22"/>
-          <w:lang w:val="en-US"/>
-        </w:rPr>
-        <w:t xml:space="preserve"> branch and contributed </w:t>
-      </w:r>
-      <w:r>
-        <w:rPr>
-          <w:sz w:val="22"/>
-          <w:szCs w:val="22"/>
+      <w:proofErr w:type="spellStart"/>
+      <w:r>
+        <w:rPr>
+          <w:lang w:val="en-US"/>
+        </w:rPr>
+        <w:t>FD_branch_high</w:t>
+      </w:r>
+      <w:proofErr w:type="spellEnd"/>
+      <w:r>
+        <w:rPr>
+          <w:lang w:val="en-US"/>
+        </w:rPr>
+        <w:t>}} branch and contributed {{</w:t>
+      </w:r>
+      <w:proofErr w:type="spellStart"/>
+      <w:r>
+        <w:rPr>
+          <w:lang w:val="en-US"/>
+        </w:rPr>
+        <w:t>FD_branch_high_perc</w:t>
+      </w:r>
+      <w:proofErr w:type="spellEnd"/>
+      <w:proofErr w:type="gramStart"/>
+      <w:r>
+        <w:rPr>
+          <w:lang w:val="en-US"/>
+        </w:rPr>
+        <w:t>}}</w:t>
+      </w:r>
+      <w:r>
+        <w:rPr>
+          <w:lang w:val="en-US"/>
+        </w:rPr>
+        <w:t>%</w:t>
+      </w:r>
+      <w:proofErr w:type="gramEnd"/>
+      <w:r>
+        <w:rPr>
+          <w:lang w:val="en-US"/>
+        </w:rPr>
+        <w:t xml:space="preserve"> with a </w:t>
+      </w:r>
+      <w:r>
+        <w:rPr>
+          <w:lang w:val="en-US"/>
+        </w:rPr>
+        <w:t xml:space="preserve">MOM variance </w:t>
+      </w:r>
+      <w:r>
+        <w:rPr>
+          <w:lang w:val="en-US"/>
+        </w:rPr>
+        <w:t xml:space="preserve">of </w:t>
+      </w:r>
+      <w:r>
+        <w:rPr>
+          <w:lang w:val="en-US"/>
+        </w:rPr>
+        <w:t>₦</w:t>
+      </w:r>
+      <w:r>
+        <w:rPr>
           <w:lang w:val="en-US"/>
         </w:rPr>
         <w:t>{{</w:t>
       </w:r>
-      <w:r>
-        <w:rPr>
-          <w:sz w:val="22"/>
-          <w:szCs w:val="22"/>
-          <w:lang w:val="en-US"/>
-        </w:rPr>
-        <w:t>FD</w:t>
-      </w:r>
-      <w:r>
-        <w:rPr>
-          <w:sz w:val="22"/>
-          <w:szCs w:val="22"/>
-          <w:lang w:val="en-US"/>
-        </w:rPr>
-        <w:t>_branch_high_perc}}</w:t>
-      </w:r>
-      <w:r>
-        <w:rPr>
-          <w:sz w:val="22"/>
-          <w:szCs w:val="22"/>
-          <w:lang w:val="en-US"/>
-        </w:rPr>
-        <w:t>%</w:t>
-      </w:r>
-      <w:r>
-        <w:rPr>
-          <w:sz w:val="22"/>
-          <w:szCs w:val="22"/>
-          <w:lang w:val="en-US"/>
-        </w:rPr>
-        <w:t xml:space="preserve"> with a </w:t>
-      </w:r>
-      <w:r>
-        <w:rPr>
-          <w:sz w:val="22"/>
-          <w:szCs w:val="22"/>
-          <w:lang w:val="en-US"/>
-        </w:rPr>
-        <w:t xml:space="preserve">MOM variance </w:t>
-      </w:r>
-      <w:r>
-        <w:rPr>
-          <w:sz w:val="22"/>
-          <w:szCs w:val="22"/>
-          <w:lang w:val="en-US"/>
-        </w:rPr>
-        <w:t xml:space="preserve">of </w:t>
-      </w:r>
-      <w:r>
-        <w:rPr>
-          <w:sz w:val="22"/>
-          <w:szCs w:val="22"/>
-          <w:lang w:val="en-US"/>
-        </w:rPr>
-        <w:t>₦</w:t>
-      </w:r>
-      <w:r>
-        <w:rPr>
-          <w:sz w:val="22"/>
-          <w:szCs w:val="22"/>
-          <w:lang w:val="en-US"/>
-        </w:rPr>
-        <w:t>{{</w:t>
-      </w:r>
-      <w:r>
-        <w:rPr>
-          <w:sz w:val="22"/>
-          <w:szCs w:val="22"/>
-          <w:lang w:val="en-US"/>
-        </w:rPr>
-        <w:t>FD</w:t>
-      </w:r>
-      <w:r>
-        <w:rPr>
-          <w:sz w:val="22"/>
-          <w:szCs w:val="22"/>
-          <w:lang w:val="en-US"/>
-        </w:rPr>
-        <w:t>_branch_high_var}}</w:t>
-      </w:r>
-      <w:r>
-        <w:rPr>
-          <w:sz w:val="22"/>
-          <w:szCs w:val="22"/>
-          <w:lang w:val="en-US"/>
-        </w:rPr>
-        <w:t>.</w:t>
+      <w:proofErr w:type="spellStart"/>
+      <w:r>
+        <w:rPr>
+          <w:lang w:val="en-US"/>
+        </w:rPr>
+        <w:t>FD_branch_high_var</w:t>
+      </w:r>
+      <w:proofErr w:type="spellEnd"/>
+      <w:r>
+        <w:rPr>
+          <w:lang w:val="en-US"/>
+        </w:rPr>
+        <w:t>}}.</w:t>
       </w:r>
     </w:p>
     <w:p>
@@ -2589,6 +2503,100 @@
         </w:numPr>
         <w:jc w:val="both"/>
         <w:rPr>
+          <w:lang w:val="en-GB"/>
+        </w:rPr>
+      </w:pPr>
+      <w:r>
+        <w:rPr>
+          <w:lang w:val="en-US"/>
+        </w:rPr>
+        <w:t>Lowest branch is {{</w:t>
+      </w:r>
+      <w:proofErr w:type="spellStart"/>
+      <w:r>
+        <w:rPr>
+          <w:lang w:val="en-US"/>
+        </w:rPr>
+        <w:t>FD_branch_low</w:t>
+      </w:r>
+      <w:proofErr w:type="spellEnd"/>
+      <w:r>
+        <w:rPr>
+          <w:lang w:val="en-US"/>
+        </w:rPr>
+        <w:t>}} branch and contributed {{</w:t>
+      </w:r>
+      <w:proofErr w:type="spellStart"/>
+      <w:r>
+        <w:rPr>
+          <w:lang w:val="en-US"/>
+        </w:rPr>
+        <w:t>FD_branch_low_perc</w:t>
+      </w:r>
+      <w:proofErr w:type="spellEnd"/>
+      <w:proofErr w:type="gramStart"/>
+      <w:r>
+        <w:rPr>
+          <w:lang w:val="en-US"/>
+        </w:rPr>
+        <w:t>}}</w:t>
+      </w:r>
+      <w:r>
+        <w:rPr>
+          <w:lang w:val="en-GB"/>
+        </w:rPr>
+        <w:t>%</w:t>
+      </w:r>
+      <w:proofErr w:type="gramEnd"/>
+      <w:r>
+        <w:rPr>
+          <w:lang w:val="en-US"/>
+        </w:rPr>
+        <w:t xml:space="preserve"> with a </w:t>
+      </w:r>
+      <w:r>
+        <w:rPr>
+          <w:lang w:val="en-US"/>
+        </w:rPr>
+        <w:t xml:space="preserve">MOM variance </w:t>
+      </w:r>
+      <w:r>
+        <w:rPr>
+          <w:lang w:val="en-US"/>
+        </w:rPr>
+        <w:t xml:space="preserve">of </w:t>
+      </w:r>
+      <w:r>
+        <w:rPr>
+          <w:lang w:val="en-US"/>
+        </w:rPr>
+        <w:t>₦</w:t>
+      </w:r>
+      <w:r>
+        <w:rPr>
+          <w:lang w:val="en-US"/>
+        </w:rPr>
+        <w:t>{{</w:t>
+      </w:r>
+      <w:proofErr w:type="spellStart"/>
+      <w:r>
+        <w:rPr>
+          <w:lang w:val="en-US"/>
+        </w:rPr>
+        <w:t>FD_branch_low_var</w:t>
+      </w:r>
+      <w:proofErr w:type="spellEnd"/>
+      <w:r>
+        <w:rPr>
+          <w:lang w:val="en-US"/>
+        </w:rPr>
+        <w:t>}}.</w:t>
+      </w:r>
+    </w:p>
+    <w:p>
+      <w:pPr>
+        <w:jc w:val="both"/>
+        <w:rPr>
           <w:sz w:val="22"/>
           <w:szCs w:val="22"/>
           <w:lang w:val="en-GB"/>
@@ -2598,187 +2606,8 @@
         <w:rPr>
           <w:sz w:val="22"/>
           <w:szCs w:val="22"/>
-          <w:lang w:val="en-US"/>
-        </w:rPr>
-        <w:t xml:space="preserve">Lowest branch is </w:t>
-      </w:r>
-      <w:r>
-        <w:rPr>
-          <w:sz w:val="22"/>
-          <w:szCs w:val="22"/>
-          <w:lang w:val="en-US"/>
-        </w:rPr>
-        <w:t>{{</w:t>
-      </w:r>
-      <w:r>
-        <w:rPr>
-          <w:sz w:val="22"/>
-          <w:szCs w:val="22"/>
-          <w:lang w:val="en-US"/>
-        </w:rPr>
-        <w:t>FD</w:t>
-      </w:r>
-      <w:r>
-        <w:rPr>
-          <w:sz w:val="22"/>
-          <w:szCs w:val="22"/>
-          <w:lang w:val="en-US"/>
-        </w:rPr>
-        <w:t>_branch_low}}</w:t>
-      </w:r>
-      <w:r>
-        <w:rPr>
-          <w:sz w:val="22"/>
-          <w:szCs w:val="22"/>
-          <w:lang w:val="en-US"/>
-        </w:rPr>
-        <w:t xml:space="preserve"> branch and contributed </w:t>
-      </w:r>
-      <w:r>
-        <w:rPr>
-          <w:sz w:val="22"/>
-          <w:szCs w:val="22"/>
-          <w:lang w:val="en-US"/>
-        </w:rPr>
-        <w:t>{{</w:t>
-      </w:r>
-      <w:r>
-        <w:rPr>
-          <w:sz w:val="22"/>
-          <w:szCs w:val="22"/>
-          <w:lang w:val="en-US"/>
-        </w:rPr>
-        <w:t>FD</w:t>
-      </w:r>
-      <w:r>
-        <w:rPr>
-          <w:sz w:val="22"/>
-          <w:szCs w:val="22"/>
-          <w:lang w:val="en-US"/>
-        </w:rPr>
-        <w:t>_branch_low</w:t>
-      </w:r>
-      <w:r>
-        <w:rPr>
-          <w:sz w:val="22"/>
-          <w:szCs w:val="22"/>
-          <w:lang w:val="en-US"/>
-        </w:rPr>
-        <w:t>_perc</w:t>
-      </w:r>
-      <w:r>
-        <w:rPr>
-          <w:sz w:val="22"/>
-          <w:szCs w:val="22"/>
-          <w:lang w:val="en-US"/>
-        </w:rPr>
-        <w:t>}}</w:t>
-      </w:r>
-      <w:r>
-        <w:rPr>
-          <w:sz w:val="22"/>
-          <w:szCs w:val="22"/>
-          <w:lang w:val="en-GB"/>
-        </w:rPr>
-        <w:t>%</w:t>
-      </w:r>
-      <w:r>
-        <w:rPr>
-          <w:sz w:val="22"/>
-          <w:szCs w:val="22"/>
-          <w:lang w:val="en-US"/>
-        </w:rPr>
-        <w:t xml:space="preserve"> with a </w:t>
-      </w:r>
-      <w:r>
-        <w:rPr>
-          <w:sz w:val="22"/>
-          <w:szCs w:val="22"/>
-          <w:lang w:val="en-US"/>
-        </w:rPr>
-        <w:t xml:space="preserve">MOM variance </w:t>
-      </w:r>
-      <w:r>
-        <w:rPr>
-          <w:sz w:val="22"/>
-          <w:szCs w:val="22"/>
-          <w:lang w:val="en-US"/>
-        </w:rPr>
-        <w:t xml:space="preserve">of </w:t>
-      </w:r>
-      <w:r>
-        <w:rPr>
-          <w:sz w:val="22"/>
-          <w:szCs w:val="22"/>
-          <w:lang w:val="en-US"/>
-        </w:rPr>
-        <w:t>₦</w:t>
-      </w:r>
-      <w:r>
-        <w:rPr>
-          <w:sz w:val="22"/>
-          <w:szCs w:val="22"/>
-          <w:lang w:val="en-US"/>
-        </w:rPr>
-        <w:t>{{</w:t>
-      </w:r>
-      <w:r>
-        <w:rPr>
-          <w:sz w:val="22"/>
-          <w:szCs w:val="22"/>
-          <w:lang w:val="en-US"/>
-        </w:rPr>
-        <w:t>FD</w:t>
-      </w:r>
-      <w:r>
-        <w:rPr>
-          <w:sz w:val="22"/>
-          <w:szCs w:val="22"/>
-          <w:lang w:val="en-US"/>
-        </w:rPr>
-        <w:t>_branch_low</w:t>
-      </w:r>
-      <w:r>
-        <w:rPr>
-          <w:sz w:val="22"/>
-          <w:szCs w:val="22"/>
-          <w:lang w:val="en-US"/>
-        </w:rPr>
-        <w:t>_var</w:t>
-      </w:r>
-      <w:r>
-        <w:rPr>
-          <w:sz w:val="22"/>
-          <w:szCs w:val="22"/>
-          <w:lang w:val="en-US"/>
-        </w:rPr>
-        <w:t>}}</w:t>
-      </w:r>
-      <w:r>
-        <w:rPr>
-          <w:sz w:val="22"/>
-          <w:szCs w:val="22"/>
-          <w:lang w:val="en-US"/>
-        </w:rPr>
-        <w:t>.</w:t>
-      </w:r>
-    </w:p>
-    <w:p>
-      <w:pPr>
-        <w:jc w:val="both"/>
-        <w:rPr>
-          <w:sz w:val="22"/>
-          <w:szCs w:val="22"/>
-          <w:lang w:val="en-GB"/>
-        </w:rPr>
-      </w:pPr>
-      <w:r>
-        <w:rPr>
-          <w:sz w:val="22"/>
-          <w:szCs w:val="22"/>
-          <w:lang w:val="en-GB"/>
-        </w:rPr>
-        <w:lastRenderedPageBreak/>
+          <w:lang w:val="en-GB"/>
+        </w:rPr>
         <w:t>DOM</w:t>
       </w:r>
       <w:r>
@@ -3031,8 +2860,18 @@
                 <w:szCs w:val="22"/>
                 <w:lang w:val="en-GB"/>
               </w:rPr>
-              <w:t>{{DP_value4}}%</w:t>
-            </w:r>
+              <w:t>{{DP_value4</w:t>
+            </w:r>
+            <w:proofErr w:type="gramStart"/>
+            <w:r>
+              <w:rPr>
+                <w:sz w:val="22"/>
+                <w:szCs w:val="22"/>
+                <w:lang w:val="en-GB"/>
+              </w:rPr>
+              <w:t>}}%</w:t>
+            </w:r>
+            <w:proofErr w:type="gramEnd"/>
           </w:p>
         </w:tc>
         <w:tc>
@@ -3079,23 +2918,31 @@
         </w:numPr>
         <w:jc w:val="both"/>
         <w:rPr>
-          <w:sz w:val="22"/>
-          <w:szCs w:val="22"/>
-          <w:lang w:val="en-GB"/>
-        </w:rPr>
-      </w:pPr>
-      <w:r>
-        <w:rPr>
-          <w:sz w:val="22"/>
-          <w:szCs w:val="22"/>
-          <w:lang w:val="en-GB"/>
-        </w:rPr>
-        <w:t>{{DP_summary}}</w:t>
-      </w:r>
-      <w:r>
-        <w:rPr>
-          <w:sz w:val="22"/>
-          <w:szCs w:val="22"/>
+          <w:lang w:val="en-GB"/>
+        </w:rPr>
+      </w:pPr>
+      <w:r>
+        <w:rPr>
+          <w:lang w:val="en-GB"/>
+        </w:rPr>
+        <w:t>{{</w:t>
+      </w:r>
+      <w:proofErr w:type="spellStart"/>
+      <w:r>
+        <w:rPr>
+          <w:lang w:val="en-GB"/>
+        </w:rPr>
+        <w:t>DP_summary</w:t>
+      </w:r>
+      <w:proofErr w:type="spellEnd"/>
+      <w:r>
+        <w:rPr>
+          <w:lang w:val="en-GB"/>
+        </w:rPr>
+        <w:t>}}</w:t>
+      </w:r>
+      <w:r>
+        <w:rPr>
           <w:lang w:val="en-GB"/>
         </w:rPr>
         <w:t>.</w:t>
@@ -3110,87 +2957,59 @@
         </w:numPr>
         <w:jc w:val="both"/>
         <w:rPr>
-          <w:sz w:val="22"/>
-          <w:szCs w:val="22"/>
-          <w:lang w:val="en-GB"/>
-        </w:rPr>
-      </w:pPr>
-      <w:r>
-        <w:rPr>
-          <w:sz w:val="22"/>
-          <w:szCs w:val="22"/>
+          <w:lang w:val="en-GB"/>
+        </w:rPr>
+      </w:pPr>
+      <w:r>
+        <w:rPr>
           <w:lang w:val="en-GB"/>
         </w:rPr>
         <w:t xml:space="preserve">Highest branch is </w:t>
       </w:r>
       <w:r>
         <w:rPr>
-          <w:sz w:val="22"/>
-          <w:szCs w:val="22"/>
           <w:lang w:val="en-US"/>
         </w:rPr>
         <w:t>{{</w:t>
       </w:r>
-      <w:r>
-        <w:rPr>
-          <w:sz w:val="22"/>
-          <w:szCs w:val="22"/>
-          <w:lang w:val="en-US"/>
-        </w:rPr>
-        <w:t>DP</w:t>
-      </w:r>
-      <w:r>
-        <w:rPr>
-          <w:sz w:val="22"/>
-          <w:szCs w:val="22"/>
-          <w:lang w:val="en-US"/>
-        </w:rPr>
-        <w:t>_branch_high}}</w:t>
-      </w:r>
-      <w:r>
-        <w:rPr>
-          <w:sz w:val="22"/>
-          <w:szCs w:val="22"/>
-          <w:lang w:val="en-US"/>
-        </w:rPr>
-        <w:t xml:space="preserve"> branch and contributed </w:t>
-      </w:r>
-      <w:r>
-        <w:rPr>
-          <w:sz w:val="22"/>
-          <w:szCs w:val="22"/>
-          <w:lang w:val="en-US"/>
-        </w:rPr>
-        <w:t>{{</w:t>
-      </w:r>
-      <w:r>
-        <w:rPr>
-          <w:sz w:val="22"/>
-          <w:szCs w:val="22"/>
-          <w:lang w:val="en-US"/>
-        </w:rPr>
-        <w:t>DP</w:t>
-      </w:r>
-      <w:r>
-        <w:rPr>
-          <w:sz w:val="22"/>
-          <w:szCs w:val="22"/>
-          <w:lang w:val="en-US"/>
-        </w:rPr>
-        <w:t>_branch_high_perc}}</w:t>
-      </w:r>
-      <w:r>
-        <w:rPr>
-          <w:sz w:val="22"/>
-          <w:szCs w:val="22"/>
+      <w:proofErr w:type="spellStart"/>
+      <w:r>
+        <w:rPr>
+          <w:lang w:val="en-US"/>
+        </w:rPr>
+        <w:t>DP_branch_high</w:t>
+      </w:r>
+      <w:proofErr w:type="spellEnd"/>
+      <w:r>
+        <w:rPr>
+          <w:lang w:val="en-US"/>
+        </w:rPr>
+        <w:t>}} branch and contributed {{</w:t>
+      </w:r>
+      <w:proofErr w:type="spellStart"/>
+      <w:r>
+        <w:rPr>
+          <w:lang w:val="en-US"/>
+        </w:rPr>
+        <w:t>DP_branch_high_perc</w:t>
+      </w:r>
+      <w:proofErr w:type="spellEnd"/>
+      <w:proofErr w:type="gramStart"/>
+      <w:r>
+        <w:rPr>
+          <w:lang w:val="en-US"/>
+        </w:rPr>
+        <w:t>}}</w:t>
+      </w:r>
+      <w:r>
+        <w:rPr>
           <w:lang w:val="en-GB"/>
         </w:rPr>
         <w:t>%</w:t>
       </w:r>
-      <w:r>
-        <w:rPr>
-          <w:sz w:val="22"/>
-          <w:szCs w:val="22"/>
+      <w:proofErr w:type="gramEnd"/>
+      <w:r>
+        <w:rPr>
           <w:lang w:val="en-US"/>
         </w:rPr>
         <w:t>.</w:t>
@@ -3205,103 +3024,53 @@
         </w:numPr>
         <w:jc w:val="both"/>
         <w:rPr>
-          <w:sz w:val="22"/>
-          <w:szCs w:val="22"/>
-          <w:lang w:val="en-GB"/>
-        </w:rPr>
-      </w:pPr>
-      <w:r>
-        <w:rPr>
-          <w:sz w:val="22"/>
-          <w:szCs w:val="22"/>
-          <w:lang w:val="en-US"/>
-        </w:rPr>
-        <w:t xml:space="preserve">Lowest branch is </w:t>
-      </w:r>
-      <w:r>
-        <w:rPr>
-          <w:sz w:val="22"/>
-          <w:szCs w:val="22"/>
-          <w:lang w:val="en-US"/>
-        </w:rPr>
-        <w:t>{{</w:t>
-      </w:r>
-      <w:r>
-        <w:rPr>
-          <w:sz w:val="22"/>
-          <w:szCs w:val="22"/>
-          <w:lang w:val="en-US"/>
-        </w:rPr>
-        <w:t>DP</w:t>
-      </w:r>
-      <w:r>
-        <w:rPr>
-          <w:sz w:val="22"/>
-          <w:szCs w:val="22"/>
-          <w:lang w:val="en-US"/>
-        </w:rPr>
-        <w:t>_branch_low}}</w:t>
-      </w:r>
-      <w:r>
-        <w:rPr>
-          <w:sz w:val="22"/>
-          <w:szCs w:val="22"/>
-          <w:lang w:val="en-US"/>
-        </w:rPr>
-        <w:t xml:space="preserve"> branch and contributed </w:t>
-      </w:r>
-      <w:r>
-        <w:rPr>
-          <w:sz w:val="22"/>
-          <w:szCs w:val="22"/>
-          <w:lang w:val="en-US"/>
-        </w:rPr>
-        <w:t>{{</w:t>
-      </w:r>
-      <w:r>
-        <w:rPr>
-          <w:sz w:val="22"/>
-          <w:szCs w:val="22"/>
-          <w:lang w:val="en-US"/>
-        </w:rPr>
-        <w:t>DP</w:t>
-      </w:r>
-      <w:r>
-        <w:rPr>
-          <w:sz w:val="22"/>
-          <w:szCs w:val="22"/>
-          <w:lang w:val="en-US"/>
-        </w:rPr>
-        <w:t>_branch_low</w:t>
-      </w:r>
-      <w:r>
-        <w:rPr>
-          <w:sz w:val="22"/>
-          <w:szCs w:val="22"/>
-          <w:lang w:val="en-US"/>
-        </w:rPr>
-        <w:t>_perc</w:t>
-      </w:r>
-      <w:r>
-        <w:rPr>
-          <w:sz w:val="22"/>
-          <w:szCs w:val="22"/>
+          <w:lang w:val="en-GB"/>
+        </w:rPr>
+      </w:pPr>
+      <w:r>
+        <w:rPr>
+          <w:lang w:val="en-US"/>
+        </w:rPr>
+        <w:t>Lowest branch is {{</w:t>
+      </w:r>
+      <w:proofErr w:type="spellStart"/>
+      <w:r>
+        <w:rPr>
+          <w:lang w:val="en-US"/>
+        </w:rPr>
+        <w:t>DP_branch_low</w:t>
+      </w:r>
+      <w:proofErr w:type="spellEnd"/>
+      <w:r>
+        <w:rPr>
+          <w:lang w:val="en-US"/>
+        </w:rPr>
+        <w:t>}} branch and contributed {{</w:t>
+      </w:r>
+      <w:proofErr w:type="spellStart"/>
+      <w:r>
+        <w:rPr>
+          <w:lang w:val="en-US"/>
+        </w:rPr>
+        <w:t>DP_branch_low_perc</w:t>
+      </w:r>
+      <w:proofErr w:type="spellEnd"/>
+      <w:proofErr w:type="gramStart"/>
+      <w:r>
+        <w:rPr>
           <w:lang w:val="en-US"/>
         </w:rPr>
         <w:t>}}</w:t>
       </w:r>
       <w:r>
         <w:rPr>
-          <w:sz w:val="22"/>
-          <w:szCs w:val="22"/>
           <w:lang w:val="en-GB"/>
         </w:rPr>
         <w:t>%</w:t>
       </w:r>
-      <w:r>
-        <w:rPr>
-          <w:sz w:val="22"/>
-          <w:szCs w:val="22"/>
+      <w:proofErr w:type="gramEnd"/>
+      <w:r>
+        <w:rPr>
           <w:lang w:val="en-US"/>
         </w:rPr>
         <w:t>.</w:t>
@@ -3578,8 +3347,9 @@
                 <w:szCs w:val="22"/>
                 <w:lang w:val="en-GB"/>
               </w:rPr>
-              <w:t>{{TRA_value4}</w:t>
-            </w:r>
+              <w:t>{{TRA_value4</w:t>
+            </w:r>
+            <w:proofErr w:type="gramStart"/>
             <w:r>
               <w:rPr>
                 <w:sz w:val="22"/>
@@ -3594,8 +3364,17 @@
                 <w:szCs w:val="22"/>
                 <w:lang w:val="en-GB"/>
               </w:rPr>
+              <w:t>}</w:t>
+            </w:r>
+            <w:r>
+              <w:rPr>
+                <w:sz w:val="22"/>
+                <w:szCs w:val="22"/>
+                <w:lang w:val="en-GB"/>
+              </w:rPr>
               <w:t>%</w:t>
             </w:r>
+            <w:proofErr w:type="gramEnd"/>
           </w:p>
         </w:tc>
         <w:tc>
@@ -3642,23 +3421,31 @@
         </w:numPr>
         <w:jc w:val="both"/>
         <w:rPr>
-          <w:sz w:val="22"/>
-          <w:szCs w:val="22"/>
-          <w:lang w:val="en-GB"/>
-        </w:rPr>
-      </w:pPr>
-      <w:r>
-        <w:rPr>
-          <w:sz w:val="22"/>
-          <w:szCs w:val="22"/>
-          <w:lang w:val="en-GB"/>
-        </w:rPr>
-        <w:t>{{TRA_summary}}</w:t>
-      </w:r>
-      <w:r>
-        <w:rPr>
-          <w:sz w:val="22"/>
-          <w:szCs w:val="22"/>
+          <w:lang w:val="en-GB"/>
+        </w:rPr>
+      </w:pPr>
+      <w:r>
+        <w:rPr>
+          <w:lang w:val="en-GB"/>
+        </w:rPr>
+        <w:t>{{</w:t>
+      </w:r>
+      <w:proofErr w:type="spellStart"/>
+      <w:r>
+        <w:rPr>
+          <w:lang w:val="en-GB"/>
+        </w:rPr>
+        <w:t>TRA_summary</w:t>
+      </w:r>
+      <w:proofErr w:type="spellEnd"/>
+      <w:r>
+        <w:rPr>
+          <w:lang w:val="en-GB"/>
+        </w:rPr>
+        <w:t>}}</w:t>
+      </w:r>
+      <w:r>
+        <w:rPr>
           <w:lang w:val="en-GB"/>
         </w:rPr>
         <w:t>.</w:t>
@@ -4486,23 +4273,31 @@
         </w:numPr>
         <w:jc w:val="both"/>
         <w:rPr>
-          <w:sz w:val="22"/>
-          <w:szCs w:val="22"/>
-          <w:lang w:val="en-GB"/>
-        </w:rPr>
-      </w:pPr>
-      <w:r>
-        <w:rPr>
-          <w:sz w:val="22"/>
-          <w:szCs w:val="22"/>
-          <w:lang w:val="en-GB"/>
-        </w:rPr>
-        <w:t>{{CDS_summary}}</w:t>
-      </w:r>
-      <w:r>
-        <w:rPr>
-          <w:sz w:val="22"/>
-          <w:szCs w:val="22"/>
+          <w:lang w:val="en-GB"/>
+        </w:rPr>
+      </w:pPr>
+      <w:r>
+        <w:rPr>
+          <w:lang w:val="en-GB"/>
+        </w:rPr>
+        <w:t>{{</w:t>
+      </w:r>
+      <w:proofErr w:type="spellStart"/>
+      <w:r>
+        <w:rPr>
+          <w:lang w:val="en-GB"/>
+        </w:rPr>
+        <w:t>CDS_summary</w:t>
+      </w:r>
+      <w:proofErr w:type="spellEnd"/>
+      <w:r>
+        <w:rPr>
+          <w:lang w:val="en-GB"/>
+        </w:rPr>
+        <w:t>}}</w:t>
+      </w:r>
+      <w:r>
+        <w:rPr>
           <w:lang w:val="en-GB"/>
         </w:rPr>
         <w:t>.</w:t>
@@ -4560,7 +4355,6 @@
                 <w:szCs w:val="22"/>
                 <w:lang w:val="en-GB"/>
               </w:rPr>
-              <w:lastRenderedPageBreak/>
               <w:t>JULY</w:t>
             </w:r>
           </w:p>
@@ -4987,6 +4781,388 @@
       <w:pPr>
         <w:jc w:val="both"/>
         <w:rPr>
+          <w:sz w:val="22"/>
+          <w:szCs w:val="22"/>
+          <w:lang w:val="en-GB"/>
+        </w:rPr>
+      </w:pPr>
+      <w:r>
+        <w:rPr>
+          <w:sz w:val="22"/>
+          <w:szCs w:val="22"/>
+          <w:lang w:val="en-GB"/>
+        </w:rPr>
+        <w:t>DORMANT ACCOUNTS</w:t>
+      </w:r>
+    </w:p>
+    <w:tbl>
+      <w:tblPr>
+        <w:tblStyle w:val="TableGrid"/>
+        <w:tblW w:w="0" w:type="auto"/>
+        <w:tblInd w:w="360" w:type="dxa"/>
+        <w:tblLook w:val="04A0" w:firstRow="1" w:lastRow="0" w:firstColumn="1" w:lastColumn="0" w:noHBand="0" w:noVBand="1"/>
+      </w:tblPr>
+      <w:tblGrid>
+        <w:gridCol w:w="2120"/>
+        <w:gridCol w:w="2121"/>
+        <w:gridCol w:w="2298"/>
+      </w:tblGrid>
+      <w:tr>
+        <w:tc>
+          <w:tcPr>
+            <w:tcW w:w="2120" w:type="dxa"/>
+          </w:tcPr>
+          <w:p>
+            <w:pPr>
+              <w:jc w:val="both"/>
+              <w:rPr>
+                <w:sz w:val="22"/>
+                <w:szCs w:val="22"/>
+                <w:lang w:val="en-GB"/>
+              </w:rPr>
+            </w:pPr>
+            <w:r>
+              <w:rPr>
+                <w:sz w:val="22"/>
+                <w:szCs w:val="22"/>
+                <w:lang w:val="en-GB"/>
+              </w:rPr>
+              <w:t>SEPTEMBER</w:t>
+            </w:r>
+          </w:p>
+        </w:tc>
+        <w:tc>
+          <w:tcPr>
+            <w:tcW w:w="2121" w:type="dxa"/>
+          </w:tcPr>
+          <w:p>
+            <w:pPr>
+              <w:jc w:val="both"/>
+              <w:rPr>
+                <w:sz w:val="22"/>
+                <w:szCs w:val="22"/>
+                <w:lang w:val="en-GB"/>
+              </w:rPr>
+            </w:pPr>
+            <w:r>
+              <w:rPr>
+                <w:sz w:val="22"/>
+                <w:szCs w:val="22"/>
+                <w:lang w:val="en-GB"/>
+              </w:rPr>
+              <w:t>NO. ACTIVATED</w:t>
+            </w:r>
+          </w:p>
+        </w:tc>
+        <w:tc>
+          <w:tcPr>
+            <w:tcW w:w="2294" w:type="dxa"/>
+          </w:tcPr>
+          <w:p>
+            <w:pPr>
+              <w:jc w:val="both"/>
+              <w:rPr>
+                <w:sz w:val="22"/>
+                <w:szCs w:val="22"/>
+                <w:lang w:val="en-GB"/>
+              </w:rPr>
+            </w:pPr>
+            <w:r>
+              <w:rPr>
+                <w:sz w:val="22"/>
+                <w:szCs w:val="22"/>
+                <w:lang w:val="en-GB"/>
+              </w:rPr>
+              <w:t>% REACTIVATED</w:t>
+            </w:r>
+          </w:p>
+        </w:tc>
+      </w:tr>
+      <w:tr>
+        <w:tc>
+          <w:tcPr>
+            <w:tcW w:w="2120" w:type="dxa"/>
+          </w:tcPr>
+          <w:p>
+            <w:pPr>
+              <w:jc w:val="center"/>
+              <w:rPr>
+                <w:sz w:val="22"/>
+                <w:szCs w:val="22"/>
+                <w:lang w:val="en-GB"/>
+              </w:rPr>
+            </w:pPr>
+            <w:r>
+              <w:rPr>
+                <w:sz w:val="22"/>
+                <w:szCs w:val="22"/>
+                <w:lang w:val="en-GB"/>
+              </w:rPr>
+              <w:t>{{DMT_ACT_value1}}</w:t>
+            </w:r>
+          </w:p>
+        </w:tc>
+        <w:tc>
+          <w:tcPr>
+            <w:tcW w:w="2121" w:type="dxa"/>
+          </w:tcPr>
+          <w:p>
+            <w:pPr>
+              <w:jc w:val="center"/>
+              <w:rPr>
+                <w:sz w:val="22"/>
+                <w:szCs w:val="22"/>
+                <w:lang w:val="en-GB"/>
+              </w:rPr>
+            </w:pPr>
+            <w:r>
+              <w:rPr>
+                <w:sz w:val="22"/>
+                <w:szCs w:val="22"/>
+                <w:lang w:val="en-GB"/>
+              </w:rPr>
+              <w:t>{{DMT_ACT_value2}}</w:t>
+            </w:r>
+          </w:p>
+        </w:tc>
+        <w:tc>
+          <w:tcPr>
+            <w:tcW w:w="2294" w:type="dxa"/>
+          </w:tcPr>
+          <w:p>
+            <w:pPr>
+              <w:jc w:val="center"/>
+              <w:rPr>
+                <w:sz w:val="22"/>
+                <w:szCs w:val="22"/>
+                <w:lang w:val="en-GB"/>
+              </w:rPr>
+            </w:pPr>
+            <w:r>
+              <w:rPr>
+                <w:sz w:val="22"/>
+                <w:szCs w:val="22"/>
+                <w:lang w:val="en-GB"/>
+              </w:rPr>
+              <w:t>{{DMT_ACT_value3</w:t>
+            </w:r>
+            <w:proofErr w:type="gramStart"/>
+            <w:r>
+              <w:rPr>
+                <w:sz w:val="22"/>
+                <w:szCs w:val="22"/>
+                <w:lang w:val="en-GB"/>
+              </w:rPr>
+              <w:t>}}%</w:t>
+            </w:r>
+            <w:proofErr w:type="gramEnd"/>
+          </w:p>
+        </w:tc>
+      </w:tr>
+    </w:tbl>
+    <w:p>
+      <w:pPr>
+        <w:jc w:val="both"/>
+        <w:rPr>
+          <w:sz w:val="22"/>
+          <w:szCs w:val="22"/>
+          <w:lang w:val="en-GB"/>
+        </w:rPr>
+      </w:pPr>
+    </w:p>
+    <w:p>
+      <w:pPr>
+        <w:pStyle w:val="ListParagraph"/>
+        <w:numPr>
+          <w:ilvl w:val="0"/>
+          <w:numId w:val="3"/>
+        </w:numPr>
+        <w:jc w:val="both"/>
+        <w:rPr>
+          <w:lang w:val="en-US"/>
+        </w:rPr>
+      </w:pPr>
+      <w:r>
+        <w:rPr>
+          <w:lang w:val="en-GB"/>
+        </w:rPr>
+        <w:t>{{</w:t>
+      </w:r>
+      <w:proofErr w:type="spellStart"/>
+      <w:r>
+        <w:rPr>
+          <w:lang w:val="en-US"/>
+        </w:rPr>
+        <w:t>DMT_ACT_branch_high</w:t>
+      </w:r>
+      <w:proofErr w:type="spellEnd"/>
+      <w:r>
+        <w:rPr>
+          <w:lang w:val="en-GB"/>
+        </w:rPr>
+        <w:t>}} has the most dormant account in this zone and it managed to reactivate {{</w:t>
+      </w:r>
+      <w:proofErr w:type="spellStart"/>
+      <w:r>
+        <w:rPr>
+          <w:lang w:val="en-GB"/>
+        </w:rPr>
+        <w:t>DMT_ACT_</w:t>
+      </w:r>
+      <w:r>
+        <w:rPr>
+          <w:lang w:val="en-GB"/>
+        </w:rPr>
+        <w:t>branch_high_perc</w:t>
+      </w:r>
+      <w:proofErr w:type="spellEnd"/>
+      <w:proofErr w:type="gramStart"/>
+      <w:r>
+        <w:rPr>
+          <w:lang w:val="en-GB"/>
+        </w:rPr>
+        <w:t>}}</w:t>
+      </w:r>
+      <w:r>
+        <w:rPr>
+          <w:lang w:val="en-GB"/>
+        </w:rPr>
+        <w:t>%</w:t>
+      </w:r>
+      <w:proofErr w:type="gramEnd"/>
+      <w:r>
+        <w:rPr>
+          <w:lang w:val="en-GB"/>
+        </w:rPr>
+        <w:t xml:space="preserve"> of its dormant accounts.</w:t>
+      </w:r>
+    </w:p>
+    <w:p>
+      <w:pPr>
+        <w:pStyle w:val="ListParagraph"/>
+        <w:numPr>
+          <w:ilvl w:val="0"/>
+          <w:numId w:val="3"/>
+        </w:numPr>
+        <w:jc w:val="both"/>
+        <w:rPr>
+          <w:lang w:val="en-GB"/>
+        </w:rPr>
+      </w:pPr>
+      <w:r>
+        <w:rPr>
+          <w:lang w:val="en-GB"/>
+        </w:rPr>
+        <w:t>{{</w:t>
+      </w:r>
+      <w:proofErr w:type="spellStart"/>
+      <w:r>
+        <w:rPr>
+          <w:lang w:val="en-GB"/>
+        </w:rPr>
+        <w:t>DMT_ACT_</w:t>
+      </w:r>
+      <w:r>
+        <w:rPr>
+          <w:lang w:val="en-GB"/>
+        </w:rPr>
+        <w:t>branch_low</w:t>
+      </w:r>
+      <w:proofErr w:type="spellEnd"/>
+      <w:r>
+        <w:rPr>
+          <w:lang w:val="en-GB"/>
+        </w:rPr>
+        <w:t>}}</w:t>
+      </w:r>
+      <w:r>
+        <w:rPr>
+          <w:lang w:val="en-GB"/>
+        </w:rPr>
+        <w:t xml:space="preserve"> has the most dormant account in this zone and it managed to reactivate {{</w:t>
+      </w:r>
+      <w:proofErr w:type="spellStart"/>
+      <w:r>
+        <w:rPr>
+          <w:lang w:val="en-GB"/>
+        </w:rPr>
+        <w:t>DMT_ACT_</w:t>
+      </w:r>
+      <w:r>
+        <w:rPr>
+          <w:lang w:val="en-GB"/>
+        </w:rPr>
+        <w:t>branch_low_perc</w:t>
+      </w:r>
+      <w:proofErr w:type="spellEnd"/>
+      <w:proofErr w:type="gramStart"/>
+      <w:r>
+        <w:rPr>
+          <w:lang w:val="en-GB"/>
+        </w:rPr>
+        <w:t>}}</w:t>
+      </w:r>
+      <w:r>
+        <w:rPr>
+          <w:lang w:val="en-GB"/>
+        </w:rPr>
+        <w:t>%</w:t>
+      </w:r>
+      <w:proofErr w:type="gramEnd"/>
+      <w:r>
+        <w:rPr>
+          <w:lang w:val="en-GB"/>
+        </w:rPr>
+        <w:t xml:space="preserve"> of its dormant accounts.</w:t>
+      </w:r>
+    </w:p>
+    <w:p>
+      <w:pPr>
+        <w:pStyle w:val="ListParagraph"/>
+        <w:numPr>
+          <w:ilvl w:val="0"/>
+          <w:numId w:val="3"/>
+        </w:numPr>
+        <w:jc w:val="both"/>
+        <w:rPr>
+          <w:lang w:val="en-GB"/>
+        </w:rPr>
+      </w:pPr>
+      <w:r>
+        <w:rPr>
+          <w:lang w:val="en-GB"/>
+        </w:rPr>
+        <w:t>Altogether, the zone managed to reactivate {{DMT_ACT_value3</w:t>
+      </w:r>
+      <w:proofErr w:type="gramStart"/>
+      <w:r>
+        <w:rPr>
+          <w:lang w:val="en-GB"/>
+        </w:rPr>
+        <w:t>}}%</w:t>
+      </w:r>
+      <w:proofErr w:type="gramEnd"/>
+      <w:r>
+        <w:rPr>
+          <w:lang w:val="en-GB"/>
+        </w:rPr>
+        <w:t xml:space="preserve"> of dormant accounts in the period under review.</w:t>
+      </w:r>
+    </w:p>
+    <w:p>
+      <w:pPr>
+        <w:jc w:val="both"/>
+        <w:rPr>
+          <w:sz w:val="22"/>
+          <w:szCs w:val="22"/>
+          <w:lang w:val="en-GB"/>
+        </w:rPr>
+      </w:pPr>
+    </w:p>
+    <w:p>
+      <w:pPr>
+        <w:jc w:val="both"/>
+        <w:rPr>
           <w:color w:val="FF0000"/>
           <w:sz w:val="22"/>
           <w:szCs w:val="22"/>
@@ -5235,23 +5411,31 @@
         </w:numPr>
         <w:jc w:val="both"/>
         <w:rPr>
-          <w:sz w:val="22"/>
-          <w:szCs w:val="22"/>
-          <w:lang w:val="en-GB"/>
-        </w:rPr>
-      </w:pPr>
-      <w:r>
-        <w:rPr>
-          <w:sz w:val="22"/>
-          <w:szCs w:val="22"/>
-          <w:lang w:val="en-GB"/>
-        </w:rPr>
-        <w:t>{{POS_summary}}</w:t>
-      </w:r>
-      <w:r>
-        <w:rPr>
-          <w:sz w:val="22"/>
-          <w:szCs w:val="22"/>
+          <w:lang w:val="en-GB"/>
+        </w:rPr>
+      </w:pPr>
+      <w:r>
+        <w:rPr>
+          <w:lang w:val="en-GB"/>
+        </w:rPr>
+        <w:t>{{</w:t>
+      </w:r>
+      <w:proofErr w:type="spellStart"/>
+      <w:r>
+        <w:rPr>
+          <w:lang w:val="en-GB"/>
+        </w:rPr>
+        <w:t>POS_summary</w:t>
+      </w:r>
+      <w:proofErr w:type="spellEnd"/>
+      <w:r>
+        <w:rPr>
+          <w:lang w:val="en-GB"/>
+        </w:rPr>
+        <w:t>}}</w:t>
+      </w:r>
+      <w:r>
+        <w:rPr>
           <w:lang w:val="en-GB"/>
         </w:rPr>
         <w:t>.</w:t>
@@ -5635,8 +5819,240 @@
       </w:rPr>
     </w:lvl>
   </w:abstractNum>
+  <w:abstractNum w:abstractNumId="1" w15:restartNumberingAfterBreak="0">
+    <w:nsid w:val="61B10650"/>
+    <w:multiLevelType w:val="hybridMultilevel"/>
+    <w:tmpl w:val="C058736C"/>
+    <w:lvl w:ilvl="0" w:tplc="04090001">
+      <w:start w:val="1"/>
+      <w:numFmt w:val="bullet"/>
+      <w:lvlText w:val=""/>
+      <w:lvlJc w:val="left"/>
+      <w:pPr>
+        <w:ind w:left="1211" w:hanging="360"/>
+      </w:pPr>
+      <w:rPr>
+        <w:rFonts w:ascii="Symbol" w:hAnsi="Symbol" w:hint="default"/>
+      </w:rPr>
+    </w:lvl>
+    <w:lvl w:ilvl="1" w:tplc="04090003" w:tentative="1">
+      <w:start w:val="1"/>
+      <w:numFmt w:val="bullet"/>
+      <w:lvlText w:val="o"/>
+      <w:lvlJc w:val="left"/>
+      <w:pPr>
+        <w:ind w:left="1931" w:hanging="360"/>
+      </w:pPr>
+      <w:rPr>
+        <w:rFonts w:ascii="Courier New" w:hAnsi="Courier New" w:cs="Courier New" w:hint="default"/>
+      </w:rPr>
+    </w:lvl>
+    <w:lvl w:ilvl="2" w:tplc="04090005" w:tentative="1">
+      <w:start w:val="1"/>
+      <w:numFmt w:val="bullet"/>
+      <w:lvlText w:val=""/>
+      <w:lvlJc w:val="left"/>
+      <w:pPr>
+        <w:ind w:left="2651" w:hanging="360"/>
+      </w:pPr>
+      <w:rPr>
+        <w:rFonts w:ascii="Wingdings" w:hAnsi="Wingdings" w:hint="default"/>
+      </w:rPr>
+    </w:lvl>
+    <w:lvl w:ilvl="3" w:tplc="04090001" w:tentative="1">
+      <w:start w:val="1"/>
+      <w:numFmt w:val="bullet"/>
+      <w:lvlText w:val=""/>
+      <w:lvlJc w:val="left"/>
+      <w:pPr>
+        <w:ind w:left="3371" w:hanging="360"/>
+      </w:pPr>
+      <w:rPr>
+        <w:rFonts w:ascii="Symbol" w:hAnsi="Symbol" w:hint="default"/>
+      </w:rPr>
+    </w:lvl>
+    <w:lvl w:ilvl="4" w:tplc="04090003" w:tentative="1">
+      <w:start w:val="1"/>
+      <w:numFmt w:val="bullet"/>
+      <w:lvlText w:val="o"/>
+      <w:lvlJc w:val="left"/>
+      <w:pPr>
+        <w:ind w:left="4091" w:hanging="360"/>
+      </w:pPr>
+      <w:rPr>
+        <w:rFonts w:ascii="Courier New" w:hAnsi="Courier New" w:cs="Courier New" w:hint="default"/>
+      </w:rPr>
+    </w:lvl>
+    <w:lvl w:ilvl="5" w:tplc="04090005" w:tentative="1">
+      <w:start w:val="1"/>
+      <w:numFmt w:val="bullet"/>
+      <w:lvlText w:val=""/>
+      <w:lvlJc w:val="left"/>
+      <w:pPr>
+        <w:ind w:left="4811" w:hanging="360"/>
+      </w:pPr>
+      <w:rPr>
+        <w:rFonts w:ascii="Wingdings" w:hAnsi="Wingdings" w:hint="default"/>
+      </w:rPr>
+    </w:lvl>
+    <w:lvl w:ilvl="6" w:tplc="04090001" w:tentative="1">
+      <w:start w:val="1"/>
+      <w:numFmt w:val="bullet"/>
+      <w:lvlText w:val=""/>
+      <w:lvlJc w:val="left"/>
+      <w:pPr>
+        <w:ind w:left="5531" w:hanging="360"/>
+      </w:pPr>
+      <w:rPr>
+        <w:rFonts w:ascii="Symbol" w:hAnsi="Symbol" w:hint="default"/>
+      </w:rPr>
+    </w:lvl>
+    <w:lvl w:ilvl="7" w:tplc="04090003" w:tentative="1">
+      <w:start w:val="1"/>
+      <w:numFmt w:val="bullet"/>
+      <w:lvlText w:val="o"/>
+      <w:lvlJc w:val="left"/>
+      <w:pPr>
+        <w:ind w:left="6251" w:hanging="360"/>
+      </w:pPr>
+      <w:rPr>
+        <w:rFonts w:ascii="Courier New" w:hAnsi="Courier New" w:cs="Courier New" w:hint="default"/>
+      </w:rPr>
+    </w:lvl>
+    <w:lvl w:ilvl="8" w:tplc="04090005" w:tentative="1">
+      <w:start w:val="1"/>
+      <w:numFmt w:val="bullet"/>
+      <w:lvlText w:val=""/>
+      <w:lvlJc w:val="left"/>
+      <w:pPr>
+        <w:ind w:left="6971" w:hanging="360"/>
+      </w:pPr>
+      <w:rPr>
+        <w:rFonts w:ascii="Wingdings" w:hAnsi="Wingdings" w:hint="default"/>
+      </w:rPr>
+    </w:lvl>
+  </w:abstractNum>
+  <w:abstractNum w:abstractNumId="2" w15:restartNumberingAfterBreak="0">
+    <w:nsid w:val="75312142"/>
+    <w:multiLevelType w:val="hybridMultilevel"/>
+    <w:tmpl w:val="1E64379C"/>
+    <w:lvl w:ilvl="0" w:tplc="04090001">
+      <w:start w:val="1"/>
+      <w:numFmt w:val="bullet"/>
+      <w:lvlText w:val=""/>
+      <w:lvlJc w:val="left"/>
+      <w:pPr>
+        <w:ind w:left="1080" w:hanging="360"/>
+      </w:pPr>
+      <w:rPr>
+        <w:rFonts w:ascii="Symbol" w:hAnsi="Symbol" w:hint="default"/>
+      </w:rPr>
+    </w:lvl>
+    <w:lvl w:ilvl="1" w:tplc="04090003" w:tentative="1">
+      <w:start w:val="1"/>
+      <w:numFmt w:val="bullet"/>
+      <w:lvlText w:val="o"/>
+      <w:lvlJc w:val="left"/>
+      <w:pPr>
+        <w:ind w:left="1800" w:hanging="360"/>
+      </w:pPr>
+      <w:rPr>
+        <w:rFonts w:ascii="Courier New" w:hAnsi="Courier New" w:cs="Courier New" w:hint="default"/>
+      </w:rPr>
+    </w:lvl>
+    <w:lvl w:ilvl="2" w:tplc="04090005" w:tentative="1">
+      <w:start w:val="1"/>
+      <w:numFmt w:val="bullet"/>
+      <w:lvlText w:val=""/>
+      <w:lvlJc w:val="left"/>
+      <w:pPr>
+        <w:ind w:left="2520" w:hanging="360"/>
+      </w:pPr>
+      <w:rPr>
+        <w:rFonts w:ascii="Wingdings" w:hAnsi="Wingdings" w:hint="default"/>
+      </w:rPr>
+    </w:lvl>
+    <w:lvl w:ilvl="3" w:tplc="04090001" w:tentative="1">
+      <w:start w:val="1"/>
+      <w:numFmt w:val="bullet"/>
+      <w:lvlText w:val=""/>
+      <w:lvlJc w:val="left"/>
+      <w:pPr>
+        <w:ind w:left="3240" w:hanging="360"/>
+      </w:pPr>
+      <w:rPr>
+        <w:rFonts w:ascii="Symbol" w:hAnsi="Symbol" w:hint="default"/>
+      </w:rPr>
+    </w:lvl>
+    <w:lvl w:ilvl="4" w:tplc="04090003" w:tentative="1">
+      <w:start w:val="1"/>
+      <w:numFmt w:val="bullet"/>
+      <w:lvlText w:val="o"/>
+      <w:lvlJc w:val="left"/>
+      <w:pPr>
+        <w:ind w:left="3960" w:hanging="360"/>
+      </w:pPr>
+      <w:rPr>
+        <w:rFonts w:ascii="Courier New" w:hAnsi="Courier New" w:cs="Courier New" w:hint="default"/>
+      </w:rPr>
+    </w:lvl>
+    <w:lvl w:ilvl="5" w:tplc="04090005" w:tentative="1">
+      <w:start w:val="1"/>
+      <w:numFmt w:val="bullet"/>
+      <w:lvlText w:val=""/>
+      <w:lvlJc w:val="left"/>
+      <w:pPr>
+        <w:ind w:left="4680" w:hanging="360"/>
+      </w:pPr>
+      <w:rPr>
+        <w:rFonts w:ascii="Wingdings" w:hAnsi="Wingdings" w:hint="default"/>
+      </w:rPr>
+    </w:lvl>
+    <w:lvl w:ilvl="6" w:tplc="04090001" w:tentative="1">
+      <w:start w:val="1"/>
+      <w:numFmt w:val="bullet"/>
+      <w:lvlText w:val=""/>
+      <w:lvlJc w:val="left"/>
+      <w:pPr>
+        <w:ind w:left="5400" w:hanging="360"/>
+      </w:pPr>
+      <w:rPr>
+        <w:rFonts w:ascii="Symbol" w:hAnsi="Symbol" w:hint="default"/>
+      </w:rPr>
+    </w:lvl>
+    <w:lvl w:ilvl="7" w:tplc="04090003" w:tentative="1">
+      <w:start w:val="1"/>
+      <w:numFmt w:val="bullet"/>
+      <w:lvlText w:val="o"/>
+      <w:lvlJc w:val="left"/>
+      <w:pPr>
+        <w:ind w:left="6120" w:hanging="360"/>
+      </w:pPr>
+      <w:rPr>
+        <w:rFonts w:ascii="Courier New" w:hAnsi="Courier New" w:cs="Courier New" w:hint="default"/>
+      </w:rPr>
+    </w:lvl>
+    <w:lvl w:ilvl="8" w:tplc="04090005" w:tentative="1">
+      <w:start w:val="1"/>
+      <w:numFmt w:val="bullet"/>
+      <w:lvlText w:val=""/>
+      <w:lvlJc w:val="left"/>
+      <w:pPr>
+        <w:ind w:left="6840" w:hanging="360"/>
+      </w:pPr>
+      <w:rPr>
+        <w:rFonts w:ascii="Wingdings" w:hAnsi="Wingdings" w:hint="default"/>
+      </w:rPr>
+    </w:lvl>
+  </w:abstractNum>
   <w:num w:numId="1" w16cid:durableId="1588080602">
     <w:abstractNumId w:val="0"/>
+  </w:num>
+  <w:num w:numId="2" w16cid:durableId="957639058">
+    <w:abstractNumId w:val="1"/>
+  </w:num>
+  <w:num w:numId="3" w16cid:durableId="1134182333">
+    <w:abstractNumId w:val="2"/>
   </w:num>
 </w:numbering>
 </file>

</xml_diff>

<commit_message>
fix/ - the Format percentage function now actually formats values
</commit_message>
<xml_diff>
--- a/server/mpatemplate.docx
+++ b/server/mpatemplate.docx
@@ -5000,7 +5000,31 @@
         <w:rPr>
           <w:lang w:val="en-GB"/>
         </w:rPr>
-        <w:t>}} has the most dormant account in this zone and it managed to reactivate {{</w:t>
+        <w:t xml:space="preserve">}} has the most </w:t>
+      </w:r>
+      <w:r>
+        <w:rPr>
+          <w:lang w:val="en-GB"/>
+        </w:rPr>
+        <w:t>dormant</w:t>
+      </w:r>
+      <w:r>
+        <w:rPr>
+          <w:lang w:val="en-GB"/>
+        </w:rPr>
+        <w:t xml:space="preserve"> account</w:t>
+      </w:r>
+      <w:r>
+        <w:rPr>
+          <w:lang w:val="en-GB"/>
+        </w:rPr>
+        <w:t>s</w:t>
+      </w:r>
+      <w:r>
+        <w:rPr>
+          <w:lang w:val="en-GB"/>
+        </w:rPr>
+        <w:t xml:space="preserve"> in this zone and it managed to reactivate {{</w:t>
       </w:r>
       <w:proofErr w:type="spellStart"/>
       <w:r>
@@ -5079,7 +5103,31 @@
         <w:rPr>
           <w:lang w:val="en-GB"/>
         </w:rPr>
-        <w:t xml:space="preserve"> has the most dormant account in this zone and it managed to reactivate {{</w:t>
+        <w:t xml:space="preserve"> has the </w:t>
+      </w:r>
+      <w:r>
+        <w:rPr>
+          <w:lang w:val="en-GB"/>
+        </w:rPr>
+        <w:t>least</w:t>
+      </w:r>
+      <w:r>
+        <w:rPr>
+          <w:lang w:val="en-GB"/>
+        </w:rPr>
+        <w:t xml:space="preserve"> dormant account</w:t>
+      </w:r>
+      <w:r>
+        <w:rPr>
+          <w:lang w:val="en-GB"/>
+        </w:rPr>
+        <w:t>s</w:t>
+      </w:r>
+      <w:r>
+        <w:rPr>
+          <w:lang w:val="en-GB"/>
+        </w:rPr>
+        <w:t xml:space="preserve"> in this zone and it managed to reactivate {{</w:t>
       </w:r>
       <w:proofErr w:type="spellStart"/>
       <w:r>

</xml_diff>

<commit_message>
/Update updated the mpatemplate to reflect the months under review
</commit_message>
<xml_diff>
--- a/server/mpatemplate.docx
+++ b/server/mpatemplate.docx
@@ -326,9 +326,39 @@
                 <w:szCs w:val="22"/>
                 <w:lang w:val="en-GB"/>
               </w:rPr>
-              <w:t>{{PBT_value3</w:t>
-            </w:r>
-            <w:proofErr w:type="gramStart"/>
+              <w:t>{{PBT_value3}}%</w:t>
+            </w:r>
+          </w:p>
+        </w:tc>
+        <w:tc>
+          <w:tcPr>
+            <w:tcW w:w="811" w:type="dxa"/>
+          </w:tcPr>
+          <w:p>
+            <w:pPr>
+              <w:jc w:val="center"/>
+              <w:rPr>
+                <w:sz w:val="22"/>
+                <w:szCs w:val="22"/>
+                <w:lang w:val="en-GB"/>
+              </w:rPr>
+            </w:pPr>
+            <w:r>
+              <w:rPr>
+                <w:sz w:val="22"/>
+                <w:szCs w:val="22"/>
+                <w:lang w:val="en-GB"/>
+              </w:rPr>
+              <w:t>{{PBT_value</w:t>
+            </w:r>
+            <w:r>
+              <w:rPr>
+                <w:sz w:val="22"/>
+                <w:szCs w:val="22"/>
+                <w:lang w:val="en-GB"/>
+              </w:rPr>
+              <w:t>6</w:t>
+            </w:r>
             <w:r>
               <w:rPr>
                 <w:sz w:val="22"/>
@@ -337,48 +367,6 @@
               </w:rPr>
               <w:t>}}%</w:t>
             </w:r>
-            <w:proofErr w:type="gramEnd"/>
-          </w:p>
-        </w:tc>
-        <w:tc>
-          <w:tcPr>
-            <w:tcW w:w="811" w:type="dxa"/>
-          </w:tcPr>
-          <w:p>
-            <w:pPr>
-              <w:jc w:val="center"/>
-              <w:rPr>
-                <w:sz w:val="22"/>
-                <w:szCs w:val="22"/>
-                <w:lang w:val="en-GB"/>
-              </w:rPr>
-            </w:pPr>
-            <w:r>
-              <w:rPr>
-                <w:sz w:val="22"/>
-                <w:szCs w:val="22"/>
-                <w:lang w:val="en-GB"/>
-              </w:rPr>
-              <w:t>{{PBT_value</w:t>
-            </w:r>
-            <w:r>
-              <w:rPr>
-                <w:sz w:val="22"/>
-                <w:szCs w:val="22"/>
-                <w:lang w:val="en-GB"/>
-              </w:rPr>
-              <w:t>6</w:t>
-            </w:r>
-            <w:proofErr w:type="gramStart"/>
-            <w:r>
-              <w:rPr>
-                <w:sz w:val="22"/>
-                <w:szCs w:val="22"/>
-                <w:lang w:val="en-GB"/>
-              </w:rPr>
-              <w:t>}}%</w:t>
-            </w:r>
-            <w:proofErr w:type="gramEnd"/>
           </w:p>
         </w:tc>
         <w:tc>
@@ -457,7 +445,6 @@
         </w:rPr>
         <w:t>{{</w:t>
       </w:r>
-      <w:proofErr w:type="spellStart"/>
       <w:r>
         <w:rPr>
           <w:lang w:val="en-GB"/>
@@ -468,14 +455,7 @@
         <w:rPr>
           <w:lang w:val="en-GB"/>
         </w:rPr>
-        <w:t>summary</w:t>
-      </w:r>
-      <w:proofErr w:type="spellEnd"/>
-      <w:r>
-        <w:rPr>
-          <w:lang w:val="en-GB"/>
-        </w:rPr>
-        <w:t>}}</w:t>
+        <w:t>summary}}</w:t>
       </w:r>
       <w:r>
         <w:rPr>
@@ -506,36 +486,7 @@
         <w:rPr>
           <w:lang w:val="en-US"/>
         </w:rPr>
-        <w:t>{{</w:t>
-      </w:r>
-      <w:proofErr w:type="spellStart"/>
-      <w:r>
-        <w:rPr>
-          <w:lang w:val="en-US"/>
-        </w:rPr>
-        <w:t>PBT_branch_high</w:t>
-      </w:r>
-      <w:proofErr w:type="spellEnd"/>
-      <w:r>
-        <w:rPr>
-          <w:lang w:val="en-US"/>
-        </w:rPr>
-        <w:t>}} branch and contributed {{</w:t>
-      </w:r>
-      <w:proofErr w:type="spellStart"/>
-      <w:r>
-        <w:rPr>
-          <w:lang w:val="en-US"/>
-        </w:rPr>
-        <w:t>PBT_branch_high_perc</w:t>
-      </w:r>
-      <w:proofErr w:type="spellEnd"/>
-      <w:proofErr w:type="gramStart"/>
-      <w:r>
-        <w:rPr>
-          <w:lang w:val="en-US"/>
-        </w:rPr>
-        <w:t>}}</w:t>
+        <w:t>{{PBT_branch_high}} branch and contributed {{PBT_branch_high_perc}}</w:t>
       </w:r>
       <w:r>
         <w:rPr>
@@ -543,7 +494,6 @@
         </w:rPr>
         <w:t>%</w:t>
       </w:r>
-      <w:proofErr w:type="gramEnd"/>
       <w:r>
         <w:rPr>
           <w:lang w:val="en-US"/>
@@ -572,21 +522,7 @@
         <w:rPr>
           <w:lang w:val="en-US"/>
         </w:rPr>
-        <w:t>{{</w:t>
-      </w:r>
-      <w:proofErr w:type="spellStart"/>
-      <w:r>
-        <w:rPr>
-          <w:lang w:val="en-US"/>
-        </w:rPr>
-        <w:t>PBT_branch_high_var</w:t>
-      </w:r>
-      <w:proofErr w:type="spellEnd"/>
-      <w:r>
-        <w:rPr>
-          <w:lang w:val="en-US"/>
-        </w:rPr>
-        <w:t>}}.</w:t>
+        <w:t>{{PBT_branch_high_var}}.</w:t>
       </w:r>
     </w:p>
     <w:p>
@@ -605,36 +541,7 @@
         <w:rPr>
           <w:lang w:val="en-US"/>
         </w:rPr>
-        <w:t>Lowest branch is {{</w:t>
-      </w:r>
-      <w:proofErr w:type="spellStart"/>
-      <w:r>
-        <w:rPr>
-          <w:lang w:val="en-US"/>
-        </w:rPr>
-        <w:t>PBT_branch_low</w:t>
-      </w:r>
-      <w:proofErr w:type="spellEnd"/>
-      <w:r>
-        <w:rPr>
-          <w:lang w:val="en-US"/>
-        </w:rPr>
-        <w:t>}} branch and contributed {{</w:t>
-      </w:r>
-      <w:proofErr w:type="spellStart"/>
-      <w:r>
-        <w:rPr>
-          <w:lang w:val="en-US"/>
-        </w:rPr>
-        <w:t>PBT_branch_low_perc</w:t>
-      </w:r>
-      <w:proofErr w:type="spellEnd"/>
-      <w:proofErr w:type="gramStart"/>
-      <w:r>
-        <w:rPr>
-          <w:lang w:val="en-US"/>
-        </w:rPr>
-        <w:t>}}</w:t>
+        <w:t>Lowest branch is {{PBT_branch_low}} branch and contributed {{PBT_branch_low_perc}}</w:t>
       </w:r>
       <w:r>
         <w:rPr>
@@ -642,7 +549,6 @@
         </w:rPr>
         <w:t>%</w:t>
       </w:r>
-      <w:proofErr w:type="gramEnd"/>
       <w:r>
         <w:rPr>
           <w:lang w:val="en-US"/>
@@ -671,21 +577,7 @@
         <w:rPr>
           <w:lang w:val="en-US"/>
         </w:rPr>
-        <w:t>{{</w:t>
-      </w:r>
-      <w:proofErr w:type="spellStart"/>
-      <w:r>
-        <w:rPr>
-          <w:lang w:val="en-US"/>
-        </w:rPr>
-        <w:t>PBT_branch_low_var</w:t>
-      </w:r>
-      <w:proofErr w:type="spellEnd"/>
-      <w:r>
-        <w:rPr>
-          <w:lang w:val="en-US"/>
-        </w:rPr>
-        <w:t>}}.</w:t>
+        <w:t>{{PBT_branch_low_var}}.</w:t>
       </w:r>
     </w:p>
     <w:p>
@@ -710,16 +602,8 @@
         <w:rPr>
           <w:lang w:val="en-GB"/>
         </w:rPr>
-        <w:t>{{PBT_value6</w:t>
-      </w:r>
-      <w:proofErr w:type="gramStart"/>
-      <w:r>
-        <w:rPr>
-          <w:lang w:val="en-GB"/>
-        </w:rPr>
-        <w:t>}}%</w:t>
-      </w:r>
-      <w:proofErr w:type="gramEnd"/>
+        <w:t>{{PBT_value6}}%</w:t>
+      </w:r>
     </w:p>
     <w:p>
       <w:pPr>
@@ -749,14 +633,7 @@
         <w:rPr>
           <w:lang w:val="en-US"/>
         </w:rPr>
-        <w:t>{{</w:t>
-      </w:r>
-      <w:proofErr w:type="spellStart"/>
-      <w:r>
-        <w:rPr>
-          <w:lang w:val="en-US"/>
-        </w:rPr>
-        <w:t>PBT_branch_</w:t>
+        <w:t>{{PBT_branch_</w:t>
       </w:r>
       <w:r>
         <w:rPr>
@@ -768,14 +645,7 @@
         <w:rPr>
           <w:lang w:val="en-US"/>
         </w:rPr>
-        <w:t>high</w:t>
-      </w:r>
-      <w:proofErr w:type="spellEnd"/>
-      <w:r>
-        <w:rPr>
-          <w:lang w:val="en-US"/>
-        </w:rPr>
-        <w:t>}}</w:t>
+        <w:t>high}}</w:t>
       </w:r>
       <w:r>
         <w:rPr>
@@ -790,14 +660,7 @@
         <w:rPr>
           <w:lang w:val="en-US"/>
         </w:rPr>
-        <w:t>{{</w:t>
-      </w:r>
-      <w:proofErr w:type="spellStart"/>
-      <w:r>
-        <w:rPr>
-          <w:lang w:val="en-US"/>
-        </w:rPr>
-        <w:t>PBT_branch_</w:t>
+        <w:t>{{PBT_branch_</w:t>
       </w:r>
       <w:r>
         <w:rPr>
@@ -809,14 +672,7 @@
         <w:rPr>
           <w:lang w:val="en-US"/>
         </w:rPr>
-        <w:t>high</w:t>
-      </w:r>
-      <w:proofErr w:type="spellEnd"/>
-      <w:r>
-        <w:rPr>
-          <w:lang w:val="en-US"/>
-        </w:rPr>
-        <w:t>}}</w:t>
+        <w:t>high}}</w:t>
       </w:r>
       <w:r>
         <w:rPr>
@@ -847,14 +703,7 @@
         <w:rPr>
           <w:lang w:val="en-US"/>
         </w:rPr>
-        <w:t>{{</w:t>
-      </w:r>
-      <w:proofErr w:type="spellStart"/>
-      <w:r>
-        <w:rPr>
-          <w:lang w:val="en-US"/>
-        </w:rPr>
-        <w:t>PBT_branch_</w:t>
+        <w:t>{{PBT_branch_</w:t>
       </w:r>
       <w:r>
         <w:rPr>
@@ -862,7 +711,6 @@
         </w:rPr>
         <w:t>cost_to_income_low</w:t>
       </w:r>
-      <w:proofErr w:type="spellEnd"/>
       <w:r>
         <w:rPr>
           <w:lang w:val="en-US"/>
@@ -882,14 +730,7 @@
         <w:rPr>
           <w:lang w:val="en-US"/>
         </w:rPr>
-        <w:t>{{</w:t>
-      </w:r>
-      <w:proofErr w:type="spellStart"/>
-      <w:r>
-        <w:rPr>
-          <w:lang w:val="en-US"/>
-        </w:rPr>
-        <w:t>PBT_branch_</w:t>
+        <w:t>{{PBT_branch_</w:t>
       </w:r>
       <w:r>
         <w:rPr>
@@ -897,7 +738,6 @@
         </w:rPr>
         <w:t>cost_to_income_low</w:t>
       </w:r>
-      <w:proofErr w:type="spellEnd"/>
       <w:r>
         <w:rPr>
           <w:lang w:val="en-US"/>
@@ -967,7 +807,7 @@
                 <w:szCs w:val="22"/>
                 <w:lang w:val="en-GB"/>
               </w:rPr>
-              <w:t>JULY</w:t>
+              <w:t>OCTOBER</w:t>
             </w:r>
           </w:p>
         </w:tc>
@@ -991,7 +831,7 @@
                 <w:szCs w:val="22"/>
                 <w:lang w:val="en-GB"/>
               </w:rPr>
-              <w:t>AUGUST</w:t>
+              <w:t>NOVEMBER</w:t>
             </w:r>
           </w:p>
         </w:tc>
@@ -1015,7 +855,7 @@
                 <w:szCs w:val="22"/>
                 <w:lang w:val="en-GB"/>
               </w:rPr>
-              <w:t>SEPTEMBER</w:t>
+              <w:t>DECEMBER</w:t>
             </w:r>
           </w:p>
         </w:tc>
@@ -1175,7 +1015,6 @@
               </w:rPr>
               <w:t>4</w:t>
             </w:r>
-            <w:proofErr w:type="gramStart"/>
             <w:r>
               <w:rPr>
                 <w:sz w:val="22"/>
@@ -1200,7 +1039,6 @@
               </w:rPr>
               <w:t>%</w:t>
             </w:r>
-            <w:proofErr w:type="gramEnd"/>
           </w:p>
         </w:tc>
         <w:tc>
@@ -1254,21 +1092,7 @@
         <w:rPr>
           <w:lang w:val="en-GB"/>
         </w:rPr>
-        <w:t>{{</w:t>
-      </w:r>
-      <w:proofErr w:type="spellStart"/>
-      <w:r>
-        <w:rPr>
-          <w:lang w:val="en-GB"/>
-        </w:rPr>
-        <w:t>DDA_summary</w:t>
-      </w:r>
-      <w:proofErr w:type="spellEnd"/>
-      <w:r>
-        <w:rPr>
-          <w:lang w:val="en-GB"/>
-        </w:rPr>
-        <w:t>}}</w:t>
+        <w:t>{{DDA_summary}}</w:t>
       </w:r>
       <w:r>
         <w:rPr>
@@ -1299,36 +1123,7 @@
         <w:rPr>
           <w:lang w:val="en-US"/>
         </w:rPr>
-        <w:t>{{</w:t>
-      </w:r>
-      <w:proofErr w:type="spellStart"/>
-      <w:r>
-        <w:rPr>
-          <w:lang w:val="en-US"/>
-        </w:rPr>
-        <w:t>DDA_branch_high</w:t>
-      </w:r>
-      <w:proofErr w:type="spellEnd"/>
-      <w:r>
-        <w:rPr>
-          <w:lang w:val="en-US"/>
-        </w:rPr>
-        <w:t>}} branch and contributed {{</w:t>
-      </w:r>
-      <w:proofErr w:type="spellStart"/>
-      <w:r>
-        <w:rPr>
-          <w:lang w:val="en-US"/>
-        </w:rPr>
-        <w:t>DDA_branch_high_perc</w:t>
-      </w:r>
-      <w:proofErr w:type="spellEnd"/>
-      <w:proofErr w:type="gramStart"/>
-      <w:r>
-        <w:rPr>
-          <w:lang w:val="en-US"/>
-        </w:rPr>
-        <w:t>}}</w:t>
+        <w:t>{{DDA_branch_high}} branch and contributed {{DDA_branch_high_perc}}</w:t>
       </w:r>
       <w:r>
         <w:rPr>
@@ -1336,7 +1131,6 @@
         </w:rPr>
         <w:t>%</w:t>
       </w:r>
-      <w:proofErr w:type="gramEnd"/>
       <w:r>
         <w:rPr>
           <w:lang w:val="en-US"/>
@@ -1365,21 +1159,7 @@
         <w:rPr>
           <w:lang w:val="en-US"/>
         </w:rPr>
-        <w:t>{{</w:t>
-      </w:r>
-      <w:proofErr w:type="spellStart"/>
-      <w:r>
-        <w:rPr>
-          <w:lang w:val="en-US"/>
-        </w:rPr>
-        <w:t>DDA_branch_high_var</w:t>
-      </w:r>
-      <w:proofErr w:type="spellEnd"/>
-      <w:r>
-        <w:rPr>
-          <w:lang w:val="en-US"/>
-        </w:rPr>
-        <w:t>}}.</w:t>
+        <w:t>{{DDA_branch_high_var}}.</w:t>
       </w:r>
     </w:p>
     <w:p>
@@ -1398,36 +1178,7 @@
         <w:rPr>
           <w:lang w:val="en-US"/>
         </w:rPr>
-        <w:t>Lowest branch is {{</w:t>
-      </w:r>
-      <w:proofErr w:type="spellStart"/>
-      <w:r>
-        <w:rPr>
-          <w:lang w:val="en-US"/>
-        </w:rPr>
-        <w:t>DDA_branch_low</w:t>
-      </w:r>
-      <w:proofErr w:type="spellEnd"/>
-      <w:r>
-        <w:rPr>
-          <w:lang w:val="en-US"/>
-        </w:rPr>
-        <w:t>}} branch and contributed {{</w:t>
-      </w:r>
-      <w:proofErr w:type="spellStart"/>
-      <w:r>
-        <w:rPr>
-          <w:lang w:val="en-US"/>
-        </w:rPr>
-        <w:t>DDA_branch_low_perc</w:t>
-      </w:r>
-      <w:proofErr w:type="spellEnd"/>
-      <w:proofErr w:type="gramStart"/>
-      <w:r>
-        <w:rPr>
-          <w:lang w:val="en-US"/>
-        </w:rPr>
-        <w:t>}}</w:t>
+        <w:t>Lowest branch is {{DDA_branch_low}} branch and contributed {{DDA_branch_low_perc}}</w:t>
       </w:r>
       <w:r>
         <w:rPr>
@@ -1435,7 +1186,6 @@
         </w:rPr>
         <w:t>%</w:t>
       </w:r>
-      <w:proofErr w:type="gramEnd"/>
       <w:r>
         <w:rPr>
           <w:lang w:val="en-US"/>
@@ -1464,21 +1214,7 @@
         <w:rPr>
           <w:lang w:val="en-US"/>
         </w:rPr>
-        <w:t>{{</w:t>
-      </w:r>
-      <w:proofErr w:type="spellStart"/>
-      <w:r>
-        <w:rPr>
-          <w:lang w:val="en-US"/>
-        </w:rPr>
-        <w:t>DDA_branch_low_var</w:t>
-      </w:r>
-      <w:proofErr w:type="spellEnd"/>
-      <w:r>
-        <w:rPr>
-          <w:lang w:val="en-US"/>
-        </w:rPr>
-        <w:t>}}.</w:t>
+        <w:t>{{DDA_branch_low_var}}.</w:t>
       </w:r>
     </w:p>
     <w:p>
@@ -1534,7 +1270,7 @@
                 <w:szCs w:val="22"/>
                 <w:lang w:val="en-GB"/>
               </w:rPr>
-              <w:t>JULY</w:t>
+              <w:t>OCTOBER</w:t>
             </w:r>
           </w:p>
         </w:tc>
@@ -1558,7 +1294,7 @@
                 <w:szCs w:val="22"/>
                 <w:lang w:val="en-GB"/>
               </w:rPr>
-              <w:t>AUGUST</w:t>
+              <w:t>NOVEMBER</w:t>
             </w:r>
           </w:p>
         </w:tc>
@@ -1582,7 +1318,7 @@
                 <w:szCs w:val="22"/>
                 <w:lang w:val="en-GB"/>
               </w:rPr>
-              <w:t>SEPTEMBER</w:t>
+              <w:t>DECEMBER</w:t>
             </w:r>
           </w:p>
         </w:tc>
@@ -1732,9 +1468,8 @@
                 <w:szCs w:val="22"/>
                 <w:lang w:val="en-GB"/>
               </w:rPr>
-              <w:t>{{SAV_value4</w:t>
-            </w:r>
-            <w:proofErr w:type="gramStart"/>
+              <w:t>{{SAV_value4}</w:t>
+            </w:r>
             <w:r>
               <w:rPr>
                 <w:sz w:val="22"/>
@@ -1749,17 +1484,8 @@
                 <w:szCs w:val="22"/>
                 <w:lang w:val="en-GB"/>
               </w:rPr>
-              <w:t>}</w:t>
-            </w:r>
-            <w:r>
-              <w:rPr>
-                <w:sz w:val="22"/>
-                <w:szCs w:val="22"/>
-                <w:lang w:val="en-GB"/>
-              </w:rPr>
               <w:t>%</w:t>
             </w:r>
-            <w:proofErr w:type="gramEnd"/>
           </w:p>
         </w:tc>
         <w:tc>
@@ -1815,7 +1541,6 @@
         </w:rPr>
         <w:t>{{</w:t>
       </w:r>
-      <w:proofErr w:type="spellStart"/>
       <w:r>
         <w:rPr>
           <w:kern w:val="0"/>
@@ -1828,14 +1553,7 @@
         <w:rPr>
           <w:lang w:val="en-GB"/>
         </w:rPr>
-        <w:t>_summary</w:t>
-      </w:r>
-      <w:proofErr w:type="spellEnd"/>
-      <w:r>
-        <w:rPr>
-          <w:lang w:val="en-GB"/>
-        </w:rPr>
-        <w:t>}}</w:t>
+        <w:t>_summary}}</w:t>
       </w:r>
       <w:r>
         <w:rPr>
@@ -1867,36 +1585,7 @@
         <w:rPr>
           <w:lang w:val="en-US"/>
         </w:rPr>
-        <w:t>{{</w:t>
-      </w:r>
-      <w:proofErr w:type="spellStart"/>
-      <w:r>
-        <w:rPr>
-          <w:lang w:val="en-US"/>
-        </w:rPr>
-        <w:t>SAV_branch_high</w:t>
-      </w:r>
-      <w:proofErr w:type="spellEnd"/>
-      <w:r>
-        <w:rPr>
-          <w:lang w:val="en-US"/>
-        </w:rPr>
-        <w:t>}} branch and contributed {{</w:t>
-      </w:r>
-      <w:proofErr w:type="spellStart"/>
-      <w:r>
-        <w:rPr>
-          <w:lang w:val="en-US"/>
-        </w:rPr>
-        <w:t>SAV_branch_high_perc</w:t>
-      </w:r>
-      <w:proofErr w:type="spellEnd"/>
-      <w:proofErr w:type="gramStart"/>
-      <w:r>
-        <w:rPr>
-          <w:lang w:val="en-US"/>
-        </w:rPr>
-        <w:t>}}</w:t>
+        <w:t>{{SAV_branch_high}} branch and contributed {{SAV_branch_high_perc}}</w:t>
       </w:r>
       <w:r>
         <w:rPr>
@@ -1904,7 +1593,6 @@
         </w:rPr>
         <w:t>%</w:t>
       </w:r>
-      <w:proofErr w:type="gramEnd"/>
       <w:r>
         <w:rPr>
           <w:lang w:val="en-US"/>
@@ -1933,21 +1621,7 @@
         <w:rPr>
           <w:lang w:val="en-US"/>
         </w:rPr>
-        <w:t>{{</w:t>
-      </w:r>
-      <w:proofErr w:type="spellStart"/>
-      <w:r>
-        <w:rPr>
-          <w:lang w:val="en-US"/>
-        </w:rPr>
-        <w:t>SAV_branch_high_var</w:t>
-      </w:r>
-      <w:proofErr w:type="spellEnd"/>
-      <w:r>
-        <w:rPr>
-          <w:lang w:val="en-US"/>
-        </w:rPr>
-        <w:t>}}.</w:t>
+        <w:t>{{SAV_branch_high_var}}.</w:t>
       </w:r>
     </w:p>
     <w:p>
@@ -1966,36 +1640,7 @@
         <w:rPr>
           <w:lang w:val="en-US"/>
         </w:rPr>
-        <w:t>Lowest branch is {{</w:t>
-      </w:r>
-      <w:proofErr w:type="spellStart"/>
-      <w:r>
-        <w:rPr>
-          <w:lang w:val="en-US"/>
-        </w:rPr>
-        <w:t>SAV_branch_low</w:t>
-      </w:r>
-      <w:proofErr w:type="spellEnd"/>
-      <w:r>
-        <w:rPr>
-          <w:lang w:val="en-US"/>
-        </w:rPr>
-        <w:t>}} branch and contributed {{</w:t>
-      </w:r>
-      <w:proofErr w:type="spellStart"/>
-      <w:r>
-        <w:rPr>
-          <w:lang w:val="en-US"/>
-        </w:rPr>
-        <w:t>SAV_branch_low_perc</w:t>
-      </w:r>
-      <w:proofErr w:type="spellEnd"/>
-      <w:proofErr w:type="gramStart"/>
-      <w:r>
-        <w:rPr>
-          <w:lang w:val="en-US"/>
-        </w:rPr>
-        <w:t>}}</w:t>
+        <w:t>Lowest branch is {{SAV_branch_low}} branch and contributed {{SAV_branch_low_perc}}</w:t>
       </w:r>
       <w:r>
         <w:rPr>
@@ -2003,7 +1648,6 @@
         </w:rPr>
         <w:t>%</w:t>
       </w:r>
-      <w:proofErr w:type="gramEnd"/>
       <w:r>
         <w:rPr>
           <w:lang w:val="en-US"/>
@@ -2032,21 +1676,7 @@
         <w:rPr>
           <w:lang w:val="en-US"/>
         </w:rPr>
-        <w:t>{{</w:t>
-      </w:r>
-      <w:proofErr w:type="spellStart"/>
-      <w:r>
-        <w:rPr>
-          <w:lang w:val="en-US"/>
-        </w:rPr>
-        <w:t>SAV_branch_low_var</w:t>
-      </w:r>
-      <w:proofErr w:type="spellEnd"/>
-      <w:r>
-        <w:rPr>
-          <w:lang w:val="en-US"/>
-        </w:rPr>
-        <w:t>}}.</w:t>
+        <w:t>{{SAV_branch_low_var}}.</w:t>
       </w:r>
     </w:p>
     <w:p>
@@ -2102,7 +1732,7 @@
                 <w:szCs w:val="22"/>
                 <w:lang w:val="en-GB"/>
               </w:rPr>
-              <w:t>JULY</w:t>
+              <w:t>OCTOBER</w:t>
             </w:r>
           </w:p>
         </w:tc>
@@ -2126,7 +1756,7 @@
                 <w:szCs w:val="22"/>
                 <w:lang w:val="en-GB"/>
               </w:rPr>
-              <w:t>AUGUST</w:t>
+              <w:t>NOVEMBER</w:t>
             </w:r>
           </w:p>
         </w:tc>
@@ -2150,7 +1780,7 @@
                 <w:szCs w:val="22"/>
                 <w:lang w:val="en-GB"/>
               </w:rPr>
-              <w:t>SEPTEMBER</w:t>
+              <w:t>DECEMBER</w:t>
             </w:r>
           </w:p>
         </w:tc>
@@ -2300,18 +1930,8 @@
                 <w:szCs w:val="22"/>
                 <w:lang w:val="en-GB"/>
               </w:rPr>
-              <w:t>{{FD_value4</w:t>
-            </w:r>
-            <w:proofErr w:type="gramStart"/>
-            <w:r>
-              <w:rPr>
-                <w:sz w:val="22"/>
-                <w:szCs w:val="22"/>
-                <w:lang w:val="en-GB"/>
-              </w:rPr>
-              <w:t>}}%</w:t>
-            </w:r>
-            <w:proofErr w:type="gramEnd"/>
+              <w:t>{{FD_value4}}%</w:t>
+            </w:r>
           </w:p>
         </w:tc>
         <w:tc>
@@ -2366,21 +1986,7 @@
         <w:rPr>
           <w:lang w:val="en-GB"/>
         </w:rPr>
-        <w:t>{{</w:t>
-      </w:r>
-      <w:proofErr w:type="spellStart"/>
-      <w:r>
-        <w:rPr>
-          <w:lang w:val="en-GB"/>
-        </w:rPr>
-        <w:t>FD_summary</w:t>
-      </w:r>
-      <w:proofErr w:type="spellEnd"/>
-      <w:r>
-        <w:rPr>
-          <w:lang w:val="en-GB"/>
-        </w:rPr>
-        <w:t>}}</w:t>
+        <w:t>{{FD_summary}}</w:t>
       </w:r>
       <w:r>
         <w:rPr>
@@ -2411,36 +2017,7 @@
         <w:rPr>
           <w:lang w:val="en-US"/>
         </w:rPr>
-        <w:t>{{</w:t>
-      </w:r>
-      <w:proofErr w:type="spellStart"/>
-      <w:r>
-        <w:rPr>
-          <w:lang w:val="en-US"/>
-        </w:rPr>
-        <w:t>FD_branch_high</w:t>
-      </w:r>
-      <w:proofErr w:type="spellEnd"/>
-      <w:r>
-        <w:rPr>
-          <w:lang w:val="en-US"/>
-        </w:rPr>
-        <w:t>}} branch and contributed {{</w:t>
-      </w:r>
-      <w:proofErr w:type="spellStart"/>
-      <w:r>
-        <w:rPr>
-          <w:lang w:val="en-US"/>
-        </w:rPr>
-        <w:t>FD_branch_high_perc</w:t>
-      </w:r>
-      <w:proofErr w:type="spellEnd"/>
-      <w:proofErr w:type="gramStart"/>
-      <w:r>
-        <w:rPr>
-          <w:lang w:val="en-US"/>
-        </w:rPr>
-        <w:t>}}</w:t>
+        <w:t>{{FD_branch_high}} branch and contributed {{FD_branch_high_perc}}</w:t>
       </w:r>
       <w:r>
         <w:rPr>
@@ -2448,7 +2025,6 @@
         </w:rPr>
         <w:t>%</w:t>
       </w:r>
-      <w:proofErr w:type="gramEnd"/>
       <w:r>
         <w:rPr>
           <w:lang w:val="en-US"/>
@@ -2477,21 +2053,7 @@
         <w:rPr>
           <w:lang w:val="en-US"/>
         </w:rPr>
-        <w:t>{{</w:t>
-      </w:r>
-      <w:proofErr w:type="spellStart"/>
-      <w:r>
-        <w:rPr>
-          <w:lang w:val="en-US"/>
-        </w:rPr>
-        <w:t>FD_branch_high_var</w:t>
-      </w:r>
-      <w:proofErr w:type="spellEnd"/>
-      <w:r>
-        <w:rPr>
-          <w:lang w:val="en-US"/>
-        </w:rPr>
-        <w:t>}}.</w:t>
+        <w:t>{{FD_branch_high_var}}.</w:t>
       </w:r>
     </w:p>
     <w:p>
@@ -2510,36 +2072,7 @@
         <w:rPr>
           <w:lang w:val="en-US"/>
         </w:rPr>
-        <w:t>Lowest branch is {{</w:t>
-      </w:r>
-      <w:proofErr w:type="spellStart"/>
-      <w:r>
-        <w:rPr>
-          <w:lang w:val="en-US"/>
-        </w:rPr>
-        <w:t>FD_branch_low</w:t>
-      </w:r>
-      <w:proofErr w:type="spellEnd"/>
-      <w:r>
-        <w:rPr>
-          <w:lang w:val="en-US"/>
-        </w:rPr>
-        <w:t>}} branch and contributed {{</w:t>
-      </w:r>
-      <w:proofErr w:type="spellStart"/>
-      <w:r>
-        <w:rPr>
-          <w:lang w:val="en-US"/>
-        </w:rPr>
-        <w:t>FD_branch_low_perc</w:t>
-      </w:r>
-      <w:proofErr w:type="spellEnd"/>
-      <w:proofErr w:type="gramStart"/>
-      <w:r>
-        <w:rPr>
-          <w:lang w:val="en-US"/>
-        </w:rPr>
-        <w:t>}}</w:t>
+        <w:t>Lowest branch is {{FD_branch_low}} branch and contributed {{FD_branch_low_perc}}</w:t>
       </w:r>
       <w:r>
         <w:rPr>
@@ -2547,7 +2080,6 @@
         </w:rPr>
         <w:t>%</w:t>
       </w:r>
-      <w:proofErr w:type="gramEnd"/>
       <w:r>
         <w:rPr>
           <w:lang w:val="en-US"/>
@@ -2576,21 +2108,7 @@
         <w:rPr>
           <w:lang w:val="en-US"/>
         </w:rPr>
-        <w:t>{{</w:t>
-      </w:r>
-      <w:proofErr w:type="spellStart"/>
-      <w:r>
-        <w:rPr>
-          <w:lang w:val="en-US"/>
-        </w:rPr>
-        <w:t>FD_branch_low_var</w:t>
-      </w:r>
-      <w:proofErr w:type="spellEnd"/>
-      <w:r>
-        <w:rPr>
-          <w:lang w:val="en-US"/>
-        </w:rPr>
-        <w:t>}}.</w:t>
+        <w:t>{{FD_branch_low_var}}.</w:t>
       </w:r>
     </w:p>
     <w:p>
@@ -2662,7 +2180,7 @@
                 <w:szCs w:val="22"/>
                 <w:lang w:val="en-GB"/>
               </w:rPr>
-              <w:t>JULY</w:t>
+              <w:t>OCTOBER</w:t>
             </w:r>
           </w:p>
         </w:tc>
@@ -2686,7 +2204,7 @@
                 <w:szCs w:val="22"/>
                 <w:lang w:val="en-GB"/>
               </w:rPr>
-              <w:t>AUGUST</w:t>
+              <w:t>NOVEMBER</w:t>
             </w:r>
           </w:p>
         </w:tc>
@@ -2710,7 +2228,7 @@
                 <w:szCs w:val="22"/>
                 <w:lang w:val="en-GB"/>
               </w:rPr>
-              <w:t>SEPTEMBER</w:t>
+              <w:t>DECEMBER</w:t>
             </w:r>
           </w:p>
         </w:tc>
@@ -2860,18 +2378,8 @@
                 <w:szCs w:val="22"/>
                 <w:lang w:val="en-GB"/>
               </w:rPr>
-              <w:t>{{DP_value4</w:t>
-            </w:r>
-            <w:proofErr w:type="gramStart"/>
-            <w:r>
-              <w:rPr>
-                <w:sz w:val="22"/>
-                <w:szCs w:val="22"/>
-                <w:lang w:val="en-GB"/>
-              </w:rPr>
-              <w:t>}}%</w:t>
-            </w:r>
-            <w:proofErr w:type="gramEnd"/>
+              <w:t>{{DP_value4}}%</w:t>
+            </w:r>
           </w:p>
         </w:tc>
         <w:tc>
@@ -2925,21 +2433,7 @@
         <w:rPr>
           <w:lang w:val="en-GB"/>
         </w:rPr>
-        <w:t>{{</w:t>
-      </w:r>
-      <w:proofErr w:type="spellStart"/>
-      <w:r>
-        <w:rPr>
-          <w:lang w:val="en-GB"/>
-        </w:rPr>
-        <w:t>DP_summary</w:t>
-      </w:r>
-      <w:proofErr w:type="spellEnd"/>
-      <w:r>
-        <w:rPr>
-          <w:lang w:val="en-GB"/>
-        </w:rPr>
-        <w:t>}}</w:t>
+        <w:t>{{DP_summary}}</w:t>
       </w:r>
       <w:r>
         <w:rPr>
@@ -2970,36 +2464,7 @@
         <w:rPr>
           <w:lang w:val="en-US"/>
         </w:rPr>
-        <w:t>{{</w:t>
-      </w:r>
-      <w:proofErr w:type="spellStart"/>
-      <w:r>
-        <w:rPr>
-          <w:lang w:val="en-US"/>
-        </w:rPr>
-        <w:t>DP_branch_high</w:t>
-      </w:r>
-      <w:proofErr w:type="spellEnd"/>
-      <w:r>
-        <w:rPr>
-          <w:lang w:val="en-US"/>
-        </w:rPr>
-        <w:t>}} branch and contributed {{</w:t>
-      </w:r>
-      <w:proofErr w:type="spellStart"/>
-      <w:r>
-        <w:rPr>
-          <w:lang w:val="en-US"/>
-        </w:rPr>
-        <w:t>DP_branch_high_perc</w:t>
-      </w:r>
-      <w:proofErr w:type="spellEnd"/>
-      <w:proofErr w:type="gramStart"/>
-      <w:r>
-        <w:rPr>
-          <w:lang w:val="en-US"/>
-        </w:rPr>
-        <w:t>}}</w:t>
+        <w:t>{{DP_branch_high}} branch and contributed {{DP_branch_high_perc}}</w:t>
       </w:r>
       <w:r>
         <w:rPr>
@@ -3007,7 +2472,6 @@
         </w:rPr>
         <w:t>%</w:t>
       </w:r>
-      <w:proofErr w:type="gramEnd"/>
       <w:r>
         <w:rPr>
           <w:lang w:val="en-US"/>
@@ -3031,36 +2495,7 @@
         <w:rPr>
           <w:lang w:val="en-US"/>
         </w:rPr>
-        <w:t>Lowest branch is {{</w:t>
-      </w:r>
-      <w:proofErr w:type="spellStart"/>
-      <w:r>
-        <w:rPr>
-          <w:lang w:val="en-US"/>
-        </w:rPr>
-        <w:t>DP_branch_low</w:t>
-      </w:r>
-      <w:proofErr w:type="spellEnd"/>
-      <w:r>
-        <w:rPr>
-          <w:lang w:val="en-US"/>
-        </w:rPr>
-        <w:t>}} branch and contributed {{</w:t>
-      </w:r>
-      <w:proofErr w:type="spellStart"/>
-      <w:r>
-        <w:rPr>
-          <w:lang w:val="en-US"/>
-        </w:rPr>
-        <w:t>DP_branch_low_perc</w:t>
-      </w:r>
-      <w:proofErr w:type="spellEnd"/>
-      <w:proofErr w:type="gramStart"/>
-      <w:r>
-        <w:rPr>
-          <w:lang w:val="en-US"/>
-        </w:rPr>
-        <w:t>}}</w:t>
+        <w:t>Lowest branch is {{DP_branch_low}} branch and contributed {{DP_branch_low_perc}}</w:t>
       </w:r>
       <w:r>
         <w:rPr>
@@ -3068,7 +2503,6 @@
         </w:rPr>
         <w:t>%</w:t>
       </w:r>
-      <w:proofErr w:type="gramEnd"/>
       <w:r>
         <w:rPr>
           <w:lang w:val="en-US"/>
@@ -3139,7 +2573,7 @@
                 <w:szCs w:val="22"/>
                 <w:lang w:val="en-GB"/>
               </w:rPr>
-              <w:t>JULY</w:t>
+              <w:t>OCTOBER</w:t>
             </w:r>
           </w:p>
         </w:tc>
@@ -3163,7 +2597,7 @@
                 <w:szCs w:val="22"/>
                 <w:lang w:val="en-GB"/>
               </w:rPr>
-              <w:t>AUGUST</w:t>
+              <w:t>NOVEMBER</w:t>
             </w:r>
           </w:p>
         </w:tc>
@@ -3187,7 +2621,7 @@
                 <w:szCs w:val="22"/>
                 <w:lang w:val="en-GB"/>
               </w:rPr>
-              <w:t>SEPTEMBER</w:t>
+              <w:t>DECEMBER</w:t>
             </w:r>
           </w:p>
         </w:tc>
@@ -3347,9 +2781,8 @@
                 <w:szCs w:val="22"/>
                 <w:lang w:val="en-GB"/>
               </w:rPr>
-              <w:t>{{TRA_value4</w:t>
-            </w:r>
-            <w:proofErr w:type="gramStart"/>
+              <w:t>{{TRA_value4}</w:t>
+            </w:r>
             <w:r>
               <w:rPr>
                 <w:sz w:val="22"/>
@@ -3364,17 +2797,8 @@
                 <w:szCs w:val="22"/>
                 <w:lang w:val="en-GB"/>
               </w:rPr>
-              <w:t>}</w:t>
-            </w:r>
-            <w:r>
-              <w:rPr>
-                <w:sz w:val="22"/>
-                <w:szCs w:val="22"/>
-                <w:lang w:val="en-GB"/>
-              </w:rPr>
               <w:t>%</w:t>
             </w:r>
-            <w:proofErr w:type="gramEnd"/>
           </w:p>
         </w:tc>
         <w:tc>
@@ -3428,21 +2852,7 @@
         <w:rPr>
           <w:lang w:val="en-GB"/>
         </w:rPr>
-        <w:t>{{</w:t>
-      </w:r>
-      <w:proofErr w:type="spellStart"/>
-      <w:r>
-        <w:rPr>
-          <w:lang w:val="en-GB"/>
-        </w:rPr>
-        <w:t>TRA_summary</w:t>
-      </w:r>
-      <w:proofErr w:type="spellEnd"/>
-      <w:r>
-        <w:rPr>
-          <w:lang w:val="en-GB"/>
-        </w:rPr>
-        <w:t>}}</w:t>
+        <w:t>{{TRA_summary}}</w:t>
       </w:r>
       <w:r>
         <w:rPr>
@@ -3576,7 +2986,7 @@
                 <w:szCs w:val="22"/>
                 <w:lang w:val="en-GB"/>
               </w:rPr>
-              <w:t>AUGUST</w:t>
+              <w:t>NOVEMBER</w:t>
             </w:r>
           </w:p>
         </w:tc>
@@ -3599,7 +3009,7 @@
                 <w:szCs w:val="22"/>
                 <w:lang w:val="en-GB"/>
               </w:rPr>
-              <w:t>SEPTEMBER</w:t>
+              <w:t>DECEMBER</w:t>
             </w:r>
           </w:p>
         </w:tc>
@@ -3743,7 +3153,7 @@
           <w:szCs w:val="22"/>
           <w:lang w:val="en-GB"/>
         </w:rPr>
-        <w:t>AUGUST</w:t>
+        <w:t>DECEMBER</w:t>
       </w:r>
     </w:p>
     <w:tbl>
@@ -4071,7 +3481,7 @@
           <w:szCs w:val="22"/>
           <w:lang w:val="en-GB"/>
         </w:rPr>
-        <w:t>AUGUST</w:t>
+        <w:t>NOVEMBER</w:t>
       </w:r>
       <w:r>
         <w:rPr>
@@ -4079,7 +3489,15 @@
           <w:szCs w:val="22"/>
           <w:lang w:val="en-GB"/>
         </w:rPr>
-        <w:t xml:space="preserve"> - SEPTEMBER</w:t>
+        <w:t xml:space="preserve"> - </w:t>
+      </w:r>
+      <w:r>
+        <w:rPr>
+          <w:sz w:val="22"/>
+          <w:szCs w:val="22"/>
+          <w:lang w:val="en-GB"/>
+        </w:rPr>
+        <w:t>DECEMBER</w:t>
       </w:r>
       <w:r>
         <w:rPr>
@@ -4280,21 +3698,7 @@
         <w:rPr>
           <w:lang w:val="en-GB"/>
         </w:rPr>
-        <w:t>{{</w:t>
-      </w:r>
-      <w:proofErr w:type="spellStart"/>
-      <w:r>
-        <w:rPr>
-          <w:lang w:val="en-GB"/>
-        </w:rPr>
-        <w:t>CDS_summary</w:t>
-      </w:r>
-      <w:proofErr w:type="spellEnd"/>
-      <w:r>
-        <w:rPr>
-          <w:lang w:val="en-GB"/>
-        </w:rPr>
-        <w:t>}}</w:t>
+        <w:t>{{CDS_summary}}</w:t>
       </w:r>
       <w:r>
         <w:rPr>
@@ -4355,7 +3759,7 @@
                 <w:szCs w:val="22"/>
                 <w:lang w:val="en-GB"/>
               </w:rPr>
-              <w:t>JULY</w:t>
+              <w:t>OCTOBER</w:t>
             </w:r>
           </w:p>
         </w:tc>
@@ -4379,7 +3783,7 @@
                 <w:szCs w:val="22"/>
                 <w:lang w:val="en-GB"/>
               </w:rPr>
-              <w:t>AUGUST</w:t>
+              <w:t>NOVEMBER</w:t>
             </w:r>
           </w:p>
         </w:tc>
@@ -4403,7 +3807,7 @@
                 <w:szCs w:val="22"/>
                 <w:lang w:val="en-GB"/>
               </w:rPr>
-              <w:t>SEPTEMBER</w:t>
+              <w:t>DECEMBER</w:t>
             </w:r>
           </w:p>
         </w:tc>
@@ -4592,7 +3996,7 @@
                 <w:szCs w:val="22"/>
                 <w:lang w:val="en-GB"/>
               </w:rPr>
-              <w:t>JULY</w:t>
+              <w:t>OCTOBER</w:t>
             </w:r>
           </w:p>
         </w:tc>
@@ -4616,7 +4020,7 @@
                 <w:szCs w:val="22"/>
                 <w:lang w:val="en-GB"/>
               </w:rPr>
-              <w:t>AUGUST</w:t>
+              <w:t>NOVEMBER</w:t>
             </w:r>
           </w:p>
         </w:tc>
@@ -4640,7 +4044,7 @@
                 <w:szCs w:val="22"/>
                 <w:lang w:val="en-GB"/>
               </w:rPr>
-              <w:t>SEPTEMBER</w:t>
+              <w:t>DECEMBER</w:t>
             </w:r>
           </w:p>
         </w:tc>
@@ -4827,7 +4231,7 @@
                 <w:szCs w:val="22"/>
                 <w:lang w:val="en-GB"/>
               </w:rPr>
-              <w:t>SEPTEMBER</w:t>
+              <w:t>DECEMBER</w:t>
             </w:r>
           </w:p>
         </w:tc>
@@ -4944,18 +4348,8 @@
                 <w:szCs w:val="22"/>
                 <w:lang w:val="en-GB"/>
               </w:rPr>
-              <w:t>{{DMT_ACT_value3</w:t>
-            </w:r>
-            <w:proofErr w:type="gramStart"/>
-            <w:r>
-              <w:rPr>
-                <w:sz w:val="22"/>
-                <w:szCs w:val="22"/>
-                <w:lang w:val="en-GB"/>
-              </w:rPr>
-              <w:t>}}%</w:t>
-            </w:r>
-            <w:proofErr w:type="gramEnd"/>
+              <w:t>{{DMT_ACT_value3}}%</w:t>
+            </w:r>
           </w:p>
         </w:tc>
       </w:tr>
@@ -4988,14 +4382,12 @@
         </w:rPr>
         <w:t>{{</w:t>
       </w:r>
-      <w:proofErr w:type="spellStart"/>
       <w:r>
         <w:rPr>
           <w:lang w:val="en-US"/>
         </w:rPr>
         <w:t>DMT_ACT_branch_high</w:t>
       </w:r>
-      <w:proofErr w:type="spellEnd"/>
       <w:r>
         <w:rPr>
           <w:lang w:val="en-GB"/>
@@ -5024,14 +4416,7 @@
         <w:rPr>
           <w:lang w:val="en-GB"/>
         </w:rPr>
-        <w:t xml:space="preserve"> in this zone and it managed to reactivate {{</w:t>
-      </w:r>
-      <w:proofErr w:type="spellStart"/>
-      <w:r>
-        <w:rPr>
-          <w:lang w:val="en-GB"/>
-        </w:rPr>
-        <w:t>DMT_ACT_</w:t>
+        <w:t xml:space="preserve"> in this zone and it managed to reactivate {{DMT_ACT_</w:t>
       </w:r>
       <w:r>
         <w:rPr>
@@ -5039,8 +4424,6 @@
         </w:rPr>
         <w:t>branch_high_perc</w:t>
       </w:r>
-      <w:proofErr w:type="spellEnd"/>
-      <w:proofErr w:type="gramStart"/>
       <w:r>
         <w:rPr>
           <w:lang w:val="en-GB"/>
@@ -5053,7 +4436,6 @@
         </w:rPr>
         <w:t>%</w:t>
       </w:r>
-      <w:proofErr w:type="gramEnd"/>
       <w:r>
         <w:rPr>
           <w:lang w:val="en-GB"/>
@@ -5077,22 +4459,50 @@
         <w:rPr>
           <w:lang w:val="en-GB"/>
         </w:rPr>
-        <w:t>{{</w:t>
-      </w:r>
-      <w:proofErr w:type="spellStart"/>
-      <w:r>
-        <w:rPr>
-          <w:lang w:val="en-GB"/>
-        </w:rPr>
-        <w:t>DMT_ACT_</w:t>
-      </w:r>
-      <w:r>
-        <w:rPr>
-          <w:lang w:val="en-GB"/>
-        </w:rPr>
-        <w:t>branch_low</w:t>
-      </w:r>
-      <w:proofErr w:type="spellEnd"/>
+        <w:t>{{DMT_ACT_</w:t>
+      </w:r>
+      <w:r>
+        <w:rPr>
+          <w:lang w:val="en-GB"/>
+        </w:rPr>
+        <w:t>branch_low}}</w:t>
+      </w:r>
+      <w:r>
+        <w:rPr>
+          <w:lang w:val="en-GB"/>
+        </w:rPr>
+        <w:t xml:space="preserve"> has the </w:t>
+      </w:r>
+      <w:r>
+        <w:rPr>
+          <w:lang w:val="en-GB"/>
+        </w:rPr>
+        <w:t>least</w:t>
+      </w:r>
+      <w:r>
+        <w:rPr>
+          <w:lang w:val="en-GB"/>
+        </w:rPr>
+        <w:t xml:space="preserve"> dormant account</w:t>
+      </w:r>
+      <w:r>
+        <w:rPr>
+          <w:lang w:val="en-GB"/>
+        </w:rPr>
+        <w:t>s</w:t>
+      </w:r>
+      <w:r>
+        <w:rPr>
+          <w:lang w:val="en-GB"/>
+        </w:rPr>
+        <w:t xml:space="preserve"> in this zone and it managed to reactivate {{DMT_ACT_</w:t>
+      </w:r>
+      <w:r>
+        <w:rPr>
+          <w:lang w:val="en-GB"/>
+        </w:rPr>
+        <w:t>branch_low_perc</w:t>
+      </w:r>
       <w:r>
         <w:rPr>
           <w:lang w:val="en-GB"/>
@@ -5103,60 +4513,8 @@
         <w:rPr>
           <w:lang w:val="en-GB"/>
         </w:rPr>
-        <w:t xml:space="preserve"> has the </w:t>
-      </w:r>
-      <w:r>
-        <w:rPr>
-          <w:lang w:val="en-GB"/>
-        </w:rPr>
-        <w:t>least</w:t>
-      </w:r>
-      <w:r>
-        <w:rPr>
-          <w:lang w:val="en-GB"/>
-        </w:rPr>
-        <w:t xml:space="preserve"> dormant account</w:t>
-      </w:r>
-      <w:r>
-        <w:rPr>
-          <w:lang w:val="en-GB"/>
-        </w:rPr>
-        <w:t>s</w:t>
-      </w:r>
-      <w:r>
-        <w:rPr>
-          <w:lang w:val="en-GB"/>
-        </w:rPr>
-        <w:t xml:space="preserve"> in this zone and it managed to reactivate {{</w:t>
-      </w:r>
-      <w:proofErr w:type="spellStart"/>
-      <w:r>
-        <w:rPr>
-          <w:lang w:val="en-GB"/>
-        </w:rPr>
-        <w:t>DMT_ACT_</w:t>
-      </w:r>
-      <w:r>
-        <w:rPr>
-          <w:lang w:val="en-GB"/>
-        </w:rPr>
-        <w:t>branch_low_perc</w:t>
-      </w:r>
-      <w:proofErr w:type="spellEnd"/>
-      <w:proofErr w:type="gramStart"/>
-      <w:r>
-        <w:rPr>
-          <w:lang w:val="en-GB"/>
-        </w:rPr>
-        <w:t>}}</w:t>
-      </w:r>
-      <w:r>
-        <w:rPr>
-          <w:lang w:val="en-GB"/>
-        </w:rPr>
         <w:t>%</w:t>
       </w:r>
-      <w:proofErr w:type="gramEnd"/>
       <w:r>
         <w:rPr>
           <w:lang w:val="en-GB"/>
@@ -5180,21 +4538,7 @@
         <w:rPr>
           <w:lang w:val="en-GB"/>
         </w:rPr>
-        <w:t>Altogether, the zone managed to reactivate {{DMT_ACT_value3</w:t>
-      </w:r>
-      <w:proofErr w:type="gramStart"/>
-      <w:r>
-        <w:rPr>
-          <w:lang w:val="en-GB"/>
-        </w:rPr>
-        <w:t>}}%</w:t>
-      </w:r>
-      <w:proofErr w:type="gramEnd"/>
-      <w:r>
-        <w:rPr>
-          <w:lang w:val="en-GB"/>
-        </w:rPr>
-        <w:t xml:space="preserve"> of dormant accounts in the period under review.</w:t>
+        <w:t>Altogether, the zone managed to reactivate {{DMT_ACT_value3}}% of dormant accounts in the period under review.</w:t>
       </w:r>
     </w:p>
     <w:p>
@@ -5466,21 +4810,7 @@
         <w:rPr>
           <w:lang w:val="en-GB"/>
         </w:rPr>
-        <w:t>{{</w:t>
-      </w:r>
-      <w:proofErr w:type="spellStart"/>
-      <w:r>
-        <w:rPr>
-          <w:lang w:val="en-GB"/>
-        </w:rPr>
-        <w:t>POS_summary</w:t>
-      </w:r>
-      <w:proofErr w:type="spellEnd"/>
-      <w:r>
-        <w:rPr>
-          <w:lang w:val="en-GB"/>
-        </w:rPr>
-        <w:t>}}</w:t>
+        <w:t>{{POS_summary}}</w:t>
       </w:r>
       <w:r>
         <w:rPr>
@@ -5549,7 +4879,7 @@
                 <w:szCs w:val="22"/>
                 <w:lang w:val="en-GB"/>
               </w:rPr>
-              <w:t>JULY</w:t>
+              <w:t>OCTOBER</w:t>
             </w:r>
           </w:p>
         </w:tc>
@@ -5573,7 +4903,7 @@
                 <w:szCs w:val="22"/>
                 <w:lang w:val="en-GB"/>
               </w:rPr>
-              <w:t>AUGUST</w:t>
+              <w:t>NOVEMBER</w:t>
             </w:r>
           </w:p>
         </w:tc>
@@ -5597,7 +4927,7 @@
                 <w:szCs w:val="22"/>
                 <w:lang w:val="en-GB"/>
               </w:rPr>
-              <w:t>SEPTEMBER</w:t>
+              <w:t>DECEMBER</w:t>
             </w:r>
           </w:p>
         </w:tc>

</xml_diff>